<commit_message>
rpz in work 90 percent
</commit_message>
<xml_diff>
--- a/scheme/Chernovik_rpz.docx
+++ b/scheme/Chernovik_rpz.docx
@@ -16437,22 +16437,22 @@
           <w:sz w:val="28"/>
         </w:rPr>
         <w:tab/>
-        <w:t xml:space="preserve">Параметры быстродействия рассчитаны при синтезе схемы с помощью Xilinx ISE. Фрагмент отчета о быстродействии приведен на </w:t>
+        <w:t xml:space="preserve">Параметры быстродействия рассчитаны при синтезе схемы с помощью Xilinx ISE. </w:t>
       </w:r>
       <w:r>
         <w:rPr>
           <w:rFonts w:ascii="Times New Roman" w:hAnsi="Times New Roman" w:cs="Times New Roman" w:eastAsia="Times New Roman"/>
           <w:sz w:val="28"/>
-          <w:highlight w:val="none"/>
-        </w:rPr>
-        <w:t xml:space="preserve">рисунке </w:t>
+        </w:rPr>
+        <w:t xml:space="preserve">Фрагмент отчета о быстродействии приведен </w:t>
       </w:r>
       <w:r>
         <w:rPr>
           <w:rFonts w:ascii="Times New Roman" w:hAnsi="Times New Roman" w:cs="Times New Roman" w:eastAsia="Times New Roman"/>
           <w:sz w:val="28"/>
-        </w:rPr>
-        <w:t xml:space="preserve">9.</w:t>
+          <w:highlight w:val="none"/>
+        </w:rPr>
+        <w:t xml:space="preserve">ниже. Полный отчет приведен в </w:t>
       </w:r>
       <w:r>
         <w:rPr>
@@ -16460,7 +16460,7 @@
           <w:sz w:val="28"/>
           <w:highlight w:val="none"/>
         </w:rPr>
-        <w:t xml:space="preserve"> Полный отчет приведен в </w:t>
+        <w:t xml:space="preserve">приложении </w:t>
       </w:r>
       <w:r>
         <w:rPr>
@@ -16468,7 +16468,7 @@
           <w:sz w:val="28"/>
           <w:highlight w:val="none"/>
         </w:rPr>
-        <w:t xml:space="preserve">приложении </w:t>
+        <w:t xml:space="preserve">Д</w:t>
       </w:r>
       <w:r>
         <w:rPr>
@@ -16476,7 +16476,7 @@
           <w:sz w:val="28"/>
           <w:highlight w:val="none"/>
         </w:rPr>
-        <w:t xml:space="preserve">Д</w:t>
+        <w:t xml:space="preserve">.</w:t>
       </w:r>
       <w:r>
         <w:rPr>
@@ -16484,31 +16484,32 @@
           <w:sz w:val="28"/>
           <w:highlight w:val="none"/>
         </w:rPr>
-        <w:t xml:space="preserve">.</w:t>
-      </w:r>
-      <w:r>
+      </w:r>
+      <w:r>
+        <w:rPr>
+          <w:highlight w:val="none"/>
+        </w:rPr>
+      </w:r>
+    </w:p>
+    <w:p>
+      <w:pPr>
+        <w:jc w:val="both"/>
+        <w:spacing w:after="0" w:afterAutospacing="0" w:line="360" w:lineRule="auto"/>
         <w:rPr>
           <w:rFonts w:ascii="Times New Roman" w:hAnsi="Times New Roman" w:cs="Times New Roman" w:eastAsia="Times New Roman"/>
           <w:sz w:val="28"/>
           <w:highlight w:val="none"/>
         </w:rPr>
-      </w:r>
-      <w:r>
-        <w:rPr>
-          <w:highlight w:val="none"/>
-        </w:rPr>
-      </w:r>
-    </w:p>
-    <w:p>
-      <w:pPr>
-        <w:jc w:val="center"/>
-        <w:spacing w:after="0" w:afterAutospacing="0" w:line="360" w:lineRule="auto"/>
+      </w:pPr>
+      <w:r>
         <w:rPr>
           <w:rFonts w:ascii="Times New Roman" w:hAnsi="Times New Roman" w:cs="Times New Roman" w:eastAsia="Times New Roman"/>
           <w:sz w:val="28"/>
           <w:highlight w:val="none"/>
         </w:rPr>
-      </w:pPr>
+        <w:tab/>
+        <w:t xml:space="preserve">Фрагмент отчета о быстродействии:</w:t>
+      </w:r>
       <w:r>
         <w:rPr>
           <w:rFonts w:ascii="Times New Roman" w:hAnsi="Times New Roman" w:cs="Times New Roman" w:eastAsia="Times New Roman"/>
@@ -16516,124 +16517,268 @@
           <w:highlight w:val="none"/>
         </w:rPr>
       </w:r>
-      <w:r>
-        <mc:AlternateContent>
-          <mc:Choice Requires="wpg">
-            <w:drawing>
-              <wp:inline xmlns:wp="http://schemas.openxmlformats.org/drawingml/2006/wordprocessingDrawing" distT="0" distB="0" distL="0" distR="0">
-                <wp:extent cx="5938386" cy="1292100"/>
-                <wp:effectExtent l="0" t="0" r="0" b="0"/>
-                <wp:docPr id="11" name="" hidden="0"/>
-                <wp:cNvGraphicFramePr>
-                  <a:graphicFrameLocks xmlns:a="http://schemas.openxmlformats.org/drawingml/2006/main" noChangeAspect="1"/>
-                </wp:cNvGraphicFramePr>
-                <a:graphic xmlns:a="http://schemas.openxmlformats.org/drawingml/2006/main">
-                  <a:graphicData uri="http://schemas.openxmlformats.org/drawingml/2006/picture">
-                    <pic:pic xmlns:pic="http://schemas.openxmlformats.org/drawingml/2006/picture">
-                      <pic:nvPicPr>
-                        <pic:cNvPr id="64235475" name="" hidden="0"/>
-                        <pic:cNvPicPr>
-                          <a:picLocks noChangeAspect="1"/>
-                        </pic:cNvPicPr>
-                        <pic:nvPr isPhoto="0" userDrawn="0"/>
-                      </pic:nvPicPr>
-                      <pic:blipFill>
-                        <a:blip r:embed="rId25"/>
-                        <a:stretch/>
-                      </pic:blipFill>
-                      <pic:spPr bwMode="auto">
-                        <a:xfrm flipH="0" flipV="0">
-                          <a:off x="0" y="0"/>
-                          <a:ext cx="5938385" cy="1292099"/>
-                        </a:xfrm>
-                        <a:prstGeom prst="rect">
-                          <a:avLst/>
-                        </a:prstGeom>
-                      </pic:spPr>
-                    </pic:pic>
-                  </a:graphicData>
-                </a:graphic>
-              </wp:inline>
-            </w:drawing>
-          </mc:Choice>
-          <mc:Fallback>
-            <w:pict>
-              <v:shapetype type="#_x0000_t75" o:spt="75" coordsize="21600,21600" o:preferrelative="t" path="m@4@5l@4@11@9@11@9@5xe">
-                <v:formulas>
-                  <v:f eqn="if lineDrawn pixelLineWidth 0"/>
-                  <v:f eqn="sum @0 1 0"/>
-                  <v:f eqn="sum 0 0 @1"/>
-                  <v:f eqn="prod @2 1 2"/>
-                  <v:f eqn="prod @3 21600 pixelWidth"/>
-                  <v:f eqn="prod @3 21600 pixelHeight"/>
-                  <v:f eqn="sum @0 0 1"/>
-                  <v:f eqn="prod @6 1 2"/>
-                  <v:f eqn="prod @7 21600 pixelWidth"/>
-                  <v:f eqn="sum @8 21600 0"/>
-                  <v:f eqn="prod @7 21600 pixelHeight"/>
-                  <v:f eqn="sum @10 21600 0"/>
-                </v:formulas>
-              </v:shapetype>
-              <v:shape id="_x0000_i10" o:spid="_x0000_s10" type="#_x0000_t75" style="mso-wrap-distance-left:0.0pt;mso-wrap-distance-top:0.0pt;mso-wrap-distance-right:0.0pt;mso-wrap-distance-bottom:0.0pt;width:467.6pt;height:101.7pt;" stroked="false">
-                <v:path textboxrect="0,0,0,0"/>
-                <v:imagedata r:id="rId25" o:title=""/>
-              </v:shape>
-            </w:pict>
-          </mc:Fallback>
-        </mc:AlternateContent>
-      </w:r>
-      <w:r>
-        <w:rPr>
-          <w:rFonts w:ascii="Times New Roman" w:hAnsi="Times New Roman" w:cs="Times New Roman" w:eastAsia="Times New Roman"/>
-          <w:sz w:val="28"/>
-          <w:highlight w:val="none"/>
-        </w:rPr>
-      </w:r>
-      <w:r/>
-    </w:p>
-    <w:p>
-      <w:pPr>
-        <w:jc w:val="center"/>
-        <w:spacing w:after="0" w:afterAutospacing="0" w:line="360" w:lineRule="auto"/>
-        <w:rPr>
-          <w:rFonts w:ascii="Times New Roman" w:hAnsi="Times New Roman" w:cs="Times New Roman" w:eastAsia="Times New Roman"/>
-          <w:sz w:val="28"/>
-          <w:highlight w:val="none"/>
-        </w:rPr>
-      </w:pPr>
-      <w:r>
-        <w:rPr>
-          <w:rFonts w:ascii="Times New Roman" w:hAnsi="Times New Roman" w:cs="Times New Roman" w:eastAsia="Times New Roman"/>
-          <w:color w:val="000000" w:themeColor="text1"/>
-          <w:sz w:val="28"/>
-          <w:highlight w:val="none"/>
-        </w:rPr>
-        <w:t xml:space="preserve">Рисунок </w:t>
-      </w:r>
-      <w:r>
-        <w:rPr>
-          <w:rFonts w:ascii="Times New Roman" w:hAnsi="Times New Roman" w:cs="Times New Roman" w:eastAsia="Times New Roman"/>
-          <w:sz w:val="28"/>
-          <w:highlight w:val="none"/>
-        </w:rPr>
-        <w:t xml:space="preserve">9 – па</w:t>
-      </w:r>
-      <w:r>
-        <w:rPr>
-          <w:rFonts w:ascii="Times New Roman" w:hAnsi="Times New Roman" w:cs="Times New Roman" w:eastAsia="Times New Roman"/>
-          <w:sz w:val="28"/>
-          <w:highlight w:val="none"/>
-        </w:rPr>
-        <w:t xml:space="preserve">раметры быстродействия</w:t>
-      </w:r>
-      <w:r>
-        <w:rPr>
-          <w:rFonts w:ascii="Times New Roman" w:hAnsi="Times New Roman" w:cs="Times New Roman" w:eastAsia="Times New Roman"/>
-          <w:sz w:val="28"/>
-          <w:highlight w:val="none"/>
-        </w:rPr>
-      </w:r>
-      <w:r/>
+    </w:p>
+    <w:p>
+      <w:pPr>
+        <w:ind w:left="709" w:right="0" w:firstLine="0"/>
+        <w:jc w:val="both"/>
+        <w:spacing w:after="0" w:afterAutospacing="0" w:line="276" w:lineRule="auto"/>
+        <w:rPr>
+          <w:sz w:val="24"/>
+        </w:rPr>
+      </w:pPr>
+      <w:r>
+        <w:rPr>
+          <w:rFonts w:ascii="FreeMono" w:hAnsi="FreeMono" w:cs="FreeMono" w:eastAsia="FreeMono"/>
+          <w:sz w:val="24"/>
+          <w:highlight w:val="none"/>
+        </w:rPr>
+        <w:t xml:space="preserve">All values displayed in nanoseconds (ns) </w:t>
+      </w:r>
+      <w:r>
+        <w:rPr>
+          <w:sz w:val="24"/>
+        </w:rPr>
+      </w:r>
+    </w:p>
+    <w:p>
+      <w:pPr>
+        <w:ind w:left="709" w:right="0" w:firstLine="0"/>
+        <w:jc w:val="both"/>
+        <w:spacing w:after="0" w:afterAutospacing="0" w:line="276" w:lineRule="auto"/>
+        <w:rPr>
+          <w:sz w:val="24"/>
+        </w:rPr>
+      </w:pPr>
+      <w:r>
+        <w:rPr>
+          <w:rFonts w:ascii="FreeMono" w:hAnsi="FreeMono" w:cs="FreeMono" w:eastAsia="FreeMono"/>
+          <w:sz w:val="24"/>
+          <w:highlight w:val="none"/>
+        </w:rPr>
+        <w:t xml:space="preserve"> </w:t>
+      </w:r>
+      <w:r>
+        <w:rPr>
+          <w:sz w:val="24"/>
+        </w:rPr>
+      </w:r>
+    </w:p>
+    <w:p>
+      <w:pPr>
+        <w:ind w:left="709" w:right="0" w:firstLine="0"/>
+        <w:jc w:val="both"/>
+        <w:spacing w:after="0" w:afterAutospacing="0" w:line="276" w:lineRule="auto"/>
+        <w:rPr>
+          <w:sz w:val="24"/>
+        </w:rPr>
+      </w:pPr>
+      <w:r>
+        <w:rPr>
+          <w:rFonts w:ascii="FreeMono" w:hAnsi="FreeMono" w:cs="FreeMono" w:eastAsia="FreeMono"/>
+          <w:sz w:val="24"/>
+          <w:highlight w:val="none"/>
+        </w:rPr>
+        <w:t xml:space="preserve">Setup/Hold to clock clk </w:t>
+      </w:r>
+      <w:r>
+        <w:rPr>
+          <w:sz w:val="24"/>
+        </w:rPr>
+      </w:r>
+    </w:p>
+    <w:p>
+      <w:pPr>
+        <w:ind w:left="709" w:right="0" w:firstLine="0"/>
+        <w:jc w:val="both"/>
+        <w:spacing w:after="0" w:afterAutospacing="0" w:line="276" w:lineRule="auto"/>
+        <w:rPr>
+          <w:sz w:val="24"/>
+        </w:rPr>
+      </w:pPr>
+      <w:r>
+        <w:rPr>
+          <w:rFonts w:ascii="FreeMono" w:hAnsi="FreeMono" w:cs="FreeMono" w:eastAsia="FreeMono"/>
+          <w:sz w:val="24"/>
+          <w:highlight w:val="none"/>
+        </w:rPr>
+        <w:t xml:space="preserve">-----------+------------+----------+------------+---------+</w:t>
+      </w:r>
+      <w:r>
+        <w:rPr>
+          <w:sz w:val="24"/>
+        </w:rPr>
+      </w:r>
+    </w:p>
+    <w:p>
+      <w:pPr>
+        <w:ind w:left="709" w:right="0" w:firstLine="0"/>
+        <w:jc w:val="both"/>
+        <w:spacing w:after="0" w:afterAutospacing="0" w:line="276" w:lineRule="auto"/>
+        <w:rPr>
+          <w:sz w:val="24"/>
+        </w:rPr>
+      </w:pPr>
+      <w:r>
+        <w:rPr>
+          <w:rFonts w:ascii="FreeMono" w:hAnsi="FreeMono" w:cs="FreeMono" w:eastAsia="FreeMono"/>
+          <w:sz w:val="24"/>
+          <w:highlight w:val="none"/>
+        </w:rPr>
+        <w:t xml:space="preserve">           |Max Setup to|  Process |Max Hold to | Process |</w:t>
+      </w:r>
+      <w:r>
+        <w:rPr>
+          <w:sz w:val="24"/>
+        </w:rPr>
+      </w:r>
+    </w:p>
+    <w:p>
+      <w:pPr>
+        <w:ind w:left="709" w:right="0" w:firstLine="0"/>
+        <w:jc w:val="both"/>
+        <w:spacing w:after="0" w:afterAutospacing="0" w:line="276" w:lineRule="auto"/>
+        <w:rPr>
+          <w:sz w:val="24"/>
+        </w:rPr>
+      </w:pPr>
+      <w:r>
+        <w:rPr>
+          <w:rFonts w:ascii="FreeMono" w:hAnsi="FreeMono" w:cs="FreeMono" w:eastAsia="FreeMono"/>
+          <w:sz w:val="24"/>
+          <w:highlight w:val="none"/>
+        </w:rPr>
+        <w:t xml:space="preserve">Source     | clk (edge) |   Corner | clk (edge) |  Corner |</w:t>
+      </w:r>
+      <w:r>
+        <w:rPr>
+          <w:sz w:val="24"/>
+        </w:rPr>
+      </w:r>
+    </w:p>
+    <w:p>
+      <w:pPr>
+        <w:ind w:left="709" w:right="0" w:firstLine="0"/>
+        <w:jc w:val="both"/>
+        <w:spacing w:after="0" w:afterAutospacing="0" w:line="276" w:lineRule="auto"/>
+        <w:rPr>
+          <w:sz w:val="24"/>
+        </w:rPr>
+      </w:pPr>
+      <w:r>
+        <w:rPr>
+          <w:rFonts w:ascii="FreeMono" w:hAnsi="FreeMono" w:cs="FreeMono" w:eastAsia="FreeMono"/>
+          <w:sz w:val="24"/>
+          <w:highlight w:val="none"/>
+        </w:rPr>
+        <w:t xml:space="preserve">-----------+------------+----------+------------+---------+</w:t>
+      </w:r>
+      <w:r>
+        <w:rPr>
+          <w:sz w:val="24"/>
+        </w:rPr>
+      </w:r>
+    </w:p>
+    <w:p>
+      <w:pPr>
+        <w:ind w:left="709" w:right="0" w:firstLine="0"/>
+        <w:jc w:val="both"/>
+        <w:spacing w:after="0" w:afterAutospacing="0" w:line="276" w:lineRule="auto"/>
+        <w:rPr>
+          <w:sz w:val="24"/>
+        </w:rPr>
+      </w:pPr>
+      <w:r>
+        <w:rPr>
+          <w:rFonts w:ascii="FreeMono" w:hAnsi="FreeMono" w:cs="FreeMono" w:eastAsia="FreeMono"/>
+          <w:sz w:val="24"/>
+          <w:highlight w:val="none"/>
+        </w:rPr>
+        <w:t xml:space="preserve">in_data&lt;0&gt; |    0.972(R)|      FAST|    1.194(R)|     SLOW|</w:t>
+      </w:r>
+      <w:r>
+        <w:rPr>
+          <w:sz w:val="24"/>
+        </w:rPr>
+      </w:r>
+    </w:p>
+    <w:p>
+      <w:pPr>
+        <w:ind w:left="709" w:right="0" w:firstLine="0"/>
+        <w:jc w:val="both"/>
+        <w:spacing w:after="0" w:afterAutospacing="0" w:line="276" w:lineRule="auto"/>
+        <w:rPr>
+          <w:sz w:val="24"/>
+        </w:rPr>
+      </w:pPr>
+      <w:r>
+        <w:rPr>
+          <w:rFonts w:ascii="FreeMono" w:hAnsi="FreeMono" w:cs="FreeMono" w:eastAsia="FreeMono"/>
+          <w:sz w:val="24"/>
+          <w:highlight w:val="none"/>
+        </w:rPr>
+        <w:t xml:space="preserve">in_data&lt;1&gt; |    0.999(R)|      FAST|    1.328(R)|     SLOW|</w:t>
+      </w:r>
+      <w:r>
+        <w:rPr>
+          <w:sz w:val="24"/>
+        </w:rPr>
+      </w:r>
+    </w:p>
+    <w:p>
+      <w:pPr>
+        <w:ind w:left="709" w:right="0" w:firstLine="0"/>
+        <w:jc w:val="both"/>
+        <w:spacing w:after="0" w:afterAutospacing="0" w:line="276" w:lineRule="auto"/>
+        <w:rPr>
+          <w:sz w:val="24"/>
+        </w:rPr>
+      </w:pPr>
+      <w:r>
+        <w:rPr>
+          <w:rFonts w:ascii="FreeMono" w:hAnsi="FreeMono" w:cs="FreeMono" w:eastAsia="FreeMono"/>
+          <w:sz w:val="24"/>
+          <w:highlight w:val="none"/>
+        </w:rPr>
+        <w:t xml:space="preserve">in_data&lt;2&gt; |    1.003(R)|      FAST|    0.809(R)|     SLOW|</w:t>
+      </w:r>
+      <w:r>
+        <w:rPr>
+          <w:sz w:val="24"/>
+        </w:rPr>
+      </w:r>
+    </w:p>
+    <w:p>
+      <w:pPr>
+        <w:ind w:left="709" w:right="0" w:firstLine="0"/>
+        <w:jc w:val="both"/>
+        <w:spacing w:after="0" w:afterAutospacing="0" w:line="276" w:lineRule="auto"/>
+        <w:rPr>
+          <w:sz w:val="24"/>
+        </w:rPr>
+      </w:pPr>
+      <w:r>
+        <w:rPr>
+          <w:rFonts w:ascii="FreeMono" w:hAnsi="FreeMono" w:cs="FreeMono" w:eastAsia="FreeMono"/>
+          <w:sz w:val="24"/>
+          <w:highlight w:val="none"/>
+        </w:rPr>
+        <w:t xml:space="preserve">in_data&lt;3&gt; |    0.916(R)|      FAST|    1.709(R)|     SLOW|</w:t>
+      </w:r>
+      <w:r>
+        <w:rPr>
+          <w:rFonts w:ascii="FreeMono" w:hAnsi="FreeMono" w:cs="FreeMono" w:eastAsia="FreeMono"/>
+          <w:sz w:val="24"/>
+          <w:highlight w:val="none"/>
+        </w:rPr>
+      </w:r>
+      <w:r>
+        <w:rPr>
+          <w:rFonts w:ascii="FreeMono" w:hAnsi="FreeMono" w:cs="FreeMono" w:eastAsia="FreeMono"/>
+          <w:sz w:val="24"/>
+          <w:highlight w:val="none"/>
+        </w:rPr>
+      </w:r>
     </w:p>
     <w:p>
       <w:pPr>
@@ -16727,7 +16872,7 @@
           <w:sz w:val="28"/>
           <w:highlight w:val="none"/>
         </w:rPr>
-        <w:t xml:space="preserve">10.</w:t>
+        <w:t xml:space="preserve">9.</w:t>
       </w:r>
       <w:r>
         <w:rPr>
@@ -16803,7 +16948,7 @@
               <wp:inline xmlns:wp="http://schemas.openxmlformats.org/drawingml/2006/wordprocessingDrawing" distT="0" distB="0" distL="0" distR="0">
                 <wp:extent cx="5788365" cy="1522521"/>
                 <wp:effectExtent l="0" t="0" r="0" b="0"/>
-                <wp:docPr id="12" name="" hidden="0"/>
+                <wp:docPr id="11" name="" hidden="0"/>
                 <wp:cNvGraphicFramePr>
                   <a:graphicFrameLocks xmlns:a="http://schemas.openxmlformats.org/drawingml/2006/main" noChangeAspect="1"/>
                 </wp:cNvGraphicFramePr>
@@ -16818,7 +16963,7 @@
                         <pic:nvPr isPhoto="0" userDrawn="0"/>
                       </pic:nvPicPr>
                       <pic:blipFill>
-                        <a:blip r:embed="rId26"/>
+                        <a:blip r:embed="rId25"/>
                         <a:stretch/>
                       </pic:blipFill>
                       <pic:spPr bwMode="auto">
@@ -16854,9 +16999,9 @@
                   <v:f eqn="sum @10 21600 0"/>
                 </v:formulas>
               </v:shapetype>
-              <v:shape id="_x0000_i11" o:spid="_x0000_s11" type="#_x0000_t75" style="mso-wrap-distance-left:0.0pt;mso-wrap-distance-top:0.0pt;mso-wrap-distance-right:0.0pt;mso-wrap-distance-bottom:0.0pt;width:455.8pt;height:119.9pt;" stroked="false">
+              <v:shape id="_x0000_i10" o:spid="_x0000_s10" type="#_x0000_t75" style="mso-wrap-distance-left:0.0pt;mso-wrap-distance-top:0.0pt;mso-wrap-distance-right:0.0pt;mso-wrap-distance-bottom:0.0pt;width:455.8pt;height:119.9pt;" stroked="false">
                 <v:path textboxrect="0,0,0,0"/>
-                <v:imagedata r:id="rId26" o:title=""/>
+                <v:imagedata r:id="rId25" o:title=""/>
               </v:shape>
             </w:pict>
           </mc:Fallback>
@@ -16900,7 +17045,7 @@
           <w:sz w:val="28"/>
           <w:highlight w:val="none"/>
         </w:rPr>
-        <w:t xml:space="preserve"> 10 – рас</w:t>
+        <w:t xml:space="preserve"> 9 – рас</w:t>
       </w:r>
       <w:r>
         <w:rPr>
@@ -17422,18 +17567,12 @@
         <w:jc w:val="center"/>
         <w:spacing w:after="0" w:afterAutospacing="0" w:line="360" w:lineRule="auto"/>
         <w:rPr>
-          <w:b/>
-          <w:highlight w:val="none"/>
-        </w:rPr>
-      </w:pPr>
-      <w:r>
-        <w:rPr>
           <w:rFonts w:ascii="Times New Roman" w:hAnsi="Times New Roman" w:cs="Times New Roman" w:eastAsia="Times New Roman"/>
           <w:b/>
           <w:sz w:val="28"/>
           <w:highlight w:val="magenta"/>
         </w:rPr>
-      </w:r>
+      </w:pPr>
       <w:r>
         <w:rPr>
           <w:rFonts w:ascii="Times New Roman" w:hAnsi="Times New Roman" w:cs="Times New Roman" w:eastAsia="Times New Roman"/>
@@ -17441,26 +17580,60 @@
           <w:sz w:val="28"/>
           <w:highlight w:val="magenta"/>
         </w:rPr>
-        <w:t xml:space="preserve">Приложения</w:t>
-      </w:r>
-      <w:r>
-        <w:rPr>
-          <w:b/>
-          <w:highlight w:val="magenta"/>
-        </w:rPr>
-      </w:r>
-      <w:r/>
-    </w:p>
-    <w:p>
-      <w:pPr>
-        <w:shd w:val="nil" w:color="auto"/>
+      </w:r>
+      <w:r>
         <w:rPr>
           <w:rFonts w:ascii="Times New Roman" w:hAnsi="Times New Roman" w:cs="Times New Roman" w:eastAsia="Times New Roman"/>
           <w:b/>
           <w:sz w:val="28"/>
           <w:highlight w:val="magenta"/>
         </w:rPr>
-      </w:pPr>
+        <w:t xml:space="preserve">Приложения</w:t>
+      </w:r>
+      <w:r/>
+    </w:p>
+    <w:p>
+      <w:pPr>
+        <w:ind w:left="709" w:right="0" w:hanging="425"/>
+        <w:jc w:val="both"/>
+        <w:spacing w:after="0" w:afterAutospacing="0" w:line="360" w:lineRule="auto"/>
+        <w:rPr>
+          <w:b/>
+          <w:highlight w:val="none"/>
+        </w:rPr>
+      </w:pPr>
+      <w:r>
+        <w:rPr>
+          <w:rFonts w:ascii="Times New Roman" w:hAnsi="Times New Roman" w:cs="Times New Roman" w:eastAsia="Times New Roman"/>
+          <w:b/>
+          <w:sz w:val="28"/>
+          <w:highlight w:val="none"/>
+        </w:rPr>
+      </w:r>
+      <w:r>
+        <w:rPr>
+          <w:rFonts w:ascii="Times New Roman" w:hAnsi="Times New Roman" w:cs="Times New Roman" w:eastAsia="Times New Roman"/>
+          <w:b/>
+          <w:sz w:val="28"/>
+          <w:highlight w:val="none"/>
+        </w:rPr>
+      </w:r>
+    </w:p>
+    <w:p>
+      <w:pPr>
+        <w:ind w:left="0" w:right="0" w:firstLine="0"/>
+        <w:jc w:val="both"/>
+        <w:spacing w:after="0" w:afterAutospacing="0" w:line="360" w:lineRule="auto"/>
+      </w:pPr>
+      <w:r>
+        <w:rPr>
+          <w:rFonts w:ascii="Times New Roman" w:hAnsi="Times New Roman" w:cs="Times New Roman" w:eastAsia="Times New Roman"/>
+          <w:b/>
+          <w:sz w:val="28"/>
+          <w:highlight w:val="none"/>
+        </w:rPr>
+      </w:r>
+      <w:r/>
       <w:r>
         <w:rPr>
           <w:rFonts w:ascii="Times New Roman" w:hAnsi="Times New Roman" w:cs="Times New Roman" w:eastAsia="Times New Roman"/>

</xml_diff>

<commit_message>
fpga in drawio init
</commit_message>
<xml_diff>
--- a/scheme/Chernovik_rpz.docx
+++ b/scheme/Chernovik_rpz.docx
@@ -1548,7 +1548,7 @@
           <w:rFonts w:ascii="Times New Roman" w:hAnsi="Times New Roman"/>
           <w:sz w:val="28"/>
           <w:szCs w:val="28"/>
-          <w:highlight w:val="magenta"/>
+          <w:highlight w:val="white"/>
         </w:rPr>
       </w:pPr>
       <w:r>
@@ -1565,13 +1565,21 @@
           <w:sz w:val="28"/>
           <w:highlight w:val="none"/>
         </w:rPr>
-        <w:t xml:space="preserve">Записка</w:t>
+        <w:t xml:space="preserve">Запис</w:t>
       </w:r>
       <w:r>
         <w:rPr>
           <w:rFonts w:ascii="Times New Roman" w:hAnsi="Times New Roman"/>
           <w:sz w:val="28"/>
-          <w:highlight w:val="magenta"/>
+          <w:highlight w:val="white"/>
+        </w:rPr>
+        <w:t xml:space="preserve">ка</w:t>
+      </w:r>
+      <w:r>
+        <w:rPr>
+          <w:rFonts w:ascii="Times New Roman" w:hAnsi="Times New Roman"/>
+          <w:sz w:val="28"/>
+          <w:highlight w:val="white"/>
         </w:rPr>
         <w:t xml:space="preserve"> </w:t>
       </w:r>
@@ -1579,24 +1587,28 @@
         <w:rPr>
           <w:rFonts w:ascii="Times New Roman" w:hAnsi="Times New Roman"/>
           <w:sz w:val="28"/>
-          <w:highlight w:val="magenta"/>
-        </w:rPr>
-        <w:t xml:space="preserve">34 с</w:t>
+          <w:highlight w:val="white"/>
+        </w:rPr>
+        <w:t xml:space="preserve">33 с</w:t>
       </w:r>
       <w:r>
         <w:rPr>
           <w:rFonts w:ascii="Times New Roman" w:hAnsi="Times New Roman"/>
           <w:sz w:val="28"/>
-          <w:highlight w:val="magenta"/>
-        </w:rPr>
-        <w:t xml:space="preserve">тр., 11 рис.,  0 табл., N источника, 5 прил.</w:t>
-      </w:r>
-      <w:r>
-        <w:rPr>
-          <w:highlight w:val="magenta"/>
-        </w:rPr>
-      </w:r>
-      <w:r/>
+          <w:highlight w:val="white"/>
+        </w:rPr>
+        <w:t xml:space="preserve">тр., 11 рис., 6 источников, 5 прил.</w:t>
+      </w:r>
+      <w:r>
+        <w:rPr>
+          <w:highlight w:val="white"/>
+        </w:rPr>
+      </w:r>
+      <w:r>
+        <w:rPr>
+          <w:highlight w:val="white"/>
+        </w:rPr>
+      </w:r>
     </w:p>
     <w:p>
       <w:pPr>
@@ -1922,7 +1934,11 @@
               <w:tab w:val="right" w:pos="9355" w:leader="dot"/>
             </w:tabs>
             <w:rPr>
+              <w:rFonts w:ascii="Times New Roman" w:hAnsi="Times New Roman" w:cs="Times New Roman" w:eastAsia="Times New Roman"/>
+              <w:b w:val="0"/>
+              <w:color w:val="000000" w:themeColor="text1"/>
               <w:highlight w:val="none"/>
+              <w:u w:val="none"/>
             </w:rPr>
           </w:pPr>
           <w:r>
@@ -1946,33 +1962,57 @@
           </w:r>
           <w:r>
             <w:rPr>
-              <w:highlight w:val="none"/>
+              <w:rFonts w:ascii="Times New Roman" w:hAnsi="Times New Roman" w:cs="Times New Roman" w:eastAsia="Times New Roman"/>
+              <w:b w:val="0"/>
+              <w:color w:val="000000" w:themeColor="text1"/>
+              <w:u w:val="none"/>
             </w:rPr>
           </w:r>
-          <w:hyperlink w:tooltip="#_Toc15" w:anchor="_Toc15" w:history="1">
+          <w:hyperlink w:tooltip="#_Toc1" w:anchor="_Toc1" w:history="1">
             <w:r>
               <w:rPr>
                 <w:rStyle w:val="985"/>
+                <w:rFonts w:ascii="Times New Roman" w:hAnsi="Times New Roman" w:cs="Times New Roman" w:eastAsia="Times New Roman"/>
               </w:rPr>
             </w:r>
             <w:r>
               <w:rPr>
                 <w:rStyle w:val="985"/>
+                <w:rFonts w:ascii="Times New Roman" w:hAnsi="Times New Roman" w:cs="Times New Roman" w:eastAsia="Times New Roman"/>
+                <w:b w:val="0"/>
+                <w:color w:val="000000" w:themeColor="text1"/>
                 <w:highlight w:val="none"/>
+                <w:u w:val="none"/>
               </w:rPr>
               <w:t xml:space="preserve">Введение</w:t>
             </w:r>
             <w:r>
               <w:rPr>
                 <w:rStyle w:val="985"/>
+                <w:rFonts w:ascii="Times New Roman" w:hAnsi="Times New Roman" w:cs="Times New Roman" w:eastAsia="Times New Roman"/>
+                <w:b w:val="0"/>
+                <w:color w:val="000000" w:themeColor="text1"/>
+                <w:u w:val="none"/>
               </w:rPr>
             </w:r>
             <w:r>
+              <w:rPr>
+                <w:rFonts w:ascii="Times New Roman" w:hAnsi="Times New Roman" w:cs="Times New Roman" w:eastAsia="Times New Roman"/>
+                <w:b w:val="0"/>
+                <w:color w:val="000000" w:themeColor="text1"/>
+                <w:u w:val="none"/>
+              </w:rPr>
               <w:tab/>
             </w:r>
             <w:r>
+              <w:rPr>
+                <w:rFonts w:ascii="Times New Roman" w:hAnsi="Times New Roman" w:cs="Times New Roman" w:eastAsia="Times New Roman"/>
+                <w:b w:val="0"/>
+                <w:color w:val="000000" w:themeColor="text1"/>
+                <w:u w:val="none"/>
+              </w:rPr>
               <w:fldChar w:fldCharType="begin"/>
-              <w:instrText xml:space="preserve">PAGEREF _Toc15 \h</w:instrText>
+              <w:instrText xml:space="preserve">PAGEREF _Toc1 \h</w:instrText>
               <w:fldChar w:fldCharType="separate"/>
               <w:t xml:space="preserve">6</w:t>
               <w:fldChar w:fldCharType="end"/>
@@ -1980,10 +2020,20 @@
           </w:hyperlink>
           <w:r>
             <w:rPr>
-              <w:highlight w:val="none"/>
+              <w:b w:val="0"/>
+              <w:color w:val="000000" w:themeColor="text1"/>
+              <w:u w:val="none"/>
             </w:rPr>
           </w:r>
-          <w:r/>
+          <w:r>
+            <w:rPr>
+              <w:rFonts w:ascii="Times New Roman" w:hAnsi="Times New Roman" w:cs="Times New Roman" w:eastAsia="Times New Roman"/>
+              <w:b w:val="0"/>
+              <w:color w:val="000000" w:themeColor="text1"/>
+              <w:highlight w:val="none"/>
+              <w:u w:val="none"/>
+            </w:rPr>
+          </w:r>
         </w:p>
         <w:p>
           <w:pPr>
@@ -1992,37 +2042,59 @@
               <w:tab w:val="right" w:pos="9355" w:leader="dot"/>
             </w:tabs>
             <w:rPr>
-              <w:rFonts w:ascii="Times New Roman" w:hAnsi="Times New Roman"/>
+              <w:rFonts w:ascii="Times New Roman" w:hAnsi="Times New Roman" w:cs="Times New Roman" w:eastAsia="Times New Roman"/>
+              <w:b w:val="0"/>
+              <w:color w:val="000000" w:themeColor="text1"/>
               <w:highlight w:val="none"/>
+              <w:u w:val="none"/>
             </w:rPr>
           </w:pPr>
           <w:r/>
-          <w:hyperlink w:tooltip="#_Toc16" w:anchor="_Toc16" w:history="1">
+          <w:hyperlink w:tooltip="#_Toc2" w:anchor="_Toc2" w:history="1">
             <w:r>
               <w:rPr>
                 <w:rStyle w:val="985"/>
+                <w:rFonts w:ascii="Times New Roman" w:hAnsi="Times New Roman" w:cs="Times New Roman" w:eastAsia="Times New Roman"/>
               </w:rPr>
             </w:r>
             <w:r>
               <w:rPr>
                 <w:rStyle w:val="985"/>
-                <w:rFonts w:ascii="Times New Roman" w:hAnsi="Times New Roman"/>
+                <w:rFonts w:ascii="Times New Roman" w:hAnsi="Times New Roman" w:cs="Times New Roman" w:eastAsia="Times New Roman"/>
+                <w:b w:val="0"/>
+                <w:color w:val="000000" w:themeColor="text1"/>
                 <w:highlight w:val="none"/>
+                <w:u w:val="none"/>
               </w:rPr>
               <w:t xml:space="preserve">1 Анализ предметной области</w:t>
             </w:r>
             <w:r>
               <w:rPr>
                 <w:rStyle w:val="985"/>
-                <w:highlight w:val="none"/>
+                <w:rFonts w:ascii="Times New Roman" w:hAnsi="Times New Roman" w:cs="Times New Roman" w:eastAsia="Times New Roman"/>
+                <w:b w:val="0"/>
+                <w:color w:val="000000" w:themeColor="text1"/>
+                <w:u w:val="none"/>
               </w:rPr>
             </w:r>
             <w:r>
+              <w:rPr>
+                <w:rFonts w:ascii="Times New Roman" w:hAnsi="Times New Roman" w:cs="Times New Roman" w:eastAsia="Times New Roman"/>
+                <w:b w:val="0"/>
+                <w:color w:val="000000" w:themeColor="text1"/>
+                <w:u w:val="none"/>
+              </w:rPr>
               <w:tab/>
             </w:r>
             <w:r>
+              <w:rPr>
+                <w:rFonts w:ascii="Times New Roman" w:hAnsi="Times New Roman" w:cs="Times New Roman" w:eastAsia="Times New Roman"/>
+                <w:b w:val="0"/>
+                <w:color w:val="000000" w:themeColor="text1"/>
+                <w:u w:val="none"/>
+              </w:rPr>
               <w:fldChar w:fldCharType="begin"/>
-              <w:instrText xml:space="preserve">PAGEREF _Toc16 \h</w:instrText>
+              <w:instrText xml:space="preserve">PAGEREF _Toc2 \h</w:instrText>
               <w:fldChar w:fldCharType="separate"/>
               <w:t xml:space="preserve">7</w:t>
               <w:fldChar w:fldCharType="end"/>
@@ -2030,11 +2102,20 @@
           </w:hyperlink>
           <w:r>
             <w:rPr>
-              <w:rFonts w:ascii="Times New Roman" w:hAnsi="Times New Roman"/>
-              <w:highlight w:val="none"/>
+              <w:b w:val="0"/>
+              <w:color w:val="000000" w:themeColor="text1"/>
+              <w:u w:val="none"/>
             </w:rPr>
           </w:r>
-          <w:r/>
+          <w:r>
+            <w:rPr>
+              <w:rFonts w:ascii="Times New Roman" w:hAnsi="Times New Roman" w:cs="Times New Roman" w:eastAsia="Times New Roman"/>
+              <w:b w:val="0"/>
+              <w:color w:val="000000" w:themeColor="text1"/>
+              <w:highlight w:val="none"/>
+              <w:u w:val="none"/>
+            </w:rPr>
+          </w:r>
         </w:p>
         <w:p>
           <w:pPr>
@@ -2046,33 +2127,36 @@
             <w:rPr>
               <w:rStyle w:val="979"/>
               <w:rFonts w:ascii="Times New Roman" w:hAnsi="Times New Roman" w:cs="Times New Roman" w:eastAsia="Times New Roman"/>
+              <w:b w:val="0"/>
+              <w:color w:val="000000" w:themeColor="text1"/>
+              <w:u w:val="none"/>
             </w:rPr>
           </w:pPr>
           <w:r/>
-          <w:hyperlink w:tooltip="#_Toc17" w:anchor="_Toc17" w:history="1">
+          <w:hyperlink w:tooltip="#_Toc3" w:anchor="_Toc3" w:history="1">
             <w:r>
               <w:rPr>
                 <w:rStyle w:val="985"/>
+                <w:rFonts w:ascii="Times New Roman" w:hAnsi="Times New Roman" w:cs="Times New Roman" w:eastAsia="Times New Roman"/>
               </w:rPr>
             </w:r>
             <w:r>
               <w:rPr>
                 <w:rStyle w:val="985"/>
-                <w:rFonts w:ascii="FreeMono" w:hAnsi="FreeMono" w:cs="FreeMono" w:eastAsia="FreeMono"/>
-                <w:highlight w:val="none"/>
-              </w:rPr>
-              <w:tab/>
-            </w:r>
-            <w:r>
-              <w:rPr>
-                <w:rStyle w:val="985"/>
                 <w:rFonts w:ascii="Times New Roman" w:hAnsi="Times New Roman" w:cs="Times New Roman" w:eastAsia="Times New Roman"/>
+                <w:b w:val="0"/>
+                <w:color w:val="000000" w:themeColor="text1"/>
+                <w:u w:val="none"/>
               </w:rPr>
               <w:t xml:space="preserve">2 </w:t>
             </w:r>
             <w:r>
               <w:rPr>
                 <w:rStyle w:val="985"/>
+                <w:rFonts w:ascii="Times New Roman" w:hAnsi="Times New Roman" w:cs="Times New Roman" w:eastAsia="Times New Roman"/>
+                <w:b w:val="0"/>
+                <w:color w:val="000000" w:themeColor="text1"/>
+                <w:u w:val="none"/>
               </w:rPr>
               <w:t xml:space="preserve">Разработка </w:t>
             </w:r>
@@ -2080,20 +2164,39 @@
               <w:rPr>
                 <w:rStyle w:val="985"/>
                 <w:rFonts w:ascii="Times New Roman" w:hAnsi="Times New Roman" w:cs="Times New Roman" w:eastAsia="Times New Roman"/>
+                <w:b w:val="0"/>
+                <w:color w:val="000000" w:themeColor="text1"/>
+                <w:u w:val="none"/>
               </w:rPr>
               <w:t xml:space="preserve">электрической функциональной схемы</w:t>
             </w:r>
             <w:r>
               <w:rPr>
                 <w:rStyle w:val="985"/>
+                <w:rFonts w:ascii="Times New Roman" w:hAnsi="Times New Roman" w:cs="Times New Roman" w:eastAsia="Times New Roman"/>
+                <w:b w:val="0"/>
+                <w:color w:val="000000" w:themeColor="text1"/>
+                <w:u w:val="none"/>
               </w:rPr>
             </w:r>
             <w:r>
+              <w:rPr>
+                <w:rFonts w:ascii="Times New Roman" w:hAnsi="Times New Roman" w:cs="Times New Roman" w:eastAsia="Times New Roman"/>
+                <w:b w:val="0"/>
+                <w:color w:val="000000" w:themeColor="text1"/>
+                <w:u w:val="none"/>
+              </w:rPr>
               <w:tab/>
             </w:r>
             <w:r>
+              <w:rPr>
+                <w:rFonts w:ascii="Times New Roman" w:hAnsi="Times New Roman" w:cs="Times New Roman" w:eastAsia="Times New Roman"/>
+                <w:b w:val="0"/>
+                <w:color w:val="000000" w:themeColor="text1"/>
+                <w:u w:val="none"/>
+              </w:rPr>
               <w:fldChar w:fldCharType="begin"/>
-              <w:instrText xml:space="preserve">PAGEREF _Toc17 \h</w:instrText>
+              <w:instrText xml:space="preserve">PAGEREF _Toc3 \h</w:instrText>
               <w:fldChar w:fldCharType="separate"/>
               <w:t xml:space="preserve">8</w:t>
               <w:fldChar w:fldCharType="end"/>
@@ -2101,11 +2204,20 @@
           </w:hyperlink>
           <w:r>
             <w:rPr>
+              <w:b w:val="0"/>
+              <w:color w:val="000000" w:themeColor="text1"/>
+              <w:u w:val="none"/>
+            </w:rPr>
+          </w:r>
+          <w:r>
+            <w:rPr>
               <w:rStyle w:val="979"/>
               <w:rFonts w:ascii="Times New Roman" w:hAnsi="Times New Roman" w:cs="Times New Roman" w:eastAsia="Times New Roman"/>
+              <w:b w:val="0"/>
+              <w:color w:val="000000" w:themeColor="text1"/>
+              <w:u w:val="none"/>
             </w:rPr>
           </w:r>
-          <w:r/>
         </w:p>
         <w:p>
           <w:pPr>
@@ -2117,42 +2229,57 @@
             <w:rPr>
               <w:rStyle w:val="979"/>
               <w:rFonts w:ascii="Times New Roman" w:hAnsi="Times New Roman" w:cs="Times New Roman" w:eastAsia="Times New Roman"/>
+              <w:b w:val="0"/>
+              <w:color w:val="000000" w:themeColor="text1"/>
               <w:highlight w:val="none"/>
+              <w:u w:val="none"/>
             </w:rPr>
           </w:pPr>
           <w:r/>
-          <w:hyperlink w:tooltip="#_Toc18" w:anchor="_Toc18" w:history="1">
+          <w:hyperlink w:tooltip="#_Toc4" w:anchor="_Toc4" w:history="1">
             <w:r>
               <w:rPr>
                 <w:rStyle w:val="985"/>
+                <w:rFonts w:ascii="Times New Roman" w:hAnsi="Times New Roman" w:cs="Times New Roman" w:eastAsia="Times New Roman"/>
               </w:rPr>
             </w:r>
             <w:r>
               <w:rPr>
                 <w:rStyle w:val="985"/>
                 <w:rFonts w:ascii="Times New Roman" w:hAnsi="Times New Roman" w:cs="Times New Roman" w:eastAsia="Times New Roman"/>
-                <w:highlight w:val="none"/>
-              </w:rPr>
-              <w:tab/>
-            </w:r>
-            <w:r>
-              <w:rPr>
-                <w:rStyle w:val="985"/>
-                <w:rFonts w:ascii="Times New Roman" w:hAnsi="Times New Roman" w:cs="Times New Roman" w:eastAsia="Times New Roman"/>
+                <w:b w:val="0"/>
+                <w:color w:val="000000" w:themeColor="text1"/>
+                <w:u w:val="none"/>
               </w:rPr>
               <w:t xml:space="preserve">3 Разработка описания устройства на языке Verilog</w:t>
             </w:r>
             <w:r>
               <w:rPr>
                 <w:rStyle w:val="985"/>
+                <w:rFonts w:ascii="Times New Roman" w:hAnsi="Times New Roman" w:cs="Times New Roman" w:eastAsia="Times New Roman"/>
+                <w:b w:val="0"/>
+                <w:color w:val="000000" w:themeColor="text1"/>
+                <w:u w:val="none"/>
               </w:rPr>
             </w:r>
             <w:r>
+              <w:rPr>
+                <w:rFonts w:ascii="Times New Roman" w:hAnsi="Times New Roman" w:cs="Times New Roman" w:eastAsia="Times New Roman"/>
+                <w:b w:val="0"/>
+                <w:color w:val="000000" w:themeColor="text1"/>
+                <w:u w:val="none"/>
+              </w:rPr>
               <w:tab/>
             </w:r>
             <w:r>
+              <w:rPr>
+                <w:rFonts w:ascii="Times New Roman" w:hAnsi="Times New Roman" w:cs="Times New Roman" w:eastAsia="Times New Roman"/>
+                <w:b w:val="0"/>
+                <w:color w:val="000000" w:themeColor="text1"/>
+                <w:u w:val="none"/>
+              </w:rPr>
               <w:fldChar w:fldCharType="begin"/>
-              <w:instrText xml:space="preserve">PAGEREF _Toc18 \h</w:instrText>
+              <w:instrText xml:space="preserve">PAGEREF _Toc4 \h</w:instrText>
               <w:fldChar w:fldCharType="separate"/>
               <w:t xml:space="preserve">9</w:t>
               <w:fldChar w:fldCharType="end"/>
@@ -2160,12 +2287,21 @@
           </w:hyperlink>
           <w:r>
             <w:rPr>
+              <w:b w:val="0"/>
+              <w:color w:val="000000" w:themeColor="text1"/>
+              <w:u w:val="none"/>
+            </w:rPr>
+          </w:r>
+          <w:r>
+            <w:rPr>
               <w:rStyle w:val="979"/>
               <w:rFonts w:ascii="Times New Roman" w:hAnsi="Times New Roman" w:cs="Times New Roman" w:eastAsia="Times New Roman"/>
+              <w:b w:val="0"/>
+              <w:color w:val="000000" w:themeColor="text1"/>
               <w:highlight w:val="none"/>
+              <w:u w:val="none"/>
             </w:rPr>
           </w:r>
-          <w:r/>
         </w:p>
         <w:p>
           <w:pPr>
@@ -2177,27 +2313,26 @@
             <w:rPr>
               <w:rStyle w:val="983"/>
               <w:rFonts w:ascii="Times New Roman" w:hAnsi="Times New Roman" w:cs="Times New Roman" w:eastAsia="Times New Roman"/>
+              <w:b w:val="0"/>
+              <w:color w:val="000000" w:themeColor="text1"/>
+              <w:u w:val="none"/>
             </w:rPr>
           </w:pPr>
           <w:r/>
-          <w:hyperlink w:tooltip="#_Toc19" w:anchor="_Toc19" w:history="1">
+          <w:hyperlink w:tooltip="#_Toc5" w:anchor="_Toc5" w:history="1">
             <w:r>
               <w:rPr>
                 <w:rStyle w:val="985"/>
+                <w:rFonts w:ascii="Times New Roman" w:hAnsi="Times New Roman" w:cs="Times New Roman" w:eastAsia="Times New Roman"/>
               </w:rPr>
             </w:r>
             <w:r>
               <w:rPr>
                 <w:rStyle w:val="985"/>
                 <w:rFonts w:ascii="Times New Roman" w:hAnsi="Times New Roman" w:cs="Times New Roman" w:eastAsia="Times New Roman"/>
-                <w:highlight w:val="none"/>
-              </w:rPr>
-              <w:tab/>
-            </w:r>
-            <w:r>
-              <w:rPr>
-                <w:rStyle w:val="985"/>
-                <w:rFonts w:ascii="Times New Roman" w:hAnsi="Times New Roman" w:cs="Times New Roman" w:eastAsia="Times New Roman"/>
+                <w:b w:val="0"/>
+                <w:color w:val="000000" w:themeColor="text1"/>
+                <w:u w:val="none"/>
               </w:rPr>
               <w:t xml:space="preserve">3.</w:t>
             </w:r>
@@ -2205,20 +2340,39 @@
               <w:rPr>
                 <w:rStyle w:val="985"/>
                 <w:rFonts w:ascii="Times New Roman" w:hAnsi="Times New Roman" w:cs="Times New Roman" w:eastAsia="Times New Roman"/>
+                <w:b w:val="0"/>
+                <w:color w:val="000000" w:themeColor="text1"/>
+                <w:u w:val="none"/>
               </w:rPr>
               <w:t xml:space="preserve">1 Разработка вычислительного блока</w:t>
             </w:r>
             <w:r>
               <w:rPr>
                 <w:rStyle w:val="985"/>
+                <w:rFonts w:ascii="Times New Roman" w:hAnsi="Times New Roman" w:cs="Times New Roman" w:eastAsia="Times New Roman"/>
+                <w:b w:val="0"/>
+                <w:color w:val="000000" w:themeColor="text1"/>
+                <w:u w:val="none"/>
               </w:rPr>
             </w:r>
             <w:r>
+              <w:rPr>
+                <w:rFonts w:ascii="Times New Roman" w:hAnsi="Times New Roman" w:cs="Times New Roman" w:eastAsia="Times New Roman"/>
+                <w:b w:val="0"/>
+                <w:color w:val="000000" w:themeColor="text1"/>
+                <w:u w:val="none"/>
+              </w:rPr>
               <w:tab/>
             </w:r>
             <w:r>
+              <w:rPr>
+                <w:rFonts w:ascii="Times New Roman" w:hAnsi="Times New Roman" w:cs="Times New Roman" w:eastAsia="Times New Roman"/>
+                <w:b w:val="0"/>
+                <w:color w:val="000000" w:themeColor="text1"/>
+                <w:u w:val="none"/>
+              </w:rPr>
               <w:fldChar w:fldCharType="begin"/>
-              <w:instrText xml:space="preserve">PAGEREF _Toc19 \h</w:instrText>
+              <w:instrText xml:space="preserve">PAGEREF _Toc5 \h</w:instrText>
               <w:fldChar w:fldCharType="separate"/>
               <w:t xml:space="preserve">9</w:t>
               <w:fldChar w:fldCharType="end"/>
@@ -2226,11 +2380,104 @@
           </w:hyperlink>
           <w:r>
             <w:rPr>
+              <w:b w:val="0"/>
+              <w:color w:val="000000" w:themeColor="text1"/>
+              <w:u w:val="none"/>
+            </w:rPr>
+          </w:r>
+          <w:r>
+            <w:rPr>
               <w:rStyle w:val="983"/>
               <w:rFonts w:ascii="Times New Roman" w:hAnsi="Times New Roman" w:cs="Times New Roman" w:eastAsia="Times New Roman"/>
+              <w:b w:val="0"/>
+              <w:color w:val="000000" w:themeColor="text1"/>
+              <w:u w:val="none"/>
             </w:rPr>
           </w:r>
-          <w:r/>
+        </w:p>
+        <w:p>
+          <w:pPr>
+            <w:pStyle w:val="984"/>
+            <w:ind w:left="0"/>
+            <w:tabs>
+              <w:tab w:val="right" w:pos="9355" w:leader="dot"/>
+            </w:tabs>
+            <w:rPr>
+              <w:rFonts w:ascii="Times New Roman" w:hAnsi="Times New Roman" w:cs="Times New Roman" w:eastAsia="Times New Roman"/>
+              <w:b w:val="0"/>
+              <w:color w:val="000000" w:themeColor="text1"/>
+              <w:highlight w:val="none"/>
+              <w:u w:val="none"/>
+            </w:rPr>
+          </w:pPr>
+          <w:r>
+            <w:t xml:space="preserve">    </w:t>
+          </w:r>
+          <w:hyperlink w:tooltip="#_Toc7" w:anchor="_Toc7" w:history="1">
+            <w:r>
+              <w:rPr>
+                <w:rStyle w:val="985"/>
+                <w:rFonts w:ascii="Times New Roman" w:hAnsi="Times New Roman" w:cs="Times New Roman" w:eastAsia="Times New Roman"/>
+              </w:rPr>
+            </w:r>
+            <w:r>
+              <w:rPr>
+                <w:rStyle w:val="985"/>
+                <w:rFonts w:ascii="Times New Roman" w:hAnsi="Times New Roman" w:cs="Times New Roman" w:eastAsia="Times New Roman"/>
+                <w:b w:val="0"/>
+                <w:color w:val="000000" w:themeColor="text1"/>
+                <w:u w:val="none"/>
+              </w:rPr>
+              <w:t xml:space="preserve">3.2 Разработка блока памяти переменных</w:t>
+            </w:r>
+            <w:r>
+              <w:rPr>
+                <w:rStyle w:val="985"/>
+                <w:rFonts w:ascii="Times New Roman" w:hAnsi="Times New Roman" w:cs="Times New Roman" w:eastAsia="Times New Roman"/>
+                <w:b w:val="0"/>
+                <w:color w:val="000000" w:themeColor="text1"/>
+                <w:u w:val="none"/>
+              </w:rPr>
+            </w:r>
+            <w:r>
+              <w:rPr>
+                <w:rFonts w:ascii="Times New Roman" w:hAnsi="Times New Roman" w:cs="Times New Roman" w:eastAsia="Times New Roman"/>
+                <w:b w:val="0"/>
+                <w:color w:val="000000" w:themeColor="text1"/>
+                <w:u w:val="none"/>
+              </w:rPr>
+              <w:tab/>
+            </w:r>
+            <w:r>
+              <w:rPr>
+                <w:rFonts w:ascii="Times New Roman" w:hAnsi="Times New Roman" w:cs="Times New Roman" w:eastAsia="Times New Roman"/>
+                <w:b w:val="0"/>
+                <w:color w:val="000000" w:themeColor="text1"/>
+                <w:u w:val="none"/>
+              </w:rPr>
+              <w:fldChar w:fldCharType="begin"/>
+              <w:instrText xml:space="preserve">PAGEREF _Toc7 \h</w:instrText>
+              <w:fldChar w:fldCharType="separate"/>
+              <w:t xml:space="preserve">13</w:t>
+              <w:fldChar w:fldCharType="end"/>
+            </w:r>
+          </w:hyperlink>
+          <w:r>
+            <w:rPr>
+              <w:b w:val="0"/>
+              <w:color w:val="000000" w:themeColor="text1"/>
+              <w:u w:val="none"/>
+            </w:rPr>
+          </w:r>
+          <w:r>
+            <w:rPr>
+              <w:rFonts w:ascii="Times New Roman" w:hAnsi="Times New Roman" w:cs="Times New Roman" w:eastAsia="Times New Roman"/>
+              <w:b w:val="0"/>
+              <w:color w:val="000000" w:themeColor="text1"/>
+              <w:highlight w:val="none"/>
+              <w:u w:val="none"/>
+            </w:rPr>
+          </w:r>
         </w:p>
         <w:p>
           <w:pPr>
@@ -2242,13 +2489,17 @@
             <w:rPr>
               <w:rStyle w:val="983"/>
               <w:rFonts w:ascii="Times New Roman" w:hAnsi="Times New Roman" w:cs="Times New Roman" w:eastAsia="Times New Roman"/>
+              <w:b w:val="0"/>
+              <w:color w:val="000000" w:themeColor="text1"/>
+              <w:u w:val="none"/>
             </w:rPr>
           </w:pPr>
           <w:r/>
-          <w:hyperlink w:tooltip="#_Toc20" w:anchor="_Toc20" w:history="1">
+          <w:hyperlink w:tooltip="#_Toc8" w:anchor="_Toc8" w:history="1">
             <w:r>
               <w:rPr>
                 <w:rStyle w:val="985"/>
+                <w:rFonts w:ascii="Times New Roman" w:hAnsi="Times New Roman" w:cs="Times New Roman" w:eastAsia="Times New Roman"/>
               </w:rPr>
             </w:r>
             <w:r>
@@ -2256,87 +2507,39 @@
                 <w:rStyle w:val="985"/>
                 <w:rFonts w:ascii="Times New Roman" w:hAnsi="Times New Roman" w:cs="Times New Roman" w:eastAsia="Times New Roman"/>
                 <w:b w:val="0"/>
+                <w:color w:val="000000" w:themeColor="text1"/>
                 <w:highlight w:val="none"/>
-              </w:rPr>
-              <w:tab/>
-            </w:r>
-            <w:r>
-              <w:rPr>
-                <w:rStyle w:val="985"/>
-                <w:rFonts w:ascii="Times New Roman" w:hAnsi="Times New Roman" w:cs="Times New Roman" w:eastAsia="Times New Roman"/>
-              </w:rPr>
-              <w:t xml:space="preserve">3.2 Разработка блока памяти переменных</w:t>
-            </w:r>
-            <w:r>
-              <w:rPr>
-                <w:rStyle w:val="985"/>
-              </w:rPr>
-            </w:r>
-            <w:r>
-              <w:tab/>
-            </w:r>
-            <w:r>
-              <w:fldChar w:fldCharType="begin"/>
-              <w:instrText xml:space="preserve">PAGEREF _Toc20 \h</w:instrText>
-              <w:fldChar w:fldCharType="separate"/>
-              <w:t xml:space="preserve">12</w:t>
-              <w:fldChar w:fldCharType="end"/>
-            </w:r>
-          </w:hyperlink>
-          <w:r>
-            <w:rPr>
-              <w:rStyle w:val="983"/>
-              <w:rFonts w:ascii="Times New Roman" w:hAnsi="Times New Roman" w:cs="Times New Roman" w:eastAsia="Times New Roman"/>
-            </w:rPr>
-          </w:r>
-          <w:r/>
-        </w:p>
-        <w:p>
-          <w:pPr>
-            <w:pStyle w:val="984"/>
-            <w:tabs>
-              <w:tab w:val="left" w:pos="878" w:leader="none"/>
-              <w:tab w:val="right" w:pos="9355" w:leader="dot"/>
-            </w:tabs>
-            <w:rPr>
-              <w:rStyle w:val="983"/>
-              <w:rFonts w:ascii="Times New Roman" w:hAnsi="Times New Roman" w:cs="Times New Roman" w:eastAsia="Times New Roman"/>
-            </w:rPr>
-          </w:pPr>
-          <w:r/>
-          <w:hyperlink w:tooltip="#_Toc21" w:anchor="_Toc21" w:history="1">
-            <w:r>
-              <w:rPr>
-                <w:rStyle w:val="985"/>
-              </w:rPr>
-            </w:r>
-            <w:r>
-              <w:rPr>
-                <w:rStyle w:val="985"/>
-                <w:rFonts w:ascii="Times New Roman" w:hAnsi="Times New Roman" w:cs="Times New Roman" w:eastAsia="Times New Roman"/>
-                <w:highlight w:val="none"/>
-              </w:rPr>
-              <w:tab/>
-            </w:r>
-            <w:r>
-              <w:rPr>
-                <w:rStyle w:val="985"/>
-                <w:rFonts w:ascii="Times New Roman" w:hAnsi="Times New Roman" w:cs="Times New Roman" w:eastAsia="Times New Roman"/>
-                <w:highlight w:val="none"/>
+                <w:u w:val="none"/>
               </w:rPr>
               <w:t xml:space="preserve">3.3 Разработка блока выходного буфера</w:t>
             </w:r>
             <w:r>
               <w:rPr>
                 <w:rStyle w:val="985"/>
+                <w:rFonts w:ascii="Times New Roman" w:hAnsi="Times New Roman" w:cs="Times New Roman" w:eastAsia="Times New Roman"/>
+                <w:b w:val="0"/>
+                <w:color w:val="000000" w:themeColor="text1"/>
+                <w:u w:val="none"/>
               </w:rPr>
             </w:r>
             <w:r>
+              <w:rPr>
+                <w:rFonts w:ascii="Times New Roman" w:hAnsi="Times New Roman" w:cs="Times New Roman" w:eastAsia="Times New Roman"/>
+                <w:b w:val="0"/>
+                <w:color w:val="000000" w:themeColor="text1"/>
+                <w:u w:val="none"/>
+              </w:rPr>
               <w:tab/>
             </w:r>
             <w:r>
+              <w:rPr>
+                <w:rFonts w:ascii="Times New Roman" w:hAnsi="Times New Roman" w:cs="Times New Roman" w:eastAsia="Times New Roman"/>
+                <w:b w:val="0"/>
+                <w:color w:val="000000" w:themeColor="text1"/>
+                <w:u w:val="none"/>
+              </w:rPr>
               <w:fldChar w:fldCharType="begin"/>
-              <w:instrText xml:space="preserve">PAGEREF _Toc21 \h</w:instrText>
+              <w:instrText xml:space="preserve">PAGEREF _Toc8 \h</w:instrText>
               <w:fldChar w:fldCharType="separate"/>
               <w:t xml:space="preserve">14</w:t>
               <w:fldChar w:fldCharType="end"/>
@@ -2344,11 +2547,20 @@
           </w:hyperlink>
           <w:r>
             <w:rPr>
+              <w:b w:val="0"/>
+              <w:color w:val="000000" w:themeColor="text1"/>
+              <w:u w:val="none"/>
+            </w:rPr>
+          </w:r>
+          <w:r>
+            <w:rPr>
               <w:rStyle w:val="983"/>
               <w:rFonts w:ascii="Times New Roman" w:hAnsi="Times New Roman" w:cs="Times New Roman" w:eastAsia="Times New Roman"/>
+              <w:b w:val="0"/>
+              <w:color w:val="000000" w:themeColor="text1"/>
+              <w:u w:val="none"/>
             </w:rPr>
           </w:r>
-          <w:r/>
         </w:p>
         <w:p>
           <w:pPr>
@@ -2360,15 +2572,18 @@
             <w:rPr>
               <w:rStyle w:val="979"/>
               <w:rFonts w:ascii="Times New Roman" w:hAnsi="Times New Roman" w:cs="Times New Roman" w:eastAsia="Times New Roman"/>
-              <w:b/>
+              <w:b w:val="0"/>
+              <w:color w:val="000000" w:themeColor="text1"/>
               <w:highlight w:val="none"/>
+              <w:u w:val="none"/>
             </w:rPr>
           </w:pPr>
           <w:r/>
-          <w:hyperlink w:tooltip="#_Toc22" w:anchor="_Toc22" w:history="1">
+          <w:hyperlink w:tooltip="#_Toc9" w:anchor="_Toc9" w:history="1">
             <w:r>
               <w:rPr>
                 <w:rStyle w:val="985"/>
+                <w:rFonts w:ascii="Times New Roman" w:hAnsi="Times New Roman" w:cs="Times New Roman" w:eastAsia="Times New Roman"/>
               </w:rPr>
             </w:r>
             <w:r>
@@ -2376,16 +2591,9 @@
                 <w:rStyle w:val="985"/>
                 <w:rFonts w:ascii="Times New Roman" w:hAnsi="Times New Roman" w:cs="Times New Roman" w:eastAsia="Times New Roman"/>
                 <w:b w:val="0"/>
+                <w:color w:val="000000" w:themeColor="text1"/>
                 <w:highlight w:val="none"/>
-              </w:rPr>
-              <w:tab/>
-            </w:r>
-            <w:r>
-              <w:rPr>
-                <w:rStyle w:val="985"/>
-                <w:rFonts w:ascii="Times New Roman" w:hAnsi="Times New Roman" w:cs="Times New Roman" w:eastAsia="Times New Roman"/>
-                <w:b/>
-                <w:highlight w:val="none"/>
+                <w:u w:val="none"/>
               </w:rPr>
               <w:t xml:space="preserve">3.4 Разработка блока</w:t>
             </w:r>
@@ -2394,7 +2602,9 @@
                 <w:rStyle w:val="985"/>
                 <w:rFonts w:ascii="Times New Roman" w:hAnsi="Times New Roman" w:cs="Times New Roman" w:eastAsia="Times New Roman"/>
                 <w:b w:val="0"/>
+                <w:color w:val="000000" w:themeColor="text1"/>
                 <w:highlight w:val="none"/>
+                <w:u w:val="none"/>
               </w:rPr>
               <w:t xml:space="preserve"> </w:t>
             </w:r>
@@ -2402,22 +2612,40 @@
               <w:rPr>
                 <w:rStyle w:val="985"/>
                 <w:rFonts w:ascii="Times New Roman" w:hAnsi="Times New Roman" w:cs="Times New Roman" w:eastAsia="Times New Roman"/>
-                <w:b/>
+                <w:b w:val="0"/>
+                <w:color w:val="000000" w:themeColor="text1"/>
                 <w:highlight w:val="none"/>
+                <w:u w:val="none"/>
               </w:rPr>
               <w:t xml:space="preserve">управления</w:t>
             </w:r>
             <w:r>
               <w:rPr>
                 <w:rStyle w:val="985"/>
+                <w:rFonts w:ascii="Times New Roman" w:hAnsi="Times New Roman" w:cs="Times New Roman" w:eastAsia="Times New Roman"/>
+                <w:b w:val="0"/>
+                <w:color w:val="000000" w:themeColor="text1"/>
+                <w:u w:val="none"/>
               </w:rPr>
             </w:r>
             <w:r>
+              <w:rPr>
+                <w:rFonts w:ascii="Times New Roman" w:hAnsi="Times New Roman" w:cs="Times New Roman" w:eastAsia="Times New Roman"/>
+                <w:b w:val="0"/>
+                <w:color w:val="000000" w:themeColor="text1"/>
+                <w:u w:val="none"/>
+              </w:rPr>
               <w:tab/>
             </w:r>
             <w:r>
+              <w:rPr>
+                <w:rFonts w:ascii="Times New Roman" w:hAnsi="Times New Roman" w:cs="Times New Roman" w:eastAsia="Times New Roman"/>
+                <w:b w:val="0"/>
+                <w:color w:val="000000" w:themeColor="text1"/>
+                <w:u w:val="none"/>
+              </w:rPr>
               <w:fldChar w:fldCharType="begin"/>
-              <w:instrText xml:space="preserve">PAGEREF _Toc22 \h</w:instrText>
+              <w:instrText xml:space="preserve">PAGEREF _Toc9 \h</w:instrText>
               <w:fldChar w:fldCharType="separate"/>
               <w:t xml:space="preserve">15</w:t>
               <w:fldChar w:fldCharType="end"/>
@@ -2425,13 +2653,21 @@
           </w:hyperlink>
           <w:r>
             <w:rPr>
+              <w:b w:val="0"/>
+              <w:color w:val="000000" w:themeColor="text1"/>
+              <w:u w:val="none"/>
+            </w:rPr>
+          </w:r>
+          <w:r>
+            <w:rPr>
               <w:rStyle w:val="979"/>
               <w:rFonts w:ascii="Times New Roman" w:hAnsi="Times New Roman" w:cs="Times New Roman" w:eastAsia="Times New Roman"/>
-              <w:b/>
+              <w:b w:val="0"/>
+              <w:color w:val="000000" w:themeColor="text1"/>
               <w:highlight w:val="none"/>
+              <w:u w:val="none"/>
             </w:rPr>
           </w:r>
-          <w:r/>
         </w:p>
         <w:p>
           <w:pPr>
@@ -2443,15 +2679,18 @@
             <w:rPr>
               <w:rStyle w:val="979"/>
               <w:rFonts w:ascii="Times New Roman" w:hAnsi="Times New Roman" w:cs="Times New Roman" w:eastAsia="Times New Roman"/>
-              <w:b/>
+              <w:b w:val="0"/>
+              <w:color w:val="000000" w:themeColor="text1"/>
               <w:highlight w:val="none"/>
+              <w:u w:val="none"/>
             </w:rPr>
           </w:pPr>
           <w:r/>
-          <w:hyperlink w:tooltip="#_Toc23" w:anchor="_Toc23" w:history="1">
+          <w:hyperlink w:tooltip="#_Toc10" w:anchor="_Toc10" w:history="1">
             <w:r>
               <w:rPr>
                 <w:rStyle w:val="985"/>
+                <w:rFonts w:ascii="Times New Roman" w:hAnsi="Times New Roman" w:cs="Times New Roman" w:eastAsia="Times New Roman"/>
               </w:rPr>
             </w:r>
             <w:r>
@@ -2459,30 +2698,39 @@
                 <w:rStyle w:val="985"/>
                 <w:rFonts w:ascii="Times New Roman" w:hAnsi="Times New Roman" w:cs="Times New Roman" w:eastAsia="Times New Roman"/>
                 <w:b w:val="0"/>
+                <w:color w:val="000000" w:themeColor="text1"/>
                 <w:highlight w:val="none"/>
-              </w:rPr>
-              <w:tab/>
-            </w:r>
-            <w:r>
-              <w:rPr>
-                <w:rStyle w:val="985"/>
-                <w:rFonts w:ascii="Times New Roman" w:hAnsi="Times New Roman" w:cs="Times New Roman" w:eastAsia="Times New Roman"/>
-                <w:b/>
-                <w:highlight w:val="none"/>
+                <w:u w:val="none"/>
               </w:rPr>
               <w:t xml:space="preserve">3.5 Разработка описания устройства</w:t>
             </w:r>
             <w:r>
               <w:rPr>
                 <w:rStyle w:val="985"/>
+                <w:rFonts w:ascii="Times New Roman" w:hAnsi="Times New Roman" w:cs="Times New Roman" w:eastAsia="Times New Roman"/>
+                <w:b w:val="0"/>
+                <w:color w:val="000000" w:themeColor="text1"/>
+                <w:u w:val="none"/>
               </w:rPr>
             </w:r>
             <w:r>
+              <w:rPr>
+                <w:rFonts w:ascii="Times New Roman" w:hAnsi="Times New Roman" w:cs="Times New Roman" w:eastAsia="Times New Roman"/>
+                <w:b w:val="0"/>
+                <w:color w:val="000000" w:themeColor="text1"/>
+                <w:u w:val="none"/>
+              </w:rPr>
               <w:tab/>
             </w:r>
             <w:r>
+              <w:rPr>
+                <w:rFonts w:ascii="Times New Roman" w:hAnsi="Times New Roman" w:cs="Times New Roman" w:eastAsia="Times New Roman"/>
+                <w:b w:val="0"/>
+                <w:color w:val="000000" w:themeColor="text1"/>
+                <w:u w:val="none"/>
+              </w:rPr>
               <w:fldChar w:fldCharType="begin"/>
-              <w:instrText xml:space="preserve">PAGEREF _Toc23 \h</w:instrText>
+              <w:instrText xml:space="preserve">PAGEREF _Toc10 \h</w:instrText>
               <w:fldChar w:fldCharType="separate"/>
               <w:t xml:space="preserve">17</w:t>
               <w:fldChar w:fldCharType="end"/>
@@ -2490,13 +2738,21 @@
           </w:hyperlink>
           <w:r>
             <w:rPr>
+              <w:b w:val="0"/>
+              <w:color w:val="000000" w:themeColor="text1"/>
+              <w:u w:val="none"/>
+            </w:rPr>
+          </w:r>
+          <w:r>
+            <w:rPr>
               <w:rStyle w:val="979"/>
               <w:rFonts w:ascii="Times New Roman" w:hAnsi="Times New Roman" w:cs="Times New Roman" w:eastAsia="Times New Roman"/>
-              <w:b/>
+              <w:b w:val="0"/>
+              <w:color w:val="000000" w:themeColor="text1"/>
               <w:highlight w:val="none"/>
+              <w:u w:val="none"/>
             </w:rPr>
           </w:r>
-          <w:r/>
         </w:p>
         <w:p>
           <w:pPr>
@@ -2508,15 +2764,18 @@
             <w:rPr>
               <w:rStyle w:val="979"/>
               <w:rFonts w:ascii="Times New Roman" w:hAnsi="Times New Roman" w:cs="Times New Roman" w:eastAsia="Times New Roman"/>
-              <w:b/>
+              <w:b w:val="0"/>
+              <w:color w:val="000000" w:themeColor="text1"/>
               <w:highlight w:val="none"/>
+              <w:u w:val="none"/>
             </w:rPr>
           </w:pPr>
           <w:r/>
-          <w:hyperlink w:tooltip="#_Toc24" w:anchor="_Toc24" w:history="1">
+          <w:hyperlink w:tooltip="#_Toc11" w:anchor="_Toc11" w:history="1">
             <w:r>
               <w:rPr>
                 <w:rStyle w:val="985"/>
+                <w:rFonts w:ascii="Times New Roman" w:hAnsi="Times New Roman" w:cs="Times New Roman" w:eastAsia="Times New Roman"/>
               </w:rPr>
             </w:r>
             <w:r>
@@ -2524,30 +2783,39 @@
                 <w:rStyle w:val="985"/>
                 <w:rFonts w:ascii="Times New Roman" w:hAnsi="Times New Roman" w:cs="Times New Roman" w:eastAsia="Times New Roman"/>
                 <w:b w:val="0"/>
+                <w:color w:val="000000" w:themeColor="text1"/>
                 <w:highlight w:val="none"/>
-              </w:rPr>
-              <w:tab/>
-            </w:r>
-            <w:r>
-              <w:rPr>
-                <w:rStyle w:val="985"/>
-                <w:rFonts w:ascii="Times New Roman" w:hAnsi="Times New Roman" w:cs="Times New Roman" w:eastAsia="Times New Roman"/>
-                <w:b/>
-                <w:highlight w:val="none"/>
+                <w:u w:val="none"/>
               </w:rPr>
               <w:t xml:space="preserve">3.6 Синтез RTL-схемы</w:t>
             </w:r>
             <w:r>
               <w:rPr>
                 <w:rStyle w:val="985"/>
+                <w:rFonts w:ascii="Times New Roman" w:hAnsi="Times New Roman" w:cs="Times New Roman" w:eastAsia="Times New Roman"/>
+                <w:b w:val="0"/>
+                <w:color w:val="000000" w:themeColor="text1"/>
+                <w:u w:val="none"/>
               </w:rPr>
             </w:r>
             <w:r>
+              <w:rPr>
+                <w:rFonts w:ascii="Times New Roman" w:hAnsi="Times New Roman" w:cs="Times New Roman" w:eastAsia="Times New Roman"/>
+                <w:b w:val="0"/>
+                <w:color w:val="000000" w:themeColor="text1"/>
+                <w:u w:val="none"/>
+              </w:rPr>
               <w:tab/>
             </w:r>
             <w:r>
+              <w:rPr>
+                <w:rFonts w:ascii="Times New Roman" w:hAnsi="Times New Roman" w:cs="Times New Roman" w:eastAsia="Times New Roman"/>
+                <w:b w:val="0"/>
+                <w:color w:val="000000" w:themeColor="text1"/>
+                <w:u w:val="none"/>
+              </w:rPr>
               <w:fldChar w:fldCharType="begin"/>
-              <w:instrText xml:space="preserve">PAGEREF _Toc24 \h</w:instrText>
+              <w:instrText xml:space="preserve">PAGEREF _Toc11 \h</w:instrText>
               <w:fldChar w:fldCharType="separate"/>
               <w:t xml:space="preserve">18</w:t>
               <w:fldChar w:fldCharType="end"/>
@@ -2555,13 +2823,21 @@
           </w:hyperlink>
           <w:r>
             <w:rPr>
+              <w:b w:val="0"/>
+              <w:color w:val="000000" w:themeColor="text1"/>
+              <w:u w:val="none"/>
+            </w:rPr>
+          </w:r>
+          <w:r>
+            <w:rPr>
               <w:rStyle w:val="979"/>
               <w:rFonts w:ascii="Times New Roman" w:hAnsi="Times New Roman" w:cs="Times New Roman" w:eastAsia="Times New Roman"/>
-              <w:b/>
+              <w:b w:val="0"/>
+              <w:color w:val="000000" w:themeColor="text1"/>
               <w:highlight w:val="none"/>
+              <w:u w:val="none"/>
             </w:rPr>
           </w:r>
-          <w:r/>
         </w:p>
         <w:p>
           <w:pPr>
@@ -2570,23 +2846,29 @@
               <w:tab w:val="right" w:pos="9355" w:leader="dot"/>
             </w:tabs>
             <w:rPr>
-              <w:rStyle w:val="979"/>
               <w:rFonts w:ascii="Times New Roman" w:hAnsi="Times New Roman" w:cs="Times New Roman" w:eastAsia="Times New Roman"/>
+              <w:b w:val="0"/>
+              <w:color w:val="000000" w:themeColor="text1"/>
               <w:highlight w:val="none"/>
+              <w:u w:val="none"/>
             </w:rPr>
           </w:pPr>
           <w:r/>
-          <w:hyperlink w:tooltip="#_Toc25" w:anchor="_Toc25" w:history="1">
+          <w:hyperlink w:tooltip="#_Toc12" w:anchor="_Toc12" w:history="1">
             <w:r>
               <w:rPr>
                 <w:rStyle w:val="985"/>
+                <w:rFonts w:ascii="Times New Roman" w:hAnsi="Times New Roman" w:cs="Times New Roman" w:eastAsia="Times New Roman"/>
               </w:rPr>
             </w:r>
             <w:r>
               <w:rPr>
                 <w:rStyle w:val="985"/>
                 <w:rFonts w:ascii="Times New Roman" w:hAnsi="Times New Roman" w:cs="Times New Roman" w:eastAsia="Times New Roman"/>
+                <w:b w:val="0"/>
+                <w:color w:val="000000" w:themeColor="text1"/>
                 <w:highlight w:val="none"/>
+                <w:u w:val="none"/>
               </w:rPr>
               <w:t xml:space="preserve">4 </w:t>
             </w:r>
@@ -2594,106 +2876,61 @@
               <w:rPr>
                 <w:rStyle w:val="985"/>
                 <w:rFonts w:ascii="Times New Roman" w:hAnsi="Times New Roman" w:cs="Times New Roman" w:eastAsia="Times New Roman"/>
+                <w:b w:val="0"/>
+                <w:color w:val="000000" w:themeColor="text1"/>
                 <w:highlight w:val="none"/>
+                <w:u w:val="none"/>
               </w:rPr>
               <w:t xml:space="preserve">Назначение контактов микросхемы портам проекта</w:t>
             </w:r>
             <w:r>
               <w:rPr>
                 <w:rStyle w:val="985"/>
-                <w:highlight w:val="none"/>
-              </w:rPr>
-            </w:r>
-            <w:r>
-              <w:tab/>
-            </w:r>
-            <w:r>
-              <w:fldChar w:fldCharType="begin"/>
-              <w:instrText xml:space="preserve">PAGEREF _Toc25 \h</w:instrText>
-              <w:fldChar w:fldCharType="separate"/>
-              <w:t xml:space="preserve">20</w:t>
-              <w:fldChar w:fldCharType="end"/>
-            </w:r>
-          </w:hyperlink>
-          <w:r>
-            <w:rPr>
-              <w:rStyle w:val="979"/>
-              <w:rFonts w:ascii="Times New Roman" w:hAnsi="Times New Roman" w:cs="Times New Roman" w:eastAsia="Times New Roman"/>
-              <w:highlight w:val="none"/>
-            </w:rPr>
-          </w:r>
-          <w:r/>
-        </w:p>
-        <w:p>
-          <w:pPr>
-            <w:pStyle w:val="984"/>
-            <w:tabs>
-              <w:tab w:val="right" w:pos="9355" w:leader="dot"/>
-            </w:tabs>
-            <w:rPr>
-              <w:b w:val="0"/>
-              <w:highlight w:val="magenta"/>
-            </w:rPr>
-          </w:pPr>
-          <w:r/>
-          <w:hyperlink w:tooltip="#_Toc26" w:anchor="_Toc26" w:history="1">
-            <w:r>
-              <w:rPr>
-                <w:rStyle w:val="985"/>
+                <w:rFonts w:ascii="Times New Roman" w:hAnsi="Times New Roman" w:cs="Times New Roman" w:eastAsia="Times New Roman"/>
+                <w:b w:val="0"/>
+                <w:color w:val="000000" w:themeColor="text1"/>
+                <w:u w:val="none"/>
               </w:rPr>
             </w:r>
             <w:r>
               <w:rPr>
-                <w:rStyle w:val="985"/>
                 <w:rFonts w:ascii="Times New Roman" w:hAnsi="Times New Roman" w:cs="Times New Roman" w:eastAsia="Times New Roman"/>
                 <w:b w:val="0"/>
-                <w:highlight w:val="none"/>
+                <w:color w:val="000000" w:themeColor="text1"/>
+                <w:u w:val="none"/>
               </w:rPr>
-              <w:t xml:space="preserve">В качестве ПЛИС для прошивки проекта была выбрана ПЛИС Spartan-3 XC3S400. </w:t>
+              <w:tab/>
             </w:r>
             <w:r>
               <w:rPr>
-                <w:rStyle w:val="985"/>
                 <w:rFonts w:ascii="Times New Roman" w:hAnsi="Times New Roman" w:cs="Times New Roman" w:eastAsia="Times New Roman"/>
                 <w:b w:val="0"/>
-                <w:highlight w:val="none"/>
+                <w:color w:val="000000" w:themeColor="text1"/>
+                <w:u w:val="none"/>
               </w:rPr>
-              <w:t xml:space="preserve">XC3S400</w:t>
-            </w:r>
-            <w:r>
-              <w:rPr>
-                <w:rStyle w:val="985"/>
-                <w:rFonts w:ascii="Times New Roman" w:hAnsi="Times New Roman" w:cs="Times New Roman" w:eastAsia="Times New Roman"/>
-                <w:b w:val="0"/>
-                <w:highlight w:val="none"/>
-              </w:rPr>
-              <w:t xml:space="preserve"> имеет 83 ввода-вывода общего назначения, что оптимально для решаемой задачи. Данная ПЛИС широко применяется и имеет качественную документацию [5].</w:t>
-            </w:r>
-            <w:r>
-              <w:rPr>
-                <w:rStyle w:val="985"/>
-                <w:b w:val="0"/>
-                <w:highlight w:val="magenta"/>
-              </w:rPr>
-            </w:r>
-            <w:r>
-              <w:tab/>
-            </w:r>
-            <w:r>
               <w:fldChar w:fldCharType="begin"/>
-              <w:instrText xml:space="preserve">PAGEREF _Toc26 \h</w:instrText>
+              <w:instrText xml:space="preserve">PAGEREF _Toc12 \h</w:instrText>
               <w:fldChar w:fldCharType="separate"/>
-              <w:t xml:space="preserve">20</w:t>
+              <w:t xml:space="preserve">22</w:t>
               <w:fldChar w:fldCharType="end"/>
             </w:r>
           </w:hyperlink>
           <w:r>
             <w:rPr>
               <w:b w:val="0"/>
-              <w:highlight w:val="magenta"/>
+              <w:color w:val="000000" w:themeColor="text1"/>
+              <w:u w:val="none"/>
             </w:rPr>
           </w:r>
-          <w:r/>
+          <w:r>
+            <w:rPr>
+              <w:rFonts w:ascii="Times New Roman" w:hAnsi="Times New Roman" w:cs="Times New Roman" w:eastAsia="Times New Roman"/>
+              <w:b w:val="0"/>
+              <w:color w:val="000000" w:themeColor="text1"/>
+              <w:highlight w:val="none"/>
+              <w:u w:val="none"/>
+            </w:rPr>
+          </w:r>
         </w:p>
         <w:p>
           <w:pPr>
@@ -2702,47 +2939,80 @@
               <w:tab w:val="right" w:pos="9355" w:leader="dot"/>
             </w:tabs>
             <w:rPr>
+              <w:rFonts w:ascii="Times New Roman" w:hAnsi="Times New Roman" w:cs="Times New Roman" w:eastAsia="Times New Roman"/>
+              <w:b w:val="0"/>
+              <w:color w:val="000000" w:themeColor="text1"/>
               <w:highlight w:val="none"/>
+              <w:u w:val="none"/>
             </w:rPr>
           </w:pPr>
           <w:r/>
-          <w:hyperlink w:tooltip="#_Toc27" w:anchor="_Toc27" w:history="1">
+          <w:hyperlink w:tooltip="#_Toc13" w:anchor="_Toc13" w:history="1">
             <w:r>
               <w:rPr>
                 <w:rStyle w:val="985"/>
+                <w:rFonts w:ascii="Times New Roman" w:hAnsi="Times New Roman" w:cs="Times New Roman" w:eastAsia="Times New Roman"/>
               </w:rPr>
             </w:r>
             <w:r>
               <w:rPr>
                 <w:rStyle w:val="985"/>
                 <w:rFonts w:ascii="Times New Roman" w:hAnsi="Times New Roman" w:cs="Times New Roman" w:eastAsia="Times New Roman"/>
+                <w:b w:val="0"/>
+                <w:color w:val="000000" w:themeColor="text1"/>
                 <w:highlight w:val="none"/>
+                <w:u w:val="none"/>
               </w:rPr>
               <w:t xml:space="preserve">5 Проверка работоспособности и расчет характеристик схемы</w:t>
             </w:r>
             <w:r>
               <w:rPr>
                 <w:rStyle w:val="985"/>
-                <w:highlight w:val="none"/>
+                <w:rFonts w:ascii="Times New Roman" w:hAnsi="Times New Roman" w:cs="Times New Roman" w:eastAsia="Times New Roman"/>
+                <w:b w:val="0"/>
+                <w:color w:val="000000" w:themeColor="text1"/>
+                <w:u w:val="none"/>
               </w:rPr>
             </w:r>
             <w:r>
+              <w:rPr>
+                <w:rFonts w:ascii="Times New Roman" w:hAnsi="Times New Roman" w:cs="Times New Roman" w:eastAsia="Times New Roman"/>
+                <w:b w:val="0"/>
+                <w:color w:val="000000" w:themeColor="text1"/>
+                <w:u w:val="none"/>
+              </w:rPr>
               <w:tab/>
             </w:r>
             <w:r>
+              <w:rPr>
+                <w:rFonts w:ascii="Times New Roman" w:hAnsi="Times New Roman" w:cs="Times New Roman" w:eastAsia="Times New Roman"/>
+                <w:b w:val="0"/>
+                <w:color w:val="000000" w:themeColor="text1"/>
+                <w:u w:val="none"/>
+              </w:rPr>
               <w:fldChar w:fldCharType="begin"/>
-              <w:instrText xml:space="preserve">PAGEREF _Toc27 \h</w:instrText>
+              <w:instrText xml:space="preserve">PAGEREF _Toc13 \h</w:instrText>
               <w:fldChar w:fldCharType="separate"/>
-              <w:t xml:space="preserve">21</w:t>
+              <w:t xml:space="preserve">23</w:t>
               <w:fldChar w:fldCharType="end"/>
             </w:r>
           </w:hyperlink>
           <w:r>
             <w:rPr>
-              <w:highlight w:val="none"/>
+              <w:b w:val="0"/>
+              <w:color w:val="000000" w:themeColor="text1"/>
+              <w:u w:val="none"/>
             </w:rPr>
           </w:r>
-          <w:r/>
+          <w:r>
+            <w:rPr>
+              <w:rFonts w:ascii="Times New Roman" w:hAnsi="Times New Roman" w:cs="Times New Roman" w:eastAsia="Times New Roman"/>
+              <w:b w:val="0"/>
+              <w:color w:val="000000" w:themeColor="text1"/>
+              <w:highlight w:val="none"/>
+              <w:u w:val="none"/>
+            </w:rPr>
+          </w:r>
         </w:p>
         <w:p>
           <w:pPr>
@@ -2752,23 +3022,28 @@
             </w:tabs>
             <w:rPr>
               <w:rFonts w:ascii="Times New Roman" w:hAnsi="Times New Roman" w:cs="Times New Roman" w:eastAsia="Times New Roman"/>
-              <w:b/>
+              <w:b w:val="0"/>
+              <w:color w:val="000000" w:themeColor="text1"/>
               <w:highlight w:val="none"/>
+              <w:u w:val="none"/>
             </w:rPr>
           </w:pPr>
           <w:r/>
-          <w:hyperlink w:tooltip="#_Toc28" w:anchor="_Toc28" w:history="1">
+          <w:hyperlink w:tooltip="#_Toc14" w:anchor="_Toc14" w:history="1">
             <w:r>
               <w:rPr>
                 <w:rStyle w:val="985"/>
+                <w:rFonts w:ascii="Times New Roman" w:hAnsi="Times New Roman" w:cs="Times New Roman" w:eastAsia="Times New Roman"/>
               </w:rPr>
             </w:r>
             <w:r>
               <w:rPr>
                 <w:rStyle w:val="985"/>
                 <w:rFonts w:ascii="Times New Roman" w:hAnsi="Times New Roman" w:cs="Times New Roman" w:eastAsia="Times New Roman"/>
-                <w:b/>
+                <w:b w:val="0"/>
+                <w:color w:val="000000" w:themeColor="text1"/>
                 <w:highlight w:val="none"/>
+                <w:u w:val="none"/>
               </w:rPr>
               <w:t xml:space="preserve">5.1 </w:t>
             </w:r>
@@ -2776,36 +3051,61 @@
               <w:rPr>
                 <w:rStyle w:val="985"/>
                 <w:rFonts w:ascii="Times New Roman" w:hAnsi="Times New Roman" w:cs="Times New Roman" w:eastAsia="Times New Roman"/>
-                <w:b/>
+                <w:b w:val="0"/>
+                <w:color w:val="000000" w:themeColor="text1"/>
                 <w:highlight w:val="none"/>
+                <w:u w:val="none"/>
               </w:rPr>
               <w:t xml:space="preserve">Моделирование работы схемы</w:t>
             </w:r>
             <w:r>
               <w:rPr>
                 <w:rStyle w:val="985"/>
-                <w:highlight w:val="none"/>
+                <w:rFonts w:ascii="Times New Roman" w:hAnsi="Times New Roman" w:cs="Times New Roman" w:eastAsia="Times New Roman"/>
+                <w:b w:val="0"/>
+                <w:color w:val="000000" w:themeColor="text1"/>
+                <w:u w:val="none"/>
               </w:rPr>
             </w:r>
             <w:r>
+              <w:rPr>
+                <w:rFonts w:ascii="Times New Roman" w:hAnsi="Times New Roman" w:cs="Times New Roman" w:eastAsia="Times New Roman"/>
+                <w:b w:val="0"/>
+                <w:color w:val="000000" w:themeColor="text1"/>
+                <w:u w:val="none"/>
+              </w:rPr>
               <w:tab/>
             </w:r>
             <w:r>
+              <w:rPr>
+                <w:rFonts w:ascii="Times New Roman" w:hAnsi="Times New Roman" w:cs="Times New Roman" w:eastAsia="Times New Roman"/>
+                <w:b w:val="0"/>
+                <w:color w:val="000000" w:themeColor="text1"/>
+                <w:u w:val="none"/>
+              </w:rPr>
               <w:fldChar w:fldCharType="begin"/>
-              <w:instrText xml:space="preserve">PAGEREF _Toc28 \h</w:instrText>
+              <w:instrText xml:space="preserve">PAGEREF _Toc14 \h</w:instrText>
               <w:fldChar w:fldCharType="separate"/>
-              <w:t xml:space="preserve">21</w:t>
+              <w:t xml:space="preserve">23</w:t>
               <w:fldChar w:fldCharType="end"/>
             </w:r>
           </w:hyperlink>
           <w:r>
             <w:rPr>
-              <w:rFonts w:ascii="Times New Roman" w:hAnsi="Times New Roman" w:cs="Times New Roman" w:eastAsia="Times New Roman"/>
-              <w:b/>
-              <w:highlight w:val="none"/>
+              <w:b w:val="0"/>
+              <w:color w:val="000000" w:themeColor="text1"/>
+              <w:u w:val="none"/>
             </w:rPr>
           </w:r>
-          <w:r/>
+          <w:r>
+            <w:rPr>
+              <w:rFonts w:ascii="Times New Roman" w:hAnsi="Times New Roman" w:cs="Times New Roman" w:eastAsia="Times New Roman"/>
+              <w:b w:val="0"/>
+              <w:color w:val="000000" w:themeColor="text1"/>
+              <w:highlight w:val="none"/>
+              <w:u w:val="none"/>
+            </w:rPr>
+          </w:r>
         </w:p>
         <w:p>
           <w:pPr>
@@ -2815,23 +3115,28 @@
             </w:tabs>
             <w:rPr>
               <w:rFonts w:ascii="Times New Roman" w:hAnsi="Times New Roman" w:cs="Times New Roman" w:eastAsia="Times New Roman"/>
-              <w:b/>
+              <w:b w:val="0"/>
+              <w:color w:val="000000" w:themeColor="text1"/>
               <w:highlight w:val="none"/>
+              <w:u w:val="none"/>
             </w:rPr>
           </w:pPr>
           <w:r/>
-          <w:hyperlink w:tooltip="#_Toc29" w:anchor="_Toc29" w:history="1">
+          <w:hyperlink w:tooltip="#_Toc15" w:anchor="_Toc15" w:history="1">
             <w:r>
               <w:rPr>
                 <w:rStyle w:val="985"/>
+                <w:rFonts w:ascii="Times New Roman" w:hAnsi="Times New Roman" w:cs="Times New Roman" w:eastAsia="Times New Roman"/>
               </w:rPr>
             </w:r>
             <w:r>
               <w:rPr>
                 <w:rStyle w:val="985"/>
                 <w:rFonts w:ascii="Times New Roman" w:hAnsi="Times New Roman" w:cs="Times New Roman" w:eastAsia="Times New Roman"/>
-                <w:b/>
+                <w:b w:val="0"/>
+                <w:color w:val="000000" w:themeColor="text1"/>
                 <w:highlight w:val="none"/>
+                <w:u w:val="none"/>
               </w:rPr>
               <w:t xml:space="preserve">5.2 </w:t>
             </w:r>
@@ -2839,8 +3144,10 @@
               <w:rPr>
                 <w:rStyle w:val="985"/>
                 <w:rFonts w:ascii="Times New Roman" w:hAnsi="Times New Roman" w:cs="Times New Roman" w:eastAsia="Times New Roman"/>
-                <w:b/>
+                <w:b w:val="0"/>
+                <w:color w:val="000000" w:themeColor="text1"/>
                 <w:highlight w:val="none"/>
+                <w:u w:val="none"/>
               </w:rPr>
               <w:t xml:space="preserve">Расчет параметров быстродействи</w:t>
             </w:r>
@@ -2848,8 +3155,10 @@
               <w:rPr>
                 <w:rStyle w:val="985"/>
                 <w:rFonts w:ascii="Times New Roman" w:hAnsi="Times New Roman" w:cs="Times New Roman" w:eastAsia="Times New Roman"/>
-                <w:b/>
+                <w:b w:val="0"/>
+                <w:color w:val="000000" w:themeColor="text1"/>
                 <w:highlight w:val="none"/>
+                <w:u w:val="none"/>
               </w:rPr>
               <w:t xml:space="preserve">я</w:t>
             </w:r>
@@ -2857,8 +3166,10 @@
               <w:rPr>
                 <w:rStyle w:val="985"/>
                 <w:rFonts w:ascii="Times New Roman" w:hAnsi="Times New Roman" w:cs="Times New Roman" w:eastAsia="Times New Roman"/>
-                <w:b/>
+                <w:b w:val="0"/>
+                <w:color w:val="000000" w:themeColor="text1"/>
                 <w:highlight w:val="none"/>
+                <w:u w:val="none"/>
               </w:rPr>
               <w:t xml:space="preserve"> и </w:t>
             </w:r>
@@ -2866,8 +3177,10 @@
               <w:rPr>
                 <w:rStyle w:val="985"/>
                 <w:rFonts w:ascii="Times New Roman" w:hAnsi="Times New Roman" w:cs="Times New Roman" w:eastAsia="Times New Roman"/>
-                <w:b/>
+                <w:b w:val="0"/>
+                <w:color w:val="000000" w:themeColor="text1"/>
                 <w:highlight w:val="none"/>
+                <w:u w:val="none"/>
               </w:rPr>
               <w:t xml:space="preserve">энергопотребления</w:t>
             </w:r>
@@ -2875,34 +3188,61 @@
               <w:rPr>
                 <w:rStyle w:val="985"/>
                 <w:rFonts w:ascii="Times New Roman" w:hAnsi="Times New Roman" w:cs="Times New Roman" w:eastAsia="Times New Roman"/>
+                <w:b w:val="0"/>
+                <w:color w:val="000000" w:themeColor="text1"/>
                 <w:highlight w:val="none"/>
+                <w:u w:val="none"/>
               </w:rPr>
               <w:t xml:space="preserve"> </w:t>
             </w:r>
             <w:r>
               <w:rPr>
                 <w:rStyle w:val="985"/>
+                <w:rFonts w:ascii="Times New Roman" w:hAnsi="Times New Roman" w:cs="Times New Roman" w:eastAsia="Times New Roman"/>
+                <w:b w:val="0"/>
+                <w:color w:val="000000" w:themeColor="text1"/>
+                <w:u w:val="none"/>
               </w:rPr>
             </w:r>
             <w:r>
+              <w:rPr>
+                <w:rFonts w:ascii="Times New Roman" w:hAnsi="Times New Roman" w:cs="Times New Roman" w:eastAsia="Times New Roman"/>
+                <w:b w:val="0"/>
+                <w:color w:val="000000" w:themeColor="text1"/>
+                <w:u w:val="none"/>
+              </w:rPr>
               <w:tab/>
             </w:r>
             <w:r>
+              <w:rPr>
+                <w:rFonts w:ascii="Times New Roman" w:hAnsi="Times New Roman" w:cs="Times New Roman" w:eastAsia="Times New Roman"/>
+                <w:b w:val="0"/>
+                <w:color w:val="000000" w:themeColor="text1"/>
+                <w:u w:val="none"/>
+              </w:rPr>
               <w:fldChar w:fldCharType="begin"/>
-              <w:instrText xml:space="preserve">PAGEREF _Toc29 \h</w:instrText>
+              <w:instrText xml:space="preserve">PAGEREF _Toc15 \h</w:instrText>
               <w:fldChar w:fldCharType="separate"/>
-              <w:t xml:space="preserve">23</w:t>
+              <w:t xml:space="preserve">24</w:t>
               <w:fldChar w:fldCharType="end"/>
             </w:r>
           </w:hyperlink>
           <w:r>
             <w:rPr>
-              <w:rFonts w:ascii="Times New Roman" w:hAnsi="Times New Roman" w:cs="Times New Roman" w:eastAsia="Times New Roman"/>
-              <w:b/>
-              <w:highlight w:val="none"/>
+              <w:b w:val="0"/>
+              <w:color w:val="000000" w:themeColor="text1"/>
+              <w:u w:val="none"/>
             </w:rPr>
           </w:r>
-          <w:r/>
+          <w:r>
+            <w:rPr>
+              <w:rFonts w:ascii="Times New Roman" w:hAnsi="Times New Roman" w:cs="Times New Roman" w:eastAsia="Times New Roman"/>
+              <w:b w:val="0"/>
+              <w:color w:val="000000" w:themeColor="text1"/>
+              <w:highlight w:val="none"/>
+              <w:u w:val="none"/>
+            </w:rPr>
+          </w:r>
         </w:p>
         <w:p>
           <w:pPr>
@@ -2912,48 +3252,79 @@
             </w:tabs>
             <w:rPr>
               <w:rFonts w:ascii="Times New Roman" w:hAnsi="Times New Roman" w:cs="Times New Roman" w:eastAsia="Times New Roman"/>
+              <w:b w:val="0"/>
+              <w:color w:val="000000" w:themeColor="text1"/>
               <w:highlight w:val="none"/>
+              <w:u w:val="none"/>
             </w:rPr>
           </w:pPr>
           <w:r/>
-          <w:hyperlink w:tooltip="#_Toc30" w:anchor="_Toc30" w:history="1">
+          <w:hyperlink w:tooltip="#_Toc16" w:anchor="_Toc16" w:history="1">
             <w:r>
               <w:rPr>
                 <w:rStyle w:val="985"/>
+                <w:rFonts w:ascii="Times New Roman" w:hAnsi="Times New Roman" w:cs="Times New Roman" w:eastAsia="Times New Roman"/>
               </w:rPr>
             </w:r>
             <w:r>
               <w:rPr>
                 <w:rStyle w:val="985"/>
                 <w:rFonts w:ascii="Times New Roman" w:hAnsi="Times New Roman" w:cs="Times New Roman" w:eastAsia="Times New Roman"/>
+                <w:b w:val="0"/>
+                <w:color w:val="000000" w:themeColor="text1"/>
                 <w:highlight w:val="none"/>
+                <w:u w:val="none"/>
               </w:rPr>
               <w:t xml:space="preserve">Заключение</w:t>
             </w:r>
             <w:r>
               <w:rPr>
                 <w:rStyle w:val="985"/>
-                <w:highlight w:val="none"/>
+                <w:rFonts w:ascii="Times New Roman" w:hAnsi="Times New Roman" w:cs="Times New Roman" w:eastAsia="Times New Roman"/>
+                <w:b w:val="0"/>
+                <w:color w:val="000000" w:themeColor="text1"/>
+                <w:u w:val="none"/>
               </w:rPr>
             </w:r>
             <w:r>
+              <w:rPr>
+                <w:rFonts w:ascii="Times New Roman" w:hAnsi="Times New Roman" w:cs="Times New Roman" w:eastAsia="Times New Roman"/>
+                <w:b w:val="0"/>
+                <w:color w:val="000000" w:themeColor="text1"/>
+                <w:u w:val="none"/>
+              </w:rPr>
               <w:tab/>
             </w:r>
             <w:r>
+              <w:rPr>
+                <w:rFonts w:ascii="Times New Roman" w:hAnsi="Times New Roman" w:cs="Times New Roman" w:eastAsia="Times New Roman"/>
+                <w:b w:val="0"/>
+                <w:color w:val="000000" w:themeColor="text1"/>
+                <w:u w:val="none"/>
+              </w:rPr>
               <w:fldChar w:fldCharType="begin"/>
-              <w:instrText xml:space="preserve">PAGEREF _Toc30 \h</w:instrText>
+              <w:instrText xml:space="preserve">PAGEREF _Toc16 \h</w:instrText>
               <w:fldChar w:fldCharType="separate"/>
-              <w:t xml:space="preserve">24</w:t>
+              <w:t xml:space="preserve">27</w:t>
               <w:fldChar w:fldCharType="end"/>
             </w:r>
           </w:hyperlink>
           <w:r>
             <w:rPr>
-              <w:rFonts w:ascii="Times New Roman" w:hAnsi="Times New Roman" w:cs="Times New Roman" w:eastAsia="Times New Roman"/>
-              <w:highlight w:val="none"/>
+              <w:b w:val="0"/>
+              <w:color w:val="000000" w:themeColor="text1"/>
+              <w:u w:val="none"/>
             </w:rPr>
           </w:r>
-          <w:r/>
+          <w:r>
+            <w:rPr>
+              <w:rFonts w:ascii="Times New Roman" w:hAnsi="Times New Roman" w:cs="Times New Roman" w:eastAsia="Times New Roman"/>
+              <w:b w:val="0"/>
+              <w:color w:val="000000" w:themeColor="text1"/>
+              <w:highlight w:val="none"/>
+              <w:u w:val="none"/>
+            </w:rPr>
+          </w:r>
         </w:p>
         <w:p>
           <w:pPr>
@@ -2962,60 +3333,636 @@
               <w:tab w:val="right" w:pos="9355" w:leader="dot"/>
             </w:tabs>
             <w:rPr>
-              <w:rFonts w:ascii="Times New Roman" w:hAnsi="Times New Roman"/>
+              <w:rFonts w:ascii="Times New Roman" w:hAnsi="Times New Roman" w:cs="Times New Roman" w:eastAsia="Times New Roman"/>
+              <w:b w:val="0"/>
+              <w:color w:val="000000" w:themeColor="text1"/>
               <w:highlight w:val="none"/>
+              <w:u w:val="none"/>
             </w:rPr>
           </w:pPr>
           <w:r/>
-          <w:hyperlink w:tooltip="#_Toc31" w:anchor="_Toc31" w:history="1">
+          <w:hyperlink w:tooltip="#_Toc17" w:anchor="_Toc17" w:history="1">
             <w:r>
               <w:rPr>
                 <w:rStyle w:val="985"/>
+                <w:rFonts w:ascii="Times New Roman" w:hAnsi="Times New Roman" w:cs="Times New Roman" w:eastAsia="Times New Roman"/>
               </w:rPr>
             </w:r>
             <w:r>
               <w:rPr>
                 <w:rStyle w:val="985"/>
-                <w:rFonts w:ascii="Times New Roman" w:hAnsi="Times New Roman"/>
+                <w:rFonts w:ascii="Times New Roman" w:hAnsi="Times New Roman" w:cs="Times New Roman" w:eastAsia="Times New Roman"/>
+                <w:b w:val="0"/>
+                <w:color w:val="000000" w:themeColor="text1"/>
                 <w:highlight w:val="none"/>
+                <w:u w:val="none"/>
               </w:rPr>
               <w:t xml:space="preserve">СПИСОК ИСПОЛЬЗОВАННОЙ ЛИТЕРАТУРЫ</w:t>
             </w:r>
             <w:r>
               <w:rPr>
                 <w:rStyle w:val="985"/>
+                <w:rFonts w:ascii="Times New Roman" w:hAnsi="Times New Roman" w:cs="Times New Roman" w:eastAsia="Times New Roman"/>
+                <w:b w:val="0"/>
+                <w:color w:val="000000" w:themeColor="text1"/>
+                <w:u w:val="none"/>
               </w:rPr>
             </w:r>
             <w:r>
+              <w:rPr>
+                <w:rFonts w:ascii="Times New Roman" w:hAnsi="Times New Roman" w:cs="Times New Roman" w:eastAsia="Times New Roman"/>
+                <w:b w:val="0"/>
+                <w:color w:val="000000" w:themeColor="text1"/>
+                <w:u w:val="none"/>
+              </w:rPr>
               <w:tab/>
             </w:r>
             <w:r>
+              <w:rPr>
+                <w:rFonts w:ascii="Times New Roman" w:hAnsi="Times New Roman" w:cs="Times New Roman" w:eastAsia="Times New Roman"/>
+                <w:b w:val="0"/>
+                <w:color w:val="000000" w:themeColor="text1"/>
+                <w:u w:val="none"/>
+              </w:rPr>
               <w:fldChar w:fldCharType="begin"/>
-              <w:instrText xml:space="preserve">PAGEREF _Toc31 \h</w:instrText>
+              <w:instrText xml:space="preserve">PAGEREF _Toc17 \h</w:instrText>
               <w:fldChar w:fldCharType="separate"/>
-              <w:t xml:space="preserve">25</w:t>
+              <w:t xml:space="preserve">28</w:t>
               <w:fldChar w:fldCharType="end"/>
             </w:r>
           </w:hyperlink>
           <w:r>
             <w:rPr>
-              <w:rFonts w:ascii="Times New Roman" w:hAnsi="Times New Roman"/>
+              <w:b w:val="0"/>
+              <w:color w:val="000000" w:themeColor="text1"/>
+              <w:u w:val="none"/>
+            </w:rPr>
+          </w:r>
+          <w:r>
+            <w:rPr>
+              <w:rFonts w:ascii="Times New Roman" w:hAnsi="Times New Roman" w:cs="Times New Roman" w:eastAsia="Times New Roman"/>
+              <w:b w:val="0"/>
+              <w:color w:val="000000" w:themeColor="text1"/>
               <w:highlight w:val="none"/>
+              <w:u w:val="none"/>
+            </w:rPr>
+          </w:r>
+        </w:p>
+        <w:p>
+          <w:pPr>
+            <w:pStyle w:val="989"/>
+            <w:tabs>
+              <w:tab w:val="right" w:pos="9355" w:leader="dot"/>
+            </w:tabs>
+            <w:rPr>
+              <w:rFonts w:ascii="Times New Roman" w:hAnsi="Times New Roman" w:cs="Times New Roman" w:eastAsia="Times New Roman"/>
+              <w:b w:val="0"/>
+              <w:color w:val="000000" w:themeColor="text1"/>
+              <w:highlight w:val="white"/>
+              <w:u w:val="none"/>
+            </w:rPr>
+          </w:pPr>
+          <w:r/>
+          <w:hyperlink w:tooltip="#_Toc18" w:anchor="_Toc18" w:history="1">
+            <w:r>
+              <w:rPr>
+                <w:rStyle w:val="985"/>
+                <w:rFonts w:ascii="Times New Roman" w:hAnsi="Times New Roman" w:cs="Times New Roman" w:eastAsia="Times New Roman"/>
+              </w:rPr>
+            </w:r>
+            <w:r>
+              <w:rPr>
+                <w:rStyle w:val="985"/>
+                <w:rFonts w:ascii="Times New Roman" w:hAnsi="Times New Roman" w:cs="Times New Roman" w:eastAsia="Times New Roman"/>
+                <w:b w:val="0"/>
+                <w:color w:val="000000" w:themeColor="text1"/>
+                <w:highlight w:val="white"/>
+                <w:u w:val="none"/>
+              </w:rPr>
+              <w:t xml:space="preserve">ПРИЛОЖЕНИЕ А</w:t>
+            </w:r>
+            <w:r>
+              <w:rPr>
+                <w:rStyle w:val="985"/>
+                <w:rFonts w:ascii="Times New Roman" w:hAnsi="Times New Roman" w:cs="Times New Roman" w:eastAsia="Times New Roman"/>
+                <w:b w:val="0"/>
+                <w:color w:val="000000" w:themeColor="text1"/>
+                <w:highlight w:val="white"/>
+                <w:u w:val="none"/>
+              </w:rPr>
+            </w:r>
+            <w:r>
+              <w:rPr>
+                <w:rFonts w:ascii="Times New Roman" w:hAnsi="Times New Roman" w:cs="Times New Roman" w:eastAsia="Times New Roman"/>
+                <w:b w:val="0"/>
+                <w:color w:val="000000" w:themeColor="text1"/>
+                <w:u w:val="none"/>
+              </w:rPr>
+              <w:t xml:space="preserve">. </w:t>
+            </w:r>
+            <w:r>
+              <w:rPr>
+                <w:rFonts w:ascii="Times New Roman" w:hAnsi="Times New Roman" w:cs="Times New Roman" w:eastAsia="Times New Roman"/>
+                <w:b w:val="0"/>
+                <w:color w:val="000000" w:themeColor="text1"/>
+                <w:u w:val="none"/>
+              </w:rPr>
+              <w:t xml:space="preserve">Техническое задание</w:t>
+            </w:r>
+            <w:r>
+              <w:rPr>
+                <w:rFonts w:ascii="Times New Roman" w:hAnsi="Times New Roman" w:cs="Times New Roman" w:eastAsia="Times New Roman"/>
+                <w:b w:val="0"/>
+                <w:color w:val="000000" w:themeColor="text1"/>
+                <w:u w:val="none"/>
+              </w:rPr>
+              <w:tab/>
+            </w:r>
+            <w:r>
+              <w:rPr>
+                <w:rFonts w:ascii="Times New Roman" w:hAnsi="Times New Roman" w:cs="Times New Roman" w:eastAsia="Times New Roman"/>
+                <w:b w:val="0"/>
+                <w:color w:val="000000" w:themeColor="text1"/>
+                <w:u w:val="none"/>
+              </w:rPr>
+              <w:fldChar w:fldCharType="begin"/>
+              <w:instrText xml:space="preserve">PAGEREF _Toc18 \h</w:instrText>
+              <w:fldChar w:fldCharType="separate"/>
+              <w:t xml:space="preserve">29</w:t>
+              <w:fldChar w:fldCharType="end"/>
+            </w:r>
+          </w:hyperlink>
+          <w:r>
+            <w:rPr>
+              <w:b w:val="0"/>
+              <w:color w:val="000000" w:themeColor="text1"/>
+              <w:u w:val="none"/>
+            </w:rPr>
+          </w:r>
+          <w:r>
+            <w:rPr>
+              <w:rFonts w:ascii="Times New Roman" w:hAnsi="Times New Roman" w:cs="Times New Roman" w:eastAsia="Times New Roman"/>
+              <w:b w:val="0"/>
+              <w:color w:val="000000" w:themeColor="text1"/>
+              <w:highlight w:val="white"/>
+              <w:u w:val="none"/>
+            </w:rPr>
+          </w:r>
+        </w:p>
+        <w:p>
+          <w:pPr>
+            <w:pStyle w:val="989"/>
+            <w:tabs>
+              <w:tab w:val="right" w:pos="9355" w:leader="dot"/>
+            </w:tabs>
+            <w:rPr>
+              <w:rFonts w:ascii="Times New Roman" w:hAnsi="Times New Roman" w:cs="Times New Roman" w:eastAsia="Times New Roman"/>
+              <w:b w:val="0"/>
+              <w:color w:val="000000" w:themeColor="text1"/>
+              <w:highlight w:val="white"/>
+              <w:u w:val="none"/>
+            </w:rPr>
+          </w:pPr>
+          <w:r/>
+          <w:hyperlink w:tooltip="#_Toc20" w:anchor="_Toc20" w:history="1">
+            <w:r>
+              <w:rPr>
+                <w:rStyle w:val="985"/>
+                <w:rFonts w:ascii="Times New Roman" w:hAnsi="Times New Roman" w:cs="Times New Roman" w:eastAsia="Times New Roman"/>
+              </w:rPr>
+            </w:r>
+            <w:r>
+              <w:rPr>
+                <w:rStyle w:val="985"/>
+                <w:rFonts w:ascii="Times New Roman" w:hAnsi="Times New Roman" w:cs="Times New Roman" w:eastAsia="Times New Roman"/>
+                <w:b w:val="0"/>
+                <w:color w:val="000000" w:themeColor="text1"/>
+                <w:highlight w:val="white"/>
+                <w:u w:val="none"/>
+              </w:rPr>
+              <w:t xml:space="preserve">ПРИЛОЖЕНИЕ Б</w:t>
+            </w:r>
+            <w:r>
+              <w:rPr>
+                <w:rStyle w:val="985"/>
+                <w:rFonts w:ascii="Times New Roman" w:hAnsi="Times New Roman" w:cs="Times New Roman" w:eastAsia="Times New Roman"/>
+                <w:b w:val="0"/>
+                <w:color w:val="000000" w:themeColor="text1"/>
+                <w:highlight w:val="none"/>
+                <w:u w:val="none"/>
+              </w:rPr>
+              <w:t xml:space="preserve">. </w:t>
+            </w:r>
+            <w:r>
+              <w:rPr>
+                <w:rStyle w:val="985"/>
+                <w:rFonts w:ascii="Times New Roman" w:hAnsi="Times New Roman" w:cs="Times New Roman" w:eastAsia="Times New Roman"/>
+                <w:b w:val="0"/>
+                <w:color w:val="000000" w:themeColor="text1"/>
+                <w:highlight w:val="none"/>
+                <w:u w:val="none"/>
+              </w:rPr>
+              <w:t xml:space="preserve">Функциональная схема</w:t>
+            </w:r>
+            <w:r>
+              <w:rPr>
+                <w:rStyle w:val="985"/>
+                <w:rFonts w:ascii="Times New Roman" w:hAnsi="Times New Roman" w:cs="Times New Roman" w:eastAsia="Times New Roman"/>
+                <w:b w:val="0"/>
+                <w:color w:val="000000" w:themeColor="text1"/>
+                <w:highlight w:val="none"/>
+                <w:u w:val="none"/>
+              </w:rPr>
+            </w:r>
+            <w:r>
+              <w:rPr>
+                <w:rStyle w:val="985"/>
+                <w:rFonts w:ascii="Times New Roman" w:hAnsi="Times New Roman" w:cs="Times New Roman" w:eastAsia="Times New Roman"/>
+                <w:b w:val="0"/>
+                <w:color w:val="000000" w:themeColor="text1"/>
+                <w:u w:val="none"/>
+              </w:rPr>
+            </w:r>
+            <w:r>
+              <w:rPr>
+                <w:rFonts w:ascii="Times New Roman" w:hAnsi="Times New Roman" w:cs="Times New Roman" w:eastAsia="Times New Roman"/>
+                <w:b w:val="0"/>
+                <w:color w:val="000000" w:themeColor="text1"/>
+                <w:u w:val="none"/>
+              </w:rPr>
+              <w:tab/>
+            </w:r>
+            <w:r>
+              <w:rPr>
+                <w:rFonts w:ascii="Times New Roman" w:hAnsi="Times New Roman" w:cs="Times New Roman" w:eastAsia="Times New Roman"/>
+                <w:b w:val="0"/>
+                <w:color w:val="000000" w:themeColor="text1"/>
+                <w:u w:val="none"/>
+              </w:rPr>
+              <w:fldChar w:fldCharType="begin"/>
+              <w:instrText xml:space="preserve">PAGEREF _Toc20 \h</w:instrText>
+              <w:fldChar w:fldCharType="separate"/>
+              <w:t xml:space="preserve">30</w:t>
+              <w:fldChar w:fldCharType="end"/>
+            </w:r>
+          </w:hyperlink>
+          <w:r>
+            <w:rPr>
+              <w:b w:val="0"/>
+              <w:color w:val="000000" w:themeColor="text1"/>
+              <w:u w:val="none"/>
+            </w:rPr>
+          </w:r>
+          <w:r>
+            <w:rPr>
+              <w:rFonts w:ascii="Times New Roman" w:hAnsi="Times New Roman" w:cs="Times New Roman" w:eastAsia="Times New Roman"/>
+              <w:b w:val="0"/>
+              <w:color w:val="000000" w:themeColor="text1"/>
+              <w:highlight w:val="white"/>
+              <w:u w:val="none"/>
             </w:rPr>
           </w:r>
           <w:r/>
+          <w:r>
+            <w:rPr>
+              <w:b w:val="0"/>
+              <w:color w:val="000000" w:themeColor="text1"/>
+              <w:u w:val="none"/>
+            </w:rPr>
+          </w:r>
+          <w:r>
+            <w:rPr>
+              <w:rFonts w:ascii="Times New Roman" w:hAnsi="Times New Roman" w:cs="Times New Roman" w:eastAsia="Times New Roman"/>
+              <w:b w:val="0"/>
+              <w:color w:val="000000" w:themeColor="text1"/>
+              <w:highlight w:val="white"/>
+              <w:u w:val="none"/>
+            </w:rPr>
+          </w:r>
         </w:p>
         <w:p>
           <w:pPr>
+            <w:pStyle w:val="989"/>
+            <w:tabs>
+              <w:tab w:val="right" w:pos="9355" w:leader="dot"/>
+            </w:tabs>
             <w:rPr>
               <w:rFonts w:ascii="Times New Roman" w:hAnsi="Times New Roman" w:cs="Times New Roman" w:eastAsia="Times New Roman"/>
               <w:b w:val="0"/>
-              <w:color w:val="000000"/>
-              <w:sz w:val="28"/>
-              <w:highlight w:val="red"/>
+              <w:color w:val="000000" w:themeColor="text1"/>
+              <w:highlight w:val="white"/>
               <w:u w:val="none"/>
             </w:rPr>
           </w:pPr>
+          <w:r/>
+          <w:hyperlink w:tooltip="#_Toc22" w:anchor="_Toc22" w:history="1">
+            <w:r>
+              <w:rPr>
+                <w:rStyle w:val="985"/>
+                <w:rFonts w:ascii="Times New Roman" w:hAnsi="Times New Roman" w:cs="Times New Roman" w:eastAsia="Times New Roman"/>
+              </w:rPr>
+            </w:r>
+            <w:r>
+              <w:rPr>
+                <w:rStyle w:val="985"/>
+                <w:rFonts w:ascii="Times New Roman" w:hAnsi="Times New Roman" w:cs="Times New Roman" w:eastAsia="Times New Roman"/>
+                <w:b w:val="0"/>
+                <w:color w:val="000000" w:themeColor="text1"/>
+                <w:highlight w:val="white"/>
+                <w:u w:val="none"/>
+              </w:rPr>
+              <w:t xml:space="preserve">ПРИЛОЖЕНИЕ В</w:t>
+            </w:r>
+            <w:r>
+              <w:rPr>
+                <w:rStyle w:val="985"/>
+                <w:rFonts w:ascii="Times New Roman" w:hAnsi="Times New Roman" w:cs="Times New Roman" w:eastAsia="Times New Roman"/>
+                <w:b w:val="0"/>
+                <w:color w:val="000000" w:themeColor="text1"/>
+                <w:u w:val="none"/>
+              </w:rPr>
+            </w:r>
+            <w:r>
+              <w:rPr>
+                <w:rFonts w:ascii="Times New Roman" w:hAnsi="Times New Roman" w:cs="Times New Roman" w:eastAsia="Times New Roman"/>
+                <w:b w:val="0"/>
+                <w:color w:val="000000" w:themeColor="text1"/>
+                <w:u w:val="none"/>
+              </w:rPr>
+              <w:t xml:space="preserve">. </w:t>
+            </w:r>
+            <w:r>
+              <w:rPr>
+                <w:rFonts w:ascii="Times New Roman" w:hAnsi="Times New Roman" w:cs="Times New Roman" w:eastAsia="Times New Roman"/>
+                <w:b w:val="0"/>
+                <w:color w:val="000000" w:themeColor="text1"/>
+                <w:u w:val="none"/>
+              </w:rPr>
+              <w:t xml:space="preserve">Принципиальная электрическая схема</w:t>
+            </w:r>
+            <w:r>
+              <w:rPr>
+                <w:rFonts w:ascii="Times New Roman" w:hAnsi="Times New Roman" w:cs="Times New Roman" w:eastAsia="Times New Roman"/>
+                <w:b w:val="0"/>
+                <w:color w:val="000000" w:themeColor="text1"/>
+                <w:u w:val="none"/>
+              </w:rPr>
+              <w:tab/>
+            </w:r>
+            <w:r>
+              <w:rPr>
+                <w:rFonts w:ascii="Times New Roman" w:hAnsi="Times New Roman" w:cs="Times New Roman" w:eastAsia="Times New Roman"/>
+                <w:b w:val="0"/>
+                <w:color w:val="000000" w:themeColor="text1"/>
+                <w:u w:val="none"/>
+              </w:rPr>
+              <w:fldChar w:fldCharType="begin"/>
+              <w:instrText xml:space="preserve">PAGEREF _Toc22 \h</w:instrText>
+              <w:fldChar w:fldCharType="separate"/>
+              <w:t xml:space="preserve">31</w:t>
+              <w:fldChar w:fldCharType="end"/>
+            </w:r>
+          </w:hyperlink>
+          <w:r>
+            <w:rPr>
+              <w:b w:val="0"/>
+              <w:color w:val="000000" w:themeColor="text1"/>
+              <w:u w:val="none"/>
+            </w:rPr>
+          </w:r>
+          <w:r>
+            <w:rPr>
+              <w:rFonts w:ascii="Times New Roman" w:hAnsi="Times New Roman" w:cs="Times New Roman" w:eastAsia="Times New Roman"/>
+              <w:b w:val="0"/>
+              <w:color w:val="000000" w:themeColor="text1"/>
+              <w:highlight w:val="white"/>
+              <w:u w:val="none"/>
+            </w:rPr>
+          </w:r>
+        </w:p>
+        <w:p>
+          <w:pPr>
+            <w:pStyle w:val="989"/>
+            <w:tabs>
+              <w:tab w:val="right" w:pos="9355" w:leader="dot"/>
+            </w:tabs>
+            <w:rPr>
+              <w:rFonts w:ascii="Times New Roman" w:hAnsi="Times New Roman" w:cs="Times New Roman" w:eastAsia="Times New Roman"/>
+              <w:b w:val="0"/>
+              <w:color w:val="000000" w:themeColor="text1"/>
+              <w:highlight w:val="white"/>
+              <w:u w:val="none"/>
+            </w:rPr>
+          </w:pPr>
+          <w:r/>
+          <w:hyperlink w:tooltip="#_Toc24" w:anchor="_Toc24" w:history="1">
+            <w:r>
+              <w:rPr>
+                <w:rStyle w:val="985"/>
+                <w:rFonts w:ascii="Times New Roman" w:hAnsi="Times New Roman" w:cs="Times New Roman" w:eastAsia="Times New Roman"/>
+              </w:rPr>
+            </w:r>
+            <w:r>
+              <w:rPr>
+                <w:rStyle w:val="985"/>
+                <w:rFonts w:ascii="Times New Roman" w:hAnsi="Times New Roman" w:cs="Times New Roman" w:eastAsia="Times New Roman"/>
+                <w:b w:val="0"/>
+                <w:color w:val="000000" w:themeColor="text1"/>
+                <w:highlight w:val="white"/>
+                <w:u w:val="none"/>
+              </w:rPr>
+              <w:t xml:space="preserve">ПРИЛОЖЕНИЕ Г</w:t>
+            </w:r>
+            <w:r>
+              <w:rPr>
+                <w:rStyle w:val="985"/>
+                <w:rFonts w:ascii="Times New Roman" w:hAnsi="Times New Roman" w:cs="Times New Roman" w:eastAsia="Times New Roman"/>
+                <w:b w:val="0"/>
+                <w:color w:val="000000" w:themeColor="text1"/>
+                <w:highlight w:val="none"/>
+                <w:u w:val="none"/>
+              </w:rPr>
+              <w:t xml:space="preserve">. </w:t>
+            </w:r>
+            <w:r>
+              <w:rPr>
+                <w:rStyle w:val="985"/>
+                <w:rFonts w:ascii="Times New Roman" w:hAnsi="Times New Roman" w:cs="Times New Roman" w:eastAsia="Times New Roman"/>
+                <w:b w:val="0"/>
+                <w:color w:val="000000" w:themeColor="text1"/>
+                <w:highlight w:val="none"/>
+                <w:u w:val="none"/>
+              </w:rPr>
+              <w:t xml:space="preserve">Временные диаграммы</w:t>
+            </w:r>
+            <w:r>
+              <w:rPr>
+                <w:rStyle w:val="985"/>
+                <w:rFonts w:ascii="Times New Roman" w:hAnsi="Times New Roman" w:cs="Times New Roman" w:eastAsia="Times New Roman"/>
+                <w:b w:val="0"/>
+                <w:color w:val="000000" w:themeColor="text1"/>
+                <w:highlight w:val="none"/>
+                <w:u w:val="none"/>
+              </w:rPr>
+            </w:r>
+            <w:r>
+              <w:rPr>
+                <w:rStyle w:val="985"/>
+                <w:rFonts w:ascii="Times New Roman" w:hAnsi="Times New Roman" w:cs="Times New Roman" w:eastAsia="Times New Roman"/>
+                <w:b w:val="0"/>
+                <w:color w:val="000000" w:themeColor="text1"/>
+                <w:u w:val="none"/>
+              </w:rPr>
+            </w:r>
+            <w:r>
+              <w:rPr>
+                <w:rFonts w:ascii="Times New Roman" w:hAnsi="Times New Roman" w:cs="Times New Roman" w:eastAsia="Times New Roman"/>
+                <w:b w:val="0"/>
+                <w:color w:val="000000" w:themeColor="text1"/>
+                <w:u w:val="none"/>
+              </w:rPr>
+              <w:tab/>
+            </w:r>
+            <w:r>
+              <w:rPr>
+                <w:rFonts w:ascii="Times New Roman" w:hAnsi="Times New Roman" w:cs="Times New Roman" w:eastAsia="Times New Roman"/>
+                <w:b w:val="0"/>
+                <w:color w:val="000000" w:themeColor="text1"/>
+                <w:u w:val="none"/>
+              </w:rPr>
+              <w:fldChar w:fldCharType="begin"/>
+              <w:instrText xml:space="preserve">PAGEREF _Toc24 \h</w:instrText>
+              <w:fldChar w:fldCharType="separate"/>
+              <w:t xml:space="preserve">32</w:t>
+              <w:fldChar w:fldCharType="end"/>
+            </w:r>
+          </w:hyperlink>
+          <w:r>
+            <w:rPr>
+              <w:b w:val="0"/>
+              <w:color w:val="000000" w:themeColor="text1"/>
+              <w:u w:val="none"/>
+            </w:rPr>
+          </w:r>
+          <w:r>
+            <w:rPr>
+              <w:rFonts w:ascii="Times New Roman" w:hAnsi="Times New Roman" w:cs="Times New Roman" w:eastAsia="Times New Roman"/>
+              <w:b w:val="0"/>
+              <w:color w:val="000000" w:themeColor="text1"/>
+              <w:highlight w:val="white"/>
+              <w:u w:val="none"/>
+            </w:rPr>
+          </w:r>
+          <w:r/>
+          <w:r>
+            <w:rPr>
+              <w:rFonts w:ascii="Times New Roman" w:hAnsi="Times New Roman" w:cs="Times New Roman" w:eastAsia="Times New Roman"/>
+              <w:b w:val="0"/>
+              <w:color w:val="000000" w:themeColor="text1"/>
+              <w:highlight w:val="white"/>
+              <w:u w:val="none"/>
+            </w:rPr>
+          </w:r>
+        </w:p>
+        <w:p>
+          <w:pPr>
+            <w:pStyle w:val="989"/>
+            <w:tabs>
+              <w:tab w:val="right" w:pos="9355" w:leader="dot"/>
+            </w:tabs>
+            <w:rPr>
+              <w:rFonts w:ascii="Times New Roman" w:hAnsi="Times New Roman" w:cs="Times New Roman" w:eastAsia="Times New Roman"/>
+              <w:b w:val="0"/>
+              <w:color w:val="000000" w:themeColor="text1"/>
+              <w:highlight w:val="white"/>
+              <w:u w:val="none"/>
+            </w:rPr>
+          </w:pPr>
+          <w:r/>
+          <w:hyperlink w:tooltip="#_Toc26" w:anchor="_Toc26" w:history="1">
+            <w:r>
+              <w:rPr>
+                <w:rStyle w:val="985"/>
+                <w:rFonts w:ascii="Times New Roman" w:hAnsi="Times New Roman" w:cs="Times New Roman" w:eastAsia="Times New Roman"/>
+              </w:rPr>
+            </w:r>
+            <w:r>
+              <w:rPr>
+                <w:rStyle w:val="985"/>
+                <w:rFonts w:ascii="Times New Roman" w:hAnsi="Times New Roman" w:cs="Times New Roman" w:eastAsia="Times New Roman"/>
+                <w:b w:val="0"/>
+                <w:color w:val="000000" w:themeColor="text1"/>
+                <w:highlight w:val="white"/>
+                <w:u w:val="none"/>
+              </w:rPr>
+              <w:t xml:space="preserve">ПРИЛОЖЕНИЕ Д</w:t>
+            </w:r>
+            <w:r>
+              <w:rPr>
+                <w:rStyle w:val="985"/>
+                <w:rFonts w:ascii="Times New Roman" w:hAnsi="Times New Roman" w:cs="Times New Roman" w:eastAsia="Times New Roman"/>
+                <w:b w:val="0"/>
+                <w:color w:val="000000" w:themeColor="text1"/>
+                <w:u w:val="none"/>
+              </w:rPr>
+            </w:r>
+            <w:r>
+              <w:rPr>
+                <w:rFonts w:ascii="Times New Roman" w:hAnsi="Times New Roman" w:cs="Times New Roman" w:eastAsia="Times New Roman"/>
+                <w:b w:val="0"/>
+                <w:color w:val="000000" w:themeColor="text1"/>
+                <w:u w:val="none"/>
+              </w:rPr>
+              <w:t xml:space="preserve">.</w:t>
+            </w:r>
+            <w:r>
+              <w:rPr>
+                <w:rFonts w:ascii="Times New Roman" w:hAnsi="Times New Roman" w:cs="Times New Roman" w:eastAsia="Times New Roman"/>
+                <w:b w:val="0"/>
+                <w:color w:val="000000" w:themeColor="text1"/>
+                <w:u w:val="none"/>
+              </w:rPr>
+              <w:t xml:space="preserve"> Перечень элементов</w:t>
+            </w:r>
+            <w:r>
+              <w:rPr>
+                <w:rFonts w:ascii="Times New Roman" w:hAnsi="Times New Roman" w:cs="Times New Roman" w:eastAsia="Times New Roman"/>
+                <w:b w:val="0"/>
+                <w:color w:val="000000" w:themeColor="text1"/>
+                <w:u w:val="none"/>
+              </w:rPr>
+              <w:tab/>
+            </w:r>
+            <w:r>
+              <w:rPr>
+                <w:rFonts w:ascii="Times New Roman" w:hAnsi="Times New Roman" w:cs="Times New Roman" w:eastAsia="Times New Roman"/>
+                <w:b w:val="0"/>
+                <w:color w:val="000000" w:themeColor="text1"/>
+                <w:u w:val="none"/>
+              </w:rPr>
+              <w:fldChar w:fldCharType="begin"/>
+              <w:instrText xml:space="preserve">PAGEREF _Toc26 \h</w:instrText>
+              <w:fldChar w:fldCharType="separate"/>
+              <w:t xml:space="preserve">33</w:t>
+              <w:fldChar w:fldCharType="end"/>
+            </w:r>
+          </w:hyperlink>
+          <w:r>
+            <w:rPr>
+              <w:b w:val="0"/>
+              <w:color w:val="000000" w:themeColor="text1"/>
+              <w:u w:val="none"/>
+            </w:rPr>
+          </w:r>
+          <w:r>
+            <w:rPr>
+              <w:rFonts w:ascii="Times New Roman" w:hAnsi="Times New Roman" w:cs="Times New Roman" w:eastAsia="Times New Roman"/>
+              <w:b w:val="0"/>
+              <w:color w:val="000000" w:themeColor="text1"/>
+              <w:highlight w:val="white"/>
+              <w:u w:val="none"/>
+            </w:rPr>
+          </w:r>
           <w:r>
             <w:rPr>
               <w:rFonts w:ascii="Times New Roman" w:hAnsi="Times New Roman" w:cs="Times New Roman" w:eastAsia="Times New Roman"/>
@@ -3035,7 +3982,14 @@
               <w:u w:val="none"/>
             </w:rPr>
           </w:r>
-          <w:r/>
+          <w:r>
+            <w:rPr>
+              <w:rFonts w:ascii="Times New Roman" w:hAnsi="Times New Roman" w:cs="Times New Roman" w:eastAsia="Times New Roman"/>
+              <w:b w:val="0"/>
+              <w:color w:val="000000" w:themeColor="text1"/>
+              <w:u w:val="none"/>
+            </w:rPr>
+          </w:r>
         </w:p>
       </w:sdtContent>
     </w:sdt>
@@ -3522,14 +4476,15 @@
         </w:rPr>
       </w:pPr>
       <w:r/>
-      <w:bookmarkStart w:id="15" w:name="_Toc15"/>
+      <w:bookmarkStart w:id="1" w:name="_Toc1"/>
       <w:r>
         <w:rPr>
           <w:highlight w:val="none"/>
         </w:rPr>
         <w:t xml:space="preserve">Введение</w:t>
       </w:r>
-      <w:bookmarkEnd w:id="15"/>
+      <w:r/>
+      <w:bookmarkEnd w:id="1"/>
       <w:r/>
       <w:r/>
     </w:p>
@@ -3783,7 +4738,7 @@
     <w:p>
       <w:pPr>
         <w:pStyle w:val="807"/>
-        <w:spacing w:before="0" w:beforeAutospacing="0" w:line="120" w:lineRule="auto"/>
+        <w:spacing w:before="0" w:beforeAutospacing="0" w:line="360" w:lineRule="auto"/>
         <w:rPr>
           <w:rFonts w:ascii="Times New Roman" w:hAnsi="Times New Roman"/>
           <w:b/>
@@ -3792,7 +4747,7 @@
         </w:rPr>
       </w:pPr>
       <w:r/>
-      <w:bookmarkStart w:id="16" w:name="_Toc16"/>
+      <w:bookmarkStart w:id="2" w:name="_Toc2"/>
       <w:r>
         <w:rPr>
           <w:rFonts w:ascii="Times New Roman" w:hAnsi="Times New Roman"/>
@@ -3802,12 +4757,13 @@
         </w:rPr>
         <w:t xml:space="preserve">1 Анализ предметной области</w:t>
       </w:r>
-      <w:bookmarkEnd w:id="16"/>
-      <w:r>
-        <w:rPr>
-          <w:highlight w:val="none"/>
-        </w:rPr>
-      </w:r>
+      <w:r>
+        <w:rPr>
+          <w:highlight w:val="none"/>
+        </w:rPr>
+      </w:r>
+      <w:bookmarkEnd w:id="2"/>
+      <w:r/>
       <w:r/>
     </w:p>
     <w:p>
@@ -4825,7 +5781,7 @@
       <w:pPr>
         <w:ind w:firstLine="0"/>
         <w:jc w:val="both"/>
-        <w:spacing w:after="0" w:afterAutospacing="0" w:line="276" w:lineRule="auto"/>
+        <w:spacing w:after="0" w:afterAutospacing="0" w:line="360" w:lineRule="auto"/>
         <w:rPr>
           <w:rFonts w:ascii="FreeMono" w:hAnsi="FreeMono" w:cs="FreeMono" w:eastAsia="FreeMono"/>
           <w:b w:val="0"/>
@@ -5144,7 +6100,7 @@
         </w:rPr>
       </w:pPr>
       <w:r/>
-      <w:bookmarkStart w:id="17" w:name="_Toc17"/>
+      <w:bookmarkStart w:id="3" w:name="_Toc3"/>
       <w:r>
         <w:rPr>
           <w:rFonts w:ascii="FreeMono" w:hAnsi="FreeMono" w:cs="FreeMono" w:eastAsia="FreeMono"/>
@@ -5175,7 +6131,8 @@
         </w:rPr>
         <w:t xml:space="preserve">электрической функциональной схемы</w:t>
       </w:r>
-      <w:bookmarkEnd w:id="17"/>
+      <w:r/>
+      <w:bookmarkEnd w:id="3"/>
       <w:r/>
       <w:r/>
     </w:p>
@@ -5651,7 +6608,7 @@
         </w:rPr>
       </w:pPr>
       <w:r/>
-      <w:bookmarkStart w:id="18" w:name="_Toc18"/>
+      <w:bookmarkStart w:id="4" w:name="_Toc4"/>
       <w:r>
         <w:rPr>
           <w:rFonts w:ascii="Times New Roman" w:hAnsi="Times New Roman" w:cs="Times New Roman" w:eastAsia="Times New Roman"/>
@@ -5668,7 +6625,8 @@
         </w:rPr>
         <w:t xml:space="preserve">3 Разработка описания устройства на языке Verilog</w:t>
       </w:r>
-      <w:bookmarkEnd w:id="18"/>
+      <w:r/>
+      <w:bookmarkEnd w:id="4"/>
       <w:r/>
       <w:r/>
     </w:p>
@@ -5681,7 +6639,7 @@
         </w:rPr>
       </w:pPr>
       <w:r/>
-      <w:bookmarkStart w:id="19" w:name="_Toc19"/>
+      <w:bookmarkStart w:id="5" w:name="_Toc5"/>
       <w:r>
         <w:rPr>
           <w:rStyle w:val="979"/>
@@ -5704,7 +6662,8 @@
         </w:rPr>
         <w:t xml:space="preserve">1 Разработка вычислительного блока</w:t>
       </w:r>
-      <w:bookmarkEnd w:id="19"/>
+      <w:r/>
+      <w:bookmarkEnd w:id="5"/>
       <w:r/>
       <w:r/>
     </w:p>
@@ -6502,7 +7461,7 @@
           <w:sz w:val="28"/>
           <w:highlight w:val="none"/>
         </w:rPr>
-        <w:t xml:space="preserve">Далее, с использованием данного модуля, были описаны другие модули, реализующие функции, необходимые для расчета SHA-256. В качестве примера, в листинге 3 приведен код, реализующий расчет функции «Сигма-</w:t>
+        <w:t xml:space="preserve">Далее, с использованием данного модуля, были описаны другие модули, реализующие функции, необходимые для расчета SHA-256. В качестве примера, в листинге 3 приведен код, реализующий расчет функции Сигма-</w:t>
       </w:r>
       <w:r>
         <w:rPr>
@@ -6522,7 +7481,7 @@
           <w:sz w:val="28"/>
           <w:highlight w:val="none"/>
         </w:rPr>
-        <w:t xml:space="preserve">0»:</w:t>
+        <w:t xml:space="preserve">0:</w:t>
       </w:r>
       <w:r>
         <w:rPr>
@@ -6556,7 +7515,7 @@
           <w:sz w:val="28"/>
           <w:highlight w:val="none"/>
         </w:rPr>
-        <w:t xml:space="preserve">Листинг 3 – модуль расчета функции «Сигма-0»</w:t>
+        <w:t xml:space="preserve">Листинг 3 – модуль расчета функции Сигма-0</w:t>
       </w:r>
       <w:r>
         <w:rPr>
@@ -7192,7 +8151,7 @@
       <w:pPr>
         <w:ind w:left="0" w:firstLine="0"/>
         <w:jc w:val="both"/>
-        <w:spacing w:after="0" w:afterAutospacing="0" w:line="276" w:lineRule="auto"/>
+        <w:spacing w:after="0" w:afterAutospacing="0" w:line="360" w:lineRule="auto"/>
         <w:rPr>
           <w:rStyle w:val="979"/>
           <w:rFonts w:ascii="FreeMono" w:hAnsi="FreeMono" w:cs="FreeMono" w:eastAsia="FreeMono"/>
@@ -7221,45 +8180,31 @@
         </w:rPr>
       </w:r>
       <w:r/>
+      <w:r>
+        <w:rPr>
+          <w:rStyle w:val="979"/>
+          <w:rFonts w:ascii="FreeMono" w:hAnsi="FreeMono" w:cs="FreeMono" w:eastAsia="FreeMono"/>
+          <w:b w:val="0"/>
+          <w:sz w:val="24"/>
+          <w:highlight w:val="none"/>
+        </w:rPr>
+      </w:r>
+      <w:r>
+        <w:rPr>
+          <w:rStyle w:val="979"/>
+          <w:rFonts w:ascii="FreeMono" w:hAnsi="FreeMono" w:cs="FreeMono" w:eastAsia="FreeMono"/>
+          <w:b w:val="0"/>
+          <w:sz w:val="24"/>
+          <w:highlight w:val="none"/>
+        </w:rPr>
+      </w:r>
+      <w:r/>
     </w:p>
     <w:p>
       <w:pPr>
         <w:ind w:left="0" w:firstLine="0"/>
         <w:jc w:val="both"/>
-        <w:spacing w:after="0" w:afterAutospacing="0" w:line="276" w:lineRule="auto"/>
-        <w:rPr>
-          <w:rStyle w:val="979"/>
-          <w:rFonts w:ascii="FreeMono" w:hAnsi="FreeMono" w:cs="FreeMono" w:eastAsia="FreeMono"/>
-          <w:b w:val="0"/>
-          <w:sz w:val="24"/>
-          <w:highlight w:val="none"/>
-        </w:rPr>
-      </w:pPr>
-      <w:r>
-        <w:rPr>
-          <w:rStyle w:val="979"/>
-          <w:rFonts w:ascii="FreeMono" w:hAnsi="FreeMono" w:cs="FreeMono" w:eastAsia="FreeMono"/>
-          <w:b w:val="0"/>
-          <w:sz w:val="24"/>
-          <w:highlight w:val="none"/>
-        </w:rPr>
-      </w:r>
-      <w:r>
-        <w:rPr>
-          <w:rStyle w:val="979"/>
-          <w:rFonts w:ascii="FreeMono" w:hAnsi="FreeMono" w:cs="FreeMono" w:eastAsia="FreeMono"/>
-          <w:b w:val="0"/>
-          <w:sz w:val="24"/>
-          <w:highlight w:val="none"/>
-        </w:rPr>
-      </w:r>
-      <w:r/>
-    </w:p>
-    <w:p>
-      <w:pPr>
-        <w:ind w:left="0" w:firstLine="0"/>
-        <w:jc w:val="both"/>
-        <w:spacing w:after="0" w:afterAutospacing="0" w:line="276" w:lineRule="auto"/>
+        <w:spacing w:after="0" w:afterAutospacing="0" w:line="360" w:lineRule="auto"/>
         <w:rPr>
           <w:rStyle w:val="979"/>
           <w:rFonts w:ascii="Times New Roman" w:hAnsi="Times New Roman" w:cs="Times New Roman" w:eastAsia="Times New Roman"/>
@@ -7294,7 +8239,7 @@
       <w:pPr>
         <w:ind w:left="0" w:firstLine="0"/>
         <w:jc w:val="both"/>
-        <w:spacing w:after="0" w:afterAutospacing="0" w:line="276" w:lineRule="auto"/>
+        <w:spacing w:after="0" w:afterAutospacing="0" w:line="360" w:lineRule="auto"/>
         <w:rPr>
           <w:rStyle w:val="979"/>
           <w:rFonts w:ascii="Times New Roman" w:hAnsi="Times New Roman" w:cs="Times New Roman" w:eastAsia="Times New Roman"/>
@@ -8535,7 +9480,7 @@
       <w:pPr>
         <w:ind w:left="0" w:firstLine="0"/>
         <w:jc w:val="both"/>
-        <w:spacing w:after="0" w:afterAutospacing="0" w:line="276" w:lineRule="auto"/>
+        <w:spacing w:after="0" w:afterAutospacing="0" w:line="360" w:lineRule="auto"/>
         <w:rPr>
           <w:rStyle w:val="979"/>
           <w:rFonts w:ascii="FreeMono" w:hAnsi="FreeMono" w:cs="FreeMono" w:eastAsia="FreeMono"/>
@@ -8765,9 +9710,7 @@
     </w:p>
     <w:p>
       <w:pPr>
-        <w:ind w:left="0" w:firstLine="0"/>
         <w:jc w:val="center"/>
-        <w:spacing w:after="0" w:afterAutospacing="0" w:line="360" w:lineRule="auto"/>
         <w:rPr>
           <w:rStyle w:val="979"/>
           <w:rFonts w:ascii="Times New Roman" w:hAnsi="Times New Roman" w:cs="Times New Roman" w:eastAsia="Times New Roman"/>
@@ -8799,15 +9742,7 @@
     </w:p>
     <w:p>
       <w:pPr>
-        <w:pStyle w:val="808"/>
-        <w:rPr>
-          <w:rStyle w:val="983"/>
-          <w:rFonts w:ascii="Times New Roman" w:hAnsi="Times New Roman" w:cs="Times New Roman" w:eastAsia="Times New Roman"/>
-        </w:rPr>
-      </w:pPr>
-      <w:r/>
-      <w:bookmarkStart w:id="20" w:name="_Toc20"/>
-      <w:r>
+        <w:jc w:val="center"/>
         <w:rPr>
           <w:rStyle w:val="979"/>
           <w:rFonts w:ascii="Times New Roman" w:hAnsi="Times New Roman" w:cs="Times New Roman" w:eastAsia="Times New Roman"/>
@@ -8815,16 +9750,62 @@
           <w:sz w:val="28"/>
           <w:highlight w:val="none"/>
         </w:rPr>
-        <w:tab/>
-      </w:r>
-      <w:r>
+      </w:pPr>
+      <w:r/>
+      <w:bookmarkStart w:id="6" w:name="_Toc6"/>
+      <w:r>
+        <w:rPr>
+          <w:rStyle w:val="979"/>
+          <w:rFonts w:ascii="Times New Roman" w:hAnsi="Times New Roman" w:cs="Times New Roman" w:eastAsia="Times New Roman"/>
+          <w:b w:val="0"/>
+          <w:sz w:val="28"/>
+          <w:highlight w:val="none"/>
+        </w:rPr>
+        <w:tab/>
+      </w:r>
+      <w:bookmarkEnd w:id="6"/>
+      <w:r/>
+      <w:r/>
+    </w:p>
+    <w:p>
+      <w:pPr>
+        <w:shd w:val="nil"/>
         <w:rPr>
           <w:rStyle w:val="983"/>
           <w:rFonts w:ascii="Times New Roman" w:hAnsi="Times New Roman" w:cs="Times New Roman" w:eastAsia="Times New Roman"/>
         </w:rPr>
+      </w:pPr>
+      <w:r>
+        <w:rPr>
+          <w:highlight w:val="none"/>
+        </w:rPr>
+        <w:br w:type="page"/>
+      </w:r>
+      <w:r>
+        <w:rPr>
+          <w:highlight w:val="none"/>
+        </w:rPr>
+      </w:r>
+    </w:p>
+    <w:p>
+      <w:pPr>
+        <w:pStyle w:val="808"/>
+        <w:ind w:firstLine="708"/>
+        <w:rPr>
+          <w:highlight w:val="none"/>
+        </w:rPr>
+      </w:pPr>
+      <w:r/>
+      <w:bookmarkStart w:id="7" w:name="_Toc7"/>
+      <w:r>
+        <w:rPr>
+          <w:rStyle w:val="983"/>
+          <w:rFonts w:ascii="Times New Roman" w:hAnsi="Times New Roman" w:cs="Times New Roman" w:eastAsia="Times New Roman"/>
+        </w:rPr>
         <w:t xml:space="preserve">3.2 Разработка блока памяти переменных</w:t>
       </w:r>
-      <w:bookmarkEnd w:id="20"/>
+      <w:r/>
+      <w:bookmarkEnd w:id="7"/>
       <w:r/>
       <w:r/>
     </w:p>
@@ -9648,7 +10629,7 @@
         </w:rPr>
       </w:pPr>
       <w:r/>
-      <w:bookmarkStart w:id="21" w:name="_Toc21"/>
+      <w:bookmarkStart w:id="8" w:name="_Toc8"/>
       <w:r>
         <w:rPr>
           <w:rStyle w:val="983"/>
@@ -9666,7 +10647,8 @@
         </w:rPr>
         <w:t xml:space="preserve">3.3 Разработка блока выходного буфера</w:t>
       </w:r>
-      <w:bookmarkEnd w:id="21"/>
+      <w:r/>
+      <w:bookmarkEnd w:id="8"/>
       <w:r/>
       <w:r/>
     </w:p>
@@ -11217,7 +12199,7 @@
         </w:rPr>
       </w:pPr>
       <w:r/>
-      <w:bookmarkStart w:id="22" w:name="_Toc22"/>
+      <w:bookmarkStart w:id="9" w:name="_Toc9"/>
       <w:r>
         <w:rPr>
           <w:rStyle w:val="979"/>
@@ -11258,7 +12240,8 @@
         </w:rPr>
         <w:t xml:space="preserve">управления</w:t>
       </w:r>
-      <w:bookmarkEnd w:id="22"/>
+      <w:r/>
+      <w:bookmarkEnd w:id="9"/>
       <w:r/>
       <w:r/>
     </w:p>
@@ -12394,7 +13377,7 @@
       <w:pPr>
         <w:ind w:left="0" w:firstLine="0"/>
         <w:jc w:val="both"/>
-        <w:spacing w:after="0" w:afterAutospacing="0" w:line="276" w:lineRule="auto"/>
+        <w:spacing w:after="0" w:afterAutospacing="0" w:line="360" w:lineRule="auto"/>
       </w:pPr>
       <w:r>
         <w:rPr>
@@ -12416,20 +13399,6 @@
         </w:rPr>
       </w:r>
       <w:r/>
-    </w:p>
-    <w:p>
-      <w:pPr>
-        <w:ind w:left="0" w:firstLine="0"/>
-        <w:jc w:val="both"/>
-        <w:spacing w:after="0" w:afterAutospacing="0" w:line="276" w:lineRule="auto"/>
-        <w:rPr>
-          <w:rStyle w:val="979"/>
-          <w:rFonts w:ascii="FreeMono" w:hAnsi="FreeMono" w:cs="FreeMono" w:eastAsia="FreeMono"/>
-          <w:b w:val="0"/>
-          <w:sz w:val="24"/>
-          <w:highlight w:val="none"/>
-        </w:rPr>
-      </w:pPr>
       <w:r>
         <w:rPr>
           <w:rStyle w:val="979"/>
@@ -12639,7 +13608,7 @@
         </w:rPr>
       </w:pPr>
       <w:r/>
-      <w:bookmarkStart w:id="23" w:name="_Toc23"/>
+      <w:bookmarkStart w:id="10" w:name="_Toc10"/>
       <w:r>
         <w:rPr>
           <w:rStyle w:val="979"/>
@@ -12660,7 +13629,8 @@
         </w:rPr>
         <w:t xml:space="preserve">3.5 Разработка описания устройства</w:t>
       </w:r>
-      <w:bookmarkEnd w:id="23"/>
+      <w:r/>
+      <w:bookmarkEnd w:id="10"/>
       <w:r/>
       <w:r/>
     </w:p>
@@ -13688,7 +14658,7 @@
       <w:pPr>
         <w:ind w:left="0" w:right="0" w:firstLine="0"/>
         <w:jc w:val="both"/>
-        <w:spacing w:after="0" w:afterAutospacing="0" w:line="276" w:lineRule="auto"/>
+        <w:spacing w:after="0" w:afterAutospacing="0" w:line="360" w:lineRule="auto"/>
         <w:shd w:val="clear" w:color="ffffff" w:themeColor="background1" w:fill="ffffff" w:themeFill="background1"/>
         <w:rPr>
           <w:rStyle w:val="979"/>
@@ -13731,7 +14701,7 @@
         </w:rPr>
       </w:pPr>
       <w:r/>
-      <w:bookmarkStart w:id="24" w:name="_Toc24"/>
+      <w:bookmarkStart w:id="11" w:name="_Toc11"/>
       <w:r>
         <w:rPr>
           <w:rStyle w:val="979"/>
@@ -13752,7 +14722,8 @@
         </w:rPr>
         <w:t xml:space="preserve">3.6 Синтез RTL-схемы</w:t>
       </w:r>
-      <w:bookmarkEnd w:id="24"/>
+      <w:r/>
+      <w:bookmarkEnd w:id="11"/>
       <w:r/>
       <w:r/>
     </w:p>
@@ -14291,8 +15262,43 @@
           <w:sz w:val="28"/>
           <w:highlight w:val="none"/>
         </w:rPr>
-      </w:r>
-      <w:r/>
+        <w:t xml:space="preserve"> В состав блока, вычисляющего t1,  среди прочего, входя блоки, вычисляющие функции Сигма-1 и Ch. В состав блока, вычисляющего t2, входят блоки, сдвигающие значения в шинах на заданное число разрядов. </w:t>
+      </w:r>
+      <w:r/>
+    </w:p>
+    <w:p>
+      <w:pPr>
+        <w:ind w:left="0" w:firstLine="708"/>
+        <w:jc w:val="both"/>
+        <w:spacing w:after="0" w:afterAutospacing="0" w:line="360" w:lineRule="auto"/>
+        <w:shd w:val="clear" w:color="ffffff" w:themeColor="background1" w:fill="ffffff" w:themeFill="background1"/>
+        <w:rPr>
+          <w:rStyle w:val="979"/>
+          <w:rFonts w:ascii="Times New Roman" w:hAnsi="Times New Roman" w:cs="Times New Roman" w:eastAsia="Times New Roman"/>
+          <w:b w:val="0"/>
+          <w:sz w:val="28"/>
+          <w:highlight w:val="none"/>
+        </w:rPr>
+      </w:pPr>
+      <w:r>
+        <w:rPr>
+          <w:rStyle w:val="979"/>
+          <w:rFonts w:ascii="Times New Roman" w:hAnsi="Times New Roman" w:cs="Times New Roman" w:eastAsia="Times New Roman"/>
+          <w:b w:val="0"/>
+          <w:sz w:val="28"/>
+          <w:highlight w:val="none"/>
+        </w:rPr>
+        <w:t xml:space="preserve">На рисунке 9 представлен выходной буфер.</w:t>
+      </w:r>
+      <w:r>
+        <w:rPr>
+          <w:rStyle w:val="979"/>
+          <w:rFonts w:ascii="Times New Roman" w:hAnsi="Times New Roman" w:cs="Times New Roman" w:eastAsia="Times New Roman"/>
+          <w:b w:val="0"/>
+          <w:sz w:val="28"/>
+          <w:highlight w:val="none"/>
+        </w:rPr>
+      </w:r>
     </w:p>
     <w:p>
       <w:pPr>
@@ -14457,7 +15463,7 @@
           <mc:Choice Requires="wpg">
             <w:drawing>
               <wp:inline xmlns:wp="http://schemas.openxmlformats.org/drawingml/2006/wordprocessingDrawing" distT="0" distB="0" distL="0" distR="0">
-                <wp:extent cx="6093165" cy="3326688"/>
+                <wp:extent cx="4875251" cy="2661743"/>
                 <wp:effectExtent l="0" t="0" r="0" b="0"/>
                 <wp:docPr id="10" name="" hidden="0"/>
                 <wp:cNvGraphicFramePr>
@@ -14480,7 +15486,7 @@
                       <pic:spPr bwMode="auto">
                         <a:xfrm flipH="0" flipV="0">
                           <a:off x="0" y="0"/>
-                          <a:ext cx="6093164" cy="3326688"/>
+                          <a:ext cx="4875251" cy="2661743"/>
                         </a:xfrm>
                         <a:prstGeom prst="rect">
                           <a:avLst/>
@@ -14510,7 +15516,7 @@
                   <v:f eqn="sum @10 21600 0"/>
                 </v:formulas>
               </v:shapetype>
-              <v:shape id="_x0000_i9" o:spid="_x0000_s9" type="#_x0000_t75" style="mso-wrap-distance-left:0.0pt;mso-wrap-distance-top:0.0pt;mso-wrap-distance-right:0.0pt;mso-wrap-distance-bottom:0.0pt;width:479.8pt;height:261.9pt;" stroked="false">
+              <v:shape id="_x0000_i9" o:spid="_x0000_s9" type="#_x0000_t75" style="mso-wrap-distance-left:0.0pt;mso-wrap-distance-top:0.0pt;mso-wrap-distance-right:0.0pt;mso-wrap-distance-bottom:0.0pt;width:383.9pt;height:209.6pt;" stroked="false">
                 <v:path textboxrect="0,0,0,0"/>
                 <v:imagedata r:id="rId24" o:title=""/>
               </v:shape>
@@ -14579,7 +15585,7 @@
     <w:p>
       <w:pPr>
         <w:ind w:left="0" w:right="0" w:firstLine="0"/>
-        <w:jc w:val="left"/>
+        <w:jc w:val="center"/>
         <w:spacing w:after="0" w:afterAutospacing="0" w:line="360" w:lineRule="auto"/>
         <w:shd w:val="clear" w:color="ffffff" w:themeColor="background1" w:fill="ffffff" w:themeFill="background1"/>
         <w:rPr>
@@ -14599,7 +15605,6 @@
           <w:highlight w:val="none"/>
         </w:rPr>
         <w:tab/>
-        <w:t xml:space="preserve">На рисунке 9 приведен пример RTL-схемы выходного буфера.</w:t>
       </w:r>
       <w:r>
         <w:rPr>
@@ -14610,21 +15615,6 @@
           <w:highlight w:val="none"/>
         </w:rPr>
       </w:r>
-    </w:p>
-    <w:p>
-      <w:pPr>
-        <w:ind w:left="0" w:right="0" w:firstLine="0"/>
-        <w:jc w:val="left"/>
-        <w:spacing w:after="0" w:afterAutospacing="0" w:line="360" w:lineRule="auto"/>
-        <w:shd w:val="clear" w:color="ffffff" w:themeColor="background1" w:fill="ffffff" w:themeFill="background1"/>
-        <w:rPr>
-          <w:rStyle w:val="979"/>
-          <w:rFonts w:ascii="Times New Roman" w:hAnsi="Times New Roman" w:cs="Times New Roman" w:eastAsia="Times New Roman"/>
-          <w:b w:val="0"/>
-          <w:sz w:val="28"/>
-          <w:highlight w:val="none"/>
-        </w:rPr>
-      </w:pPr>
       <w:r>
         <w:rPr>
           <w:rStyle w:val="979"/>
@@ -14639,7 +15629,7 @@
           <mc:Choice Requires="wpg">
             <w:drawing>
               <wp:inline xmlns:wp="http://schemas.openxmlformats.org/drawingml/2006/wordprocessingDrawing" distT="0" distB="0" distL="0" distR="0">
-                <wp:extent cx="7897845" cy="5894768"/>
+                <wp:extent cx="5634710" cy="4205617"/>
                 <wp:effectExtent l="0" t="0" r="0" b="0"/>
                 <wp:docPr id="11" name="" hidden="0"/>
                 <wp:cNvGraphicFramePr>
@@ -14662,7 +15652,7 @@
                       <pic:spPr bwMode="auto">
                         <a:xfrm rot="5399978" flipH="0" flipV="0">
                           <a:off x="0" y="0"/>
-                          <a:ext cx="7897844" cy="5894768"/>
+                          <a:ext cx="5634710" cy="4205617"/>
                         </a:xfrm>
                         <a:prstGeom prst="rect">
                           <a:avLst/>
@@ -14692,7 +15682,7 @@
                   <v:f eqn="sum @10 21600 0"/>
                 </v:formulas>
               </v:shapetype>
-              <v:shape id="_x0000_i10" o:spid="_x0000_s10" type="#_x0000_t75" style="mso-wrap-distance-left:0.0pt;mso-wrap-distance-top:0.0pt;mso-wrap-distance-right:0.0pt;mso-wrap-distance-bottom:0.0pt;width:621.9pt;height:464.2pt;rotation:89;" stroked="false">
+              <v:shape id="_x0000_i10" o:spid="_x0000_s10" type="#_x0000_t75" style="mso-wrap-distance-left:0.0pt;mso-wrap-distance-top:0.0pt;mso-wrap-distance-right:0.0pt;mso-wrap-distance-bottom:0.0pt;width:443.7pt;height:331.2pt;rotation:89;" stroked="false">
                 <v:path textboxrect="0,0,0,0"/>
                 <v:imagedata r:id="rId25" o:title=""/>
               </v:shape>
@@ -14751,51 +15741,57 @@
         <w:pStyle w:val="807"/>
         <w:jc w:val="center"/>
         <w:rPr>
+          <w:highlight w:val="none"/>
+        </w:rPr>
+      </w:pPr>
+      <w:r/>
+      <w:bookmarkStart w:id="12" w:name="_Toc12"/>
+      <w:r>
+        <w:rPr>
+          <w:rStyle w:val="983"/>
+          <w:rFonts w:ascii="Times New Roman" w:hAnsi="Times New Roman" w:cs="Times New Roman" w:eastAsia="Times New Roman"/>
+          <w:highlight w:val="none"/>
+        </w:rPr>
+        <w:t xml:space="preserve">4 </w:t>
+      </w:r>
+      <w:r>
+        <w:rPr>
+          <w:rStyle w:val="983"/>
+          <w:rFonts w:ascii="Times New Roman" w:hAnsi="Times New Roman" w:cs="Times New Roman" w:eastAsia="Times New Roman"/>
+          <w:highlight w:val="none"/>
+        </w:rPr>
+        <w:t xml:space="preserve">Назначение контактов микросхемы портам проекта</w:t>
+      </w:r>
+      <w:r>
+        <w:rPr>
+          <w:highlight w:val="none"/>
+        </w:rPr>
+      </w:r>
+      <w:bookmarkEnd w:id="12"/>
+      <w:r/>
+      <w:r/>
+    </w:p>
+    <w:p>
+      <w:pPr>
+        <w:ind w:firstLine="708"/>
+        <w:jc w:val="both"/>
+        <w:spacing w:line="360" w:lineRule="auto"/>
+        <w:rPr>
+          <w:b w:val="0"/>
+          <w:highlight w:val="magenta"/>
+        </w:rPr>
+      </w:pPr>
+      <w:r/>
+      <w:r>
+        <w:rPr>
           <w:rStyle w:val="979"/>
           <w:rFonts w:ascii="Times New Roman" w:hAnsi="Times New Roman" w:cs="Times New Roman" w:eastAsia="Times New Roman"/>
           <w:b w:val="0"/>
           <w:sz w:val="28"/>
           <w:highlight w:val="none"/>
         </w:rPr>
-      </w:pPr>
-      <w:r/>
-      <w:bookmarkStart w:id="25" w:name="_Toc25"/>
-      <w:r>
-        <w:rPr>
-          <w:rStyle w:val="983"/>
-          <w:rFonts w:ascii="Times New Roman" w:hAnsi="Times New Roman" w:cs="Times New Roman" w:eastAsia="Times New Roman"/>
-          <w:highlight w:val="none"/>
-        </w:rPr>
-        <w:t xml:space="preserve">4 </w:t>
-      </w:r>
-      <w:r>
-        <w:rPr>
-          <w:rStyle w:val="983"/>
-          <w:rFonts w:ascii="Times New Roman" w:hAnsi="Times New Roman" w:cs="Times New Roman" w:eastAsia="Times New Roman"/>
-          <w:highlight w:val="none"/>
-        </w:rPr>
-        <w:t xml:space="preserve">Назначение контактов микросхемы портам проекта</w:t>
-      </w:r>
-      <w:bookmarkEnd w:id="25"/>
-      <w:r>
-        <w:rPr>
-          <w:highlight w:val="none"/>
-        </w:rPr>
-      </w:r>
-      <w:r/>
-    </w:p>
-    <w:p>
-      <w:pPr>
-        <w:ind w:firstLine="708"/>
-        <w:jc w:val="both"/>
-        <w:spacing w:line="360" w:lineRule="auto"/>
-        <w:rPr>
-          <w:b w:val="0"/>
-          <w:highlight w:val="magenta"/>
-        </w:rPr>
-      </w:pPr>
-      <w:r/>
-      <w:bookmarkStart w:id="26" w:name="_Toc26"/>
+        <w:t xml:space="preserve">В качестве ПЛИС для прошивки проекта была выбрана ПЛИС Spartan-3 XC3S400. </w:t>
+      </w:r>
       <w:r>
         <w:rPr>
           <w:rStyle w:val="979"/>
@@ -14804,7 +15800,7 @@
           <w:sz w:val="28"/>
           <w:highlight w:val="none"/>
         </w:rPr>
-        <w:t xml:space="preserve">В качестве ПЛИС для прошивки проекта была выбрана ПЛИС Spartan-3 XC3S400. </w:t>
+        <w:t xml:space="preserve">XC3S400</w:t>
       </w:r>
       <w:r>
         <w:rPr>
@@ -14814,19 +15810,8 @@
           <w:sz w:val="28"/>
           <w:highlight w:val="none"/>
         </w:rPr>
-        <w:t xml:space="preserve">XC3S400</w:t>
-      </w:r>
-      <w:r>
-        <w:rPr>
-          <w:rStyle w:val="979"/>
-          <w:rFonts w:ascii="Times New Roman" w:hAnsi="Times New Roman" w:cs="Times New Roman" w:eastAsia="Times New Roman"/>
-          <w:b w:val="0"/>
-          <w:sz w:val="28"/>
-          <w:highlight w:val="none"/>
-        </w:rPr>
         <w:t xml:space="preserve"> имеет 83 ввода-вывода общего назначения, что оптимально для решаемой задачи. Данная ПЛИС широко применяется и имеет качественную документацию [6].</w:t>
       </w:r>
-      <w:bookmarkEnd w:id="26"/>
       <w:r>
         <w:rPr>
           <w:b w:val="0"/>
@@ -14886,7 +15871,7 @@
           <mc:Choice Requires="wpg">
             <w:drawing>
               <wp:inline xmlns:wp="http://schemas.openxmlformats.org/drawingml/2006/wordprocessingDrawing" distT="0" distB="0" distL="0" distR="0">
-                <wp:extent cx="5860077" cy="3744405"/>
+                <wp:extent cx="5992824" cy="3824396"/>
                 <wp:effectExtent l="0" t="0" r="0" b="0"/>
                 <wp:docPr id="12" name="" hidden="0"/>
                 <wp:cNvGraphicFramePr>
@@ -14896,7 +15881,7 @@
                   <a:graphicData uri="http://schemas.openxmlformats.org/drawingml/2006/picture">
                     <pic:pic xmlns:pic="http://schemas.openxmlformats.org/drawingml/2006/picture">
                       <pic:nvPicPr>
-                        <pic:cNvPr id="62715752" name="" hidden="0"/>
+                        <pic:cNvPr id="1000494469" name="" hidden="0"/>
                         <pic:cNvPicPr>
                           <a:picLocks noChangeAspect="1"/>
                         </pic:cNvPicPr>
@@ -14909,7 +15894,7 @@
                       <pic:spPr bwMode="auto">
                         <a:xfrm flipH="0" flipV="0">
                           <a:off x="0" y="0"/>
-                          <a:ext cx="5860077" cy="3744404"/>
+                          <a:ext cx="5992823" cy="3824395"/>
                         </a:xfrm>
                         <a:prstGeom prst="rect">
                           <a:avLst/>
@@ -14939,7 +15924,7 @@
                   <v:f eqn="sum @10 21600 0"/>
                 </v:formulas>
               </v:shapetype>
-              <v:shape id="_x0000_i11" o:spid="_x0000_s11" type="#_x0000_t75" style="mso-wrap-distance-left:0.0pt;mso-wrap-distance-top:0.0pt;mso-wrap-distance-right:0.0pt;mso-wrap-distance-bottom:0.0pt;width:461.4pt;height:294.8pt;" stroked="false">
+              <v:shape id="_x0000_i11" o:spid="_x0000_s11" type="#_x0000_t75" style="mso-wrap-distance-left:0.0pt;mso-wrap-distance-top:0.0pt;mso-wrap-distance-right:0.0pt;mso-wrap-distance-bottom:0.0pt;width:471.9pt;height:301.1pt;" stroked="false">
                 <v:path textboxrect="0,0,0,0"/>
                 <v:imagedata r:id="rId26" o:title=""/>
               </v:shape>
@@ -14955,10 +15940,46 @@
         </w:rPr>
       </w:r>
       <w:r/>
+      <w:r>
+        <w:rPr>
+          <w:rFonts w:ascii="Times New Roman" w:hAnsi="Times New Roman" w:cs="Times New Roman" w:eastAsia="Times New Roman"/>
+          <w:sz w:val="28"/>
+          <w:highlight w:val="none"/>
+        </w:rPr>
+      </w:r>
+      <w:r/>
     </w:p>
     <w:p>
       <w:pPr>
         <w:jc w:val="center"/>
+        <w:spacing w:after="0" w:afterAutospacing="0" w:line="360" w:lineRule="auto"/>
+        <w:rPr>
+          <w:rFonts w:ascii="Times New Roman" w:hAnsi="Times New Roman" w:cs="Times New Roman" w:eastAsia="Times New Roman"/>
+          <w:sz w:val="28"/>
+          <w:highlight w:val="none"/>
+        </w:rPr>
+      </w:pPr>
+      <w:r>
+        <w:rPr>
+          <w:rFonts w:ascii="Times New Roman" w:hAnsi="Times New Roman" w:cs="Times New Roman" w:eastAsia="Times New Roman"/>
+          <w:sz w:val="28"/>
+          <w:highlight w:val="none"/>
+        </w:rPr>
+        <w:t xml:space="preserve">Рисунок 10 – работа с утилитой PlanAhead</w:t>
+      </w:r>
+      <w:r>
+        <w:rPr>
+          <w:rFonts w:ascii="Times New Roman" w:hAnsi="Times New Roman" w:cs="Times New Roman" w:eastAsia="Times New Roman"/>
+          <w:sz w:val="28"/>
+          <w:highlight w:val="none"/>
+        </w:rPr>
+      </w:r>
+      <w:r/>
+    </w:p>
+    <w:p>
+      <w:pPr>
+        <w:ind w:firstLine="708"/>
+        <w:jc w:val="both"/>
         <w:spacing w:line="360" w:lineRule="auto"/>
         <w:rPr>
           <w:rFonts w:ascii="Times New Roman" w:hAnsi="Times New Roman" w:cs="Times New Roman" w:eastAsia="Times New Roman"/>
@@ -14972,56 +15993,52 @@
           <w:sz w:val="28"/>
           <w:highlight w:val="none"/>
         </w:rPr>
-        <w:t xml:space="preserve">Рисунок 10 – работа с утилитой PlanAhead</w:t>
       </w:r>
       <w:r>
         <w:rPr>
           <w:rFonts w:ascii="Times New Roman" w:hAnsi="Times New Roman" w:cs="Times New Roman" w:eastAsia="Times New Roman"/>
           <w:sz w:val="28"/>
-          <w:highlight w:val="none"/>
-        </w:rPr>
-      </w:r>
-      <w:r/>
-    </w:p>
-    <w:p>
-      <w:pPr>
-        <w:ind w:firstLine="708"/>
-        <w:jc w:val="both"/>
-        <w:spacing w:line="360" w:lineRule="auto"/>
+        </w:rPr>
+        <w:t xml:space="preserve">Полученные в результате работы с </w:t>
+      </w:r>
+      <w:r>
         <w:rPr>
           <w:rFonts w:ascii="Times New Roman" w:hAnsi="Times New Roman" w:cs="Times New Roman" w:eastAsia="Times New Roman"/>
           <w:sz w:val="28"/>
           <w:highlight w:val="none"/>
         </w:rPr>
-      </w:pPr>
+        <w:t xml:space="preserve">утилитой PlanAhead </w:t>
+      </w:r>
       <w:r>
         <w:rPr>
           <w:rFonts w:ascii="Times New Roman" w:hAnsi="Times New Roman" w:cs="Times New Roman" w:eastAsia="Times New Roman"/>
           <w:sz w:val="28"/>
-          <w:highlight w:val="none"/>
-        </w:rPr>
+        </w:rPr>
+        <w:t xml:space="preserve">соответствия портов проекта и ко</w:t>
       </w:r>
       <w:r>
         <w:rPr>
           <w:rFonts w:ascii="Times New Roman" w:hAnsi="Times New Roman" w:cs="Times New Roman" w:eastAsia="Times New Roman"/>
           <w:sz w:val="28"/>
-        </w:rPr>
-        <w:t xml:space="preserve">Полученные в результате работы с </w:t>
+          <w:highlight w:val="white"/>
+        </w:rPr>
+        <w:t xml:space="preserve">нтактов ПЛИС сохранены в виде UCF-файла</w:t>
       </w:r>
       <w:r>
         <w:rPr>
           <w:rFonts w:ascii="Times New Roman" w:hAnsi="Times New Roman" w:cs="Times New Roman" w:eastAsia="Times New Roman"/>
           <w:sz w:val="28"/>
-          <w:highlight w:val="none"/>
-        </w:rPr>
-        <w:t xml:space="preserve">утилитой PlanAhead </w:t>
+          <w:highlight w:val="white"/>
+        </w:rPr>
+        <w:t xml:space="preserve">.</w:t>
       </w:r>
       <w:r>
         <w:rPr>
           <w:rFonts w:ascii="Times New Roman" w:hAnsi="Times New Roman" w:cs="Times New Roman" w:eastAsia="Times New Roman"/>
           <w:sz w:val="28"/>
-        </w:rPr>
-        <w:t xml:space="preserve">соответствия портов проекта и ко</w:t>
+          <w:highlight w:val="white"/>
+        </w:rPr>
+        <w:t xml:space="preserve"> На основе этой информации разработана принципиальная схема (</w:t>
       </w:r>
       <w:r>
         <w:rPr>
@@ -15029,7 +16046,7 @@
           <w:sz w:val="28"/>
           <w:highlight w:val="white"/>
         </w:rPr>
-        <w:t xml:space="preserve">нтактов ПЛИС сохранены в виде UCF-файла</w:t>
+        <w:t xml:space="preserve">приложение В</w:t>
       </w:r>
       <w:r>
         <w:rPr>
@@ -15037,40 +16054,36 @@
           <w:sz w:val="28"/>
           <w:highlight w:val="white"/>
         </w:rPr>
-        <w:t xml:space="preserve">.</w:t>
+        <w:t xml:space="preserve">).</w:t>
       </w:r>
       <w:r>
         <w:rPr>
           <w:rFonts w:ascii="Times New Roman" w:hAnsi="Times New Roman" w:cs="Times New Roman" w:eastAsia="Times New Roman"/>
           <w:sz w:val="28"/>
-          <w:highlight w:val="white"/>
-        </w:rPr>
-        <w:t xml:space="preserve"> На основе этой информации разработана принципиальная схема (</w:t>
-      </w:r>
-      <w:r>
-        <w:rPr>
-          <w:rFonts w:ascii="Times New Roman" w:hAnsi="Times New Roman" w:cs="Times New Roman" w:eastAsia="Times New Roman"/>
-          <w:sz w:val="28"/>
-          <w:highlight w:val="white"/>
-        </w:rPr>
-        <w:t xml:space="preserve">приложение В</w:t>
-      </w:r>
-      <w:r>
-        <w:rPr>
-          <w:rFonts w:ascii="Times New Roman" w:hAnsi="Times New Roman" w:cs="Times New Roman" w:eastAsia="Times New Roman"/>
-          <w:sz w:val="28"/>
-          <w:highlight w:val="white"/>
-        </w:rPr>
-        <w:t xml:space="preserve">).</w:t>
-      </w:r>
-      <w:r>
-        <w:rPr>
-          <w:rFonts w:ascii="Times New Roman" w:hAnsi="Times New Roman" w:cs="Times New Roman" w:eastAsia="Times New Roman"/>
-          <w:sz w:val="28"/>
-          <w:highlight w:val="none"/>
-        </w:rPr>
-      </w:r>
-      <w:r/>
+          <w:highlight w:val="none"/>
+        </w:rPr>
+      </w:r>
+      <w:r/>
+    </w:p>
+    <w:p>
+      <w:pPr>
+        <w:shd w:val="nil"/>
+        <w:rPr>
+          <w:b/>
+          <w:highlight w:val="none"/>
+        </w:rPr>
+      </w:pPr>
+      <w:r>
+        <w:rPr>
+          <w:highlight w:val="none"/>
+        </w:rPr>
+        <w:br w:type="page"/>
+      </w:r>
+      <w:r>
+        <w:rPr>
+          <w:highlight w:val="none"/>
+        </w:rPr>
+      </w:r>
     </w:p>
     <w:p>
       <w:pPr>
@@ -15078,12 +16091,11 @@
         <w:jc w:val="center"/>
         <w:spacing w:after="0" w:afterAutospacing="0"/>
         <w:rPr>
-          <w:b/>
-          <w:highlight w:val="none"/>
-        </w:rPr>
-      </w:pPr>
-      <w:r/>
-      <w:bookmarkStart w:id="27" w:name="_Toc27"/>
+          <w:highlight w:val="none"/>
+        </w:rPr>
+      </w:pPr>
+      <w:r/>
+      <w:bookmarkStart w:id="13" w:name="_Toc13"/>
       <w:r>
         <w:rPr>
           <w:rStyle w:val="979"/>
@@ -15094,12 +16106,13 @@
         </w:rPr>
         <w:t xml:space="preserve">5 Проверка работоспособности и расчет характеристик схемы</w:t>
       </w:r>
-      <w:bookmarkEnd w:id="27"/>
-      <w:r>
-        <w:rPr>
-          <w:highlight w:val="none"/>
-        </w:rPr>
-      </w:r>
+      <w:r>
+        <w:rPr>
+          <w:highlight w:val="none"/>
+        </w:rPr>
+      </w:r>
+      <w:bookmarkEnd w:id="13"/>
+      <w:r/>
       <w:r/>
     </w:p>
     <w:p>
@@ -15115,12 +16128,7 @@
         </w:rPr>
       </w:pPr>
       <w:r/>
-      <w:bookmarkStart w:id="28" w:name="_Toc28"/>
-      <w:r>
-        <w:rPr>
-          <w:highlight w:val="none"/>
-        </w:rPr>
-      </w:r>
+      <w:bookmarkStart w:id="14" w:name="_Toc14"/>
       <w:r>
         <w:rPr>
           <w:rStyle w:val="979"/>
@@ -15141,18 +16149,19 @@
         </w:rPr>
         <w:t xml:space="preserve">Моделирование работы схемы</w:t>
       </w:r>
-      <w:bookmarkEnd w:id="28"/>
-      <w:r>
-        <w:rPr>
-          <w:highlight w:val="none"/>
-        </w:rPr>
-      </w:r>
-      <w:r/>
-    </w:p>
-    <w:p>
-      <w:pPr>
-        <w:jc w:val="both"/>
-        <w:spacing w:line="360" w:lineRule="auto"/>
+      <w:r>
+        <w:rPr>
+          <w:highlight w:val="none"/>
+        </w:rPr>
+      </w:r>
+      <w:bookmarkEnd w:id="14"/>
+      <w:r/>
+      <w:r/>
+    </w:p>
+    <w:p>
+      <w:pPr>
+        <w:jc w:val="both"/>
+        <w:spacing w:after="0" w:afterAutospacing="0" w:line="360" w:lineRule="auto"/>
         <w:rPr>
           <w:rFonts w:ascii="Times New Roman" w:hAnsi="Times New Roman" w:cs="Times New Roman" w:eastAsia="Times New Roman"/>
           <w:sz w:val="28"/>
@@ -15187,7 +16196,7 @@
     <w:p>
       <w:pPr>
         <w:jc w:val="both"/>
-        <w:spacing w:line="360" w:lineRule="auto"/>
+        <w:spacing w:after="0" w:afterAutospacing="0" w:line="360" w:lineRule="auto"/>
         <w:rPr>
           <w:rFonts w:ascii="Times New Roman" w:hAnsi="Times New Roman" w:cs="Times New Roman" w:eastAsia="Times New Roman"/>
           <w:sz w:val="28"/>
@@ -16652,7 +17661,7 @@
     <w:p>
       <w:pPr>
         <w:jc w:val="both"/>
-        <w:spacing w:after="0" w:afterAutospacing="0" w:line="276" w:lineRule="auto"/>
+        <w:spacing w:after="0" w:afterAutospacing="0" w:line="360" w:lineRule="auto"/>
         <w:rPr>
           <w:rFonts w:ascii="FreeMono" w:hAnsi="FreeMono" w:cs="FreeMono" w:eastAsia="FreeMono"/>
           <w:sz w:val="24"/>
@@ -16688,7 +17697,7 @@
         </w:rPr>
       </w:pPr>
       <w:r/>
-      <w:bookmarkStart w:id="29" w:name="_Toc29"/>
+      <w:bookmarkStart w:id="15" w:name="_Toc15"/>
       <w:r>
         <w:rPr>
           <w:rStyle w:val="979"/>
@@ -16747,7 +17756,8 @@
         </w:rPr>
         <w:t xml:space="preserve"> </w:t>
       </w:r>
-      <w:bookmarkEnd w:id="29"/>
+      <w:r/>
+      <w:bookmarkEnd w:id="15"/>
       <w:r/>
       <w:r/>
     </w:p>
@@ -18261,7 +19271,7 @@
       <w:pPr>
         <w:ind w:left="709" w:right="0" w:firstLine="0"/>
         <w:jc w:val="both"/>
-        <w:spacing w:after="0" w:afterAutospacing="0" w:line="276" w:lineRule="auto"/>
+        <w:spacing w:after="0" w:afterAutospacing="0" w:line="360" w:lineRule="auto"/>
       </w:pPr>
       <w:r>
         <w:rPr>
@@ -18270,38 +19280,6 @@
           <w:highlight w:val="none"/>
         </w:rPr>
         <w:t xml:space="preserve">---------------+---------+----————-+————————-+————————-+</w:t>
-      </w:r>
-      <w:r/>
-    </w:p>
-    <w:p>
-      <w:pPr>
-        <w:ind w:left="709" w:right="0" w:firstLine="0"/>
-        <w:jc w:val="both"/>
-        <w:spacing w:after="0" w:afterAutospacing="0" w:line="276" w:lineRule="auto"/>
-      </w:pPr>
-      <w:r>
-        <w:rPr>
-          <w:rFonts w:ascii="FreeMono" w:hAnsi="FreeMono" w:cs="FreeMono" w:eastAsia="FreeMono"/>
-          <w:sz w:val="24"/>
-          <w:highlight w:val="none"/>
-        </w:rPr>
-        <w:t xml:space="preserve">  </w:t>
-      </w:r>
-      <w:r/>
-    </w:p>
-    <w:p>
-      <w:pPr>
-        <w:ind w:left="709" w:right="0" w:firstLine="0"/>
-        <w:jc w:val="both"/>
-        <w:spacing w:after="0" w:afterAutospacing="0" w:line="276" w:lineRule="auto"/>
-      </w:pPr>
-      <w:r>
-        <w:rPr>
-          <w:rFonts w:ascii="FreeMono" w:hAnsi="FreeMono" w:cs="FreeMono" w:eastAsia="FreeMono"/>
-          <w:sz w:val="24"/>
-          <w:highlight w:val="none"/>
-        </w:rPr>
-        <w:t xml:space="preserve">  </w:t>
       </w:r>
       <w:r/>
       <w:r>
@@ -18614,7 +19592,7 @@
         </w:rPr>
       </w:pPr>
       <w:r/>
-      <w:bookmarkStart w:id="30" w:name="_Toc30"/>
+      <w:bookmarkStart w:id="16" w:name="_Toc16"/>
       <w:r>
         <w:rPr>
           <w:rFonts w:ascii="Times New Roman" w:hAnsi="Times New Roman" w:cs="Times New Roman" w:eastAsia="Times New Roman"/>
@@ -18628,12 +19606,8 @@
           <w:highlight w:val="none"/>
         </w:rPr>
       </w:r>
-      <w:bookmarkEnd w:id="30"/>
-      <w:r>
-        <w:rPr>
-          <w:highlight w:val="none"/>
-        </w:rPr>
-      </w:r>
+      <w:bookmarkEnd w:id="16"/>
+      <w:r/>
       <w:r/>
     </w:p>
     <w:p>
@@ -18846,7 +19820,7 @@
         </w:rPr>
       </w:pPr>
       <w:r/>
-      <w:bookmarkStart w:id="31" w:name="_Toc31"/>
+      <w:bookmarkStart w:id="17" w:name="_Toc17"/>
       <w:r>
         <w:rPr>
           <w:rFonts w:ascii="Times New Roman" w:hAnsi="Times New Roman"/>
@@ -18855,7 +19829,8 @@
         </w:rPr>
         <w:t xml:space="preserve">СПИСОК ИСПОЛЬЗОВАННОЙ ЛИТЕРАТУРЫ</w:t>
       </w:r>
-      <w:bookmarkEnd w:id="31"/>
+      <w:r/>
+      <w:bookmarkEnd w:id="17"/>
       <w:r/>
       <w:r/>
     </w:p>
@@ -19130,6 +20105,8 @@
           <w:highlight w:val="white"/>
         </w:rPr>
       </w:pPr>
+      <w:r/>
+      <w:bookmarkStart w:id="18" w:name="_Toc18"/>
       <w:r>
         <w:rPr>
           <w:rFonts w:ascii="Times New Roman" w:hAnsi="Times New Roman" w:cs="Times New Roman" w:eastAsia="Times New Roman"/>
@@ -19139,6 +20116,8 @@
         </w:rPr>
         <w:t xml:space="preserve">ПРИЛОЖЕНИЕ А</w:t>
       </w:r>
+      <w:bookmarkEnd w:id="18"/>
+      <w:r/>
       <w:r>
         <w:rPr>
           <w:highlight w:val="white"/>
@@ -19152,6 +20131,8 @@
           <w:highlight w:val="white"/>
         </w:rPr>
       </w:pPr>
+      <w:r/>
+      <w:bookmarkStart w:id="19" w:name="_Toc19"/>
       <w:r>
         <w:rPr>
           <w:rFonts w:ascii="Times New Roman" w:hAnsi="Times New Roman" w:cs="Times New Roman" w:eastAsia="Times New Roman"/>
@@ -19161,6 +20142,8 @@
         </w:rPr>
         <w:t xml:space="preserve">Техническое задание</w:t>
       </w:r>
+      <w:bookmarkEnd w:id="19"/>
+      <w:r/>
       <w:r>
         <w:rPr>
           <w:highlight w:val="white"/>
@@ -19246,6 +20229,8 @@
           <w:highlight w:val="white"/>
         </w:rPr>
       </w:pPr>
+      <w:r/>
+      <w:bookmarkStart w:id="20" w:name="_Toc20"/>
       <w:r>
         <w:rPr>
           <w:rFonts w:ascii="Times New Roman" w:hAnsi="Times New Roman" w:cs="Times New Roman" w:eastAsia="Times New Roman"/>
@@ -19263,6 +20248,8 @@
           <w:highlight w:val="white"/>
         </w:rPr>
       </w:r>
+      <w:bookmarkEnd w:id="20"/>
+      <w:r/>
       <w:r/>
     </w:p>
     <w:p>
@@ -19273,6 +20260,8 @@
           <w:highlight w:val="white"/>
         </w:rPr>
       </w:pPr>
+      <w:r/>
+      <w:bookmarkStart w:id="21" w:name="_Toc21"/>
       <w:r>
         <w:rPr>
           <w:rFonts w:ascii="Times New Roman" w:hAnsi="Times New Roman" w:cs="Times New Roman" w:eastAsia="Times New Roman"/>
@@ -19290,6 +20279,8 @@
           <w:highlight w:val="white"/>
         </w:rPr>
       </w:r>
+      <w:bookmarkEnd w:id="21"/>
+      <w:r/>
       <w:r/>
     </w:p>
     <w:p>
@@ -19367,6 +20358,8 @@
           <w:highlight w:val="white"/>
         </w:rPr>
       </w:pPr>
+      <w:r/>
+      <w:bookmarkStart w:id="22" w:name="_Toc22"/>
       <w:r>
         <w:rPr>
           <w:rFonts w:ascii="Times New Roman" w:hAnsi="Times New Roman" w:cs="Times New Roman" w:eastAsia="Times New Roman"/>
@@ -19384,6 +20377,8 @@
           <w:highlight w:val="white"/>
         </w:rPr>
       </w:r>
+      <w:bookmarkEnd w:id="22"/>
+      <w:r/>
       <w:r/>
     </w:p>
     <w:p>
@@ -19394,6 +20389,8 @@
           <w:highlight w:val="white"/>
         </w:rPr>
       </w:pPr>
+      <w:r/>
+      <w:bookmarkStart w:id="23" w:name="_Toc23"/>
       <w:r>
         <w:rPr>
           <w:rFonts w:ascii="Times New Roman" w:hAnsi="Times New Roman" w:cs="Times New Roman" w:eastAsia="Times New Roman"/>
@@ -19411,6 +20408,8 @@
           <w:highlight w:val="white"/>
         </w:rPr>
       </w:r>
+      <w:bookmarkEnd w:id="23"/>
+      <w:r/>
       <w:r/>
     </w:p>
     <w:p>
@@ -19488,6 +20487,8 @@
           <w:highlight w:val="white"/>
         </w:rPr>
       </w:pPr>
+      <w:r/>
+      <w:bookmarkStart w:id="24" w:name="_Toc24"/>
       <w:r>
         <w:rPr>
           <w:rFonts w:ascii="Times New Roman" w:hAnsi="Times New Roman" w:cs="Times New Roman" w:eastAsia="Times New Roman"/>
@@ -19505,6 +20506,8 @@
           <w:highlight w:val="white"/>
         </w:rPr>
       </w:r>
+      <w:bookmarkEnd w:id="24"/>
+      <w:r/>
       <w:r/>
     </w:p>
     <w:p>
@@ -19515,6 +20518,8 @@
           <w:highlight w:val="white"/>
         </w:rPr>
       </w:pPr>
+      <w:r/>
+      <w:bookmarkStart w:id="25" w:name="_Toc25"/>
       <w:r>
         <w:rPr>
           <w:rFonts w:ascii="Times New Roman" w:hAnsi="Times New Roman" w:cs="Times New Roman" w:eastAsia="Times New Roman"/>
@@ -19532,6 +20537,8 @@
           <w:highlight w:val="white"/>
         </w:rPr>
       </w:r>
+      <w:bookmarkEnd w:id="25"/>
+      <w:r/>
       <w:r/>
     </w:p>
     <w:p>
@@ -19609,6 +20616,8 @@
           <w:highlight w:val="white"/>
         </w:rPr>
       </w:pPr>
+      <w:r/>
+      <w:bookmarkStart w:id="26" w:name="_Toc26"/>
       <w:r>
         <w:rPr>
           <w:rFonts w:ascii="Times New Roman" w:hAnsi="Times New Roman" w:cs="Times New Roman" w:eastAsia="Times New Roman"/>
@@ -19626,6 +20635,8 @@
           <w:highlight w:val="white"/>
         </w:rPr>
       </w:r>
+      <w:bookmarkEnd w:id="26"/>
+      <w:r/>
       <w:r/>
     </w:p>
     <w:p>
@@ -19636,6 +20647,8 @@
           <w:highlight w:val="white"/>
         </w:rPr>
       </w:pPr>
+      <w:r/>
+      <w:bookmarkStart w:id="27" w:name="_Toc27"/>
       <w:r>
         <w:rPr>
           <w:rFonts w:ascii="Times New Roman" w:hAnsi="Times New Roman" w:cs="Times New Roman" w:eastAsia="Times New Roman"/>
@@ -19653,6 +20666,8 @@
           <w:highlight w:val="white"/>
         </w:rPr>
       </w:r>
+      <w:bookmarkEnd w:id="27"/>
+      <w:r/>
       <w:r/>
     </w:p>
     <w:p>
@@ -19802,189 +20817,10 @@
     </w:p>
     <w:p>
       <w:pPr>
-        <w:ind w:left="709" w:right="0" w:hanging="425"/>
+        <w:ind w:left="0" w:right="0" w:firstLine="0"/>
         <w:jc w:val="both"/>
         <w:spacing w:after="0" w:afterAutospacing="0" w:line="360" w:lineRule="auto"/>
-        <w:rPr>
-          <w:b/>
-          <w:highlight w:val="none"/>
-        </w:rPr>
-      </w:pPr>
-      <w:r>
-        <w:rPr>
-          <w:rFonts w:ascii="Times New Roman" w:hAnsi="Times New Roman" w:cs="Times New Roman" w:eastAsia="Times New Roman"/>
-          <w:b/>
-          <w:sz w:val="28"/>
-          <w:highlight w:val="none"/>
-        </w:rPr>
-      </w:r>
-      <w:r>
-        <w:rPr>
-          <w:rFonts w:ascii="Times New Roman" w:hAnsi="Times New Roman" w:cs="Times New Roman" w:eastAsia="Times New Roman"/>
-          <w:b/>
-          <w:sz w:val="28"/>
-          <w:highlight w:val="none"/>
-        </w:rPr>
-      </w:r>
-      <w:r/>
-    </w:p>
-    <w:p>
-      <w:pPr>
-        <w:ind w:left="0" w:right="0" w:firstLine="0"/>
-        <w:jc w:val="both"/>
-        <w:spacing w:after="0" w:afterAutospacing="0" w:line="360" w:lineRule="auto"/>
-      </w:pPr>
-      <w:r>
-        <w:rPr>
-          <w:rFonts w:ascii="Times New Roman" w:hAnsi="Times New Roman" w:cs="Times New Roman" w:eastAsia="Times New Roman"/>
-          <w:b/>
-          <w:sz w:val="28"/>
-          <w:highlight w:val="none"/>
-        </w:rPr>
-      </w:r>
-      <w:r>
-        <w:rPr>
-          <w:rFonts w:ascii="Times New Roman" w:hAnsi="Times New Roman" w:cs="Times New Roman" w:eastAsia="Times New Roman"/>
-          <w:b/>
-          <w:sz w:val="28"/>
-          <w:highlight w:val="none"/>
-        </w:rPr>
-        <w:br w:type="page"/>
-      </w:r>
-      <w:r>
-        <w:rPr>
-          <w:rFonts w:ascii="Times New Roman" w:hAnsi="Times New Roman" w:cs="Times New Roman" w:eastAsia="Times New Roman"/>
-          <w:b/>
-          <w:sz w:val="28"/>
-          <w:highlight w:val="none"/>
-        </w:rPr>
-      </w:r>
-      <w:r/>
-    </w:p>
-    <w:p>
-      <w:pPr>
-        <w:jc w:val="center"/>
-        <w:shd w:val="nil" w:color="auto"/>
-        <w:rPr>
-          <w:rFonts w:ascii="Times New Roman" w:hAnsi="Times New Roman" w:cs="Times New Roman" w:eastAsia="Times New Roman"/>
-          <w:b/>
-          <w:sz w:val="28"/>
-          <w:highlight w:val="none"/>
-        </w:rPr>
-      </w:pPr>
-      <w:r>
-        <w:rPr>
-          <w:rFonts w:ascii="Times New Roman" w:hAnsi="Times New Roman" w:cs="Times New Roman" w:eastAsia="Times New Roman"/>
-          <w:b/>
-          <w:sz w:val="28"/>
-          <w:highlight w:val="none"/>
-        </w:rPr>
-        <w:t xml:space="preserve">NOTES</w:t>
-      </w:r>
-      <w:r/>
-    </w:p>
-    <w:p>
-      <w:pPr>
-        <w:ind w:left="0" w:firstLine="0"/>
-        <w:jc w:val="both"/>
-        <w:shd w:val="nil" w:color="000000"/>
-        <w:rPr>
-          <w:rFonts w:ascii="Times New Roman" w:hAnsi="Times New Roman" w:cs="Times New Roman" w:eastAsia="Times New Roman"/>
-          <w:b w:val="0"/>
-          <w:sz w:val="28"/>
-          <w:highlight w:val="none"/>
-        </w:rPr>
-      </w:pPr>
-      <w:r>
-        <w:rPr>
-          <w:rFonts w:ascii="Times New Roman" w:hAnsi="Times New Roman" w:cs="Times New Roman" w:eastAsia="Times New Roman"/>
-          <w:b/>
-          <w:sz w:val="28"/>
-          <w:highlight w:val="none"/>
-        </w:rPr>
-        <w:t xml:space="preserve">— </w:t>
-      </w:r>
-      <w:r>
-        <w:rPr>
-          <w:rFonts w:ascii="Times New Roman" w:hAnsi="Times New Roman" w:cs="Times New Roman" w:eastAsia="Times New Roman"/>
-          <w:b w:val="0"/>
-          <w:sz w:val="28"/>
-          <w:highlight w:val="none"/>
-        </w:rPr>
-        <w:t xml:space="preserve">Изменить функ. схему</w:t>
-      </w:r>
-      <w:r/>
-      <w:r>
-        <w:rPr>
-          <w:rFonts w:ascii="Times New Roman" w:hAnsi="Times New Roman" w:cs="Times New Roman" w:eastAsia="Times New Roman"/>
-          <w:b w:val="0"/>
-          <w:sz w:val="28"/>
-          <w:highlight w:val="none"/>
-        </w:rPr>
-      </w:r>
-      <w:r/>
-    </w:p>
-    <w:p>
-      <w:pPr>
-        <w:ind w:left="0" w:firstLine="0"/>
-        <w:jc w:val="both"/>
-        <w:shd w:val="nil" w:color="000000"/>
-        <w:rPr>
-          <w:rFonts w:ascii="Times New Roman" w:hAnsi="Times New Roman" w:cs="Times New Roman" w:eastAsia="Times New Roman"/>
-          <w:b w:val="0"/>
-          <w:sz w:val="28"/>
-          <w:highlight w:val="none"/>
-        </w:rPr>
-      </w:pPr>
-      <w:r>
-        <w:rPr>
-          <w:rFonts w:ascii="Times New Roman" w:hAnsi="Times New Roman" w:cs="Times New Roman" w:eastAsia="Times New Roman"/>
-          <w:b w:val="0"/>
-          <w:sz w:val="28"/>
-          <w:highlight w:val="none"/>
-        </w:rPr>
-        <w:t xml:space="preserve">— приложения</w:t>
-      </w:r>
-      <w:r>
-        <w:rPr>
-          <w:rFonts w:ascii="Times New Roman" w:hAnsi="Times New Roman" w:cs="Times New Roman" w:eastAsia="Times New Roman"/>
-          <w:b w:val="0"/>
-          <w:sz w:val="28"/>
-          <w:highlight w:val="none"/>
-        </w:rPr>
-      </w:r>
-      <w:r/>
-    </w:p>
-    <w:p>
-      <w:pPr>
-        <w:ind w:left="0" w:firstLine="0"/>
-        <w:jc w:val="both"/>
-        <w:shd w:val="nil" w:color="000000"/>
-        <w:rPr>
-          <w:rFonts w:ascii="Times New Roman" w:hAnsi="Times New Roman" w:cs="Times New Roman" w:eastAsia="Times New Roman"/>
-          <w:b w:val="0"/>
-          <w:sz w:val="28"/>
-          <w:highlight w:val="none"/>
-        </w:rPr>
-      </w:pPr>
-      <w:r>
-        <w:rPr>
-          <w:rFonts w:ascii="Times New Roman" w:hAnsi="Times New Roman" w:cs="Times New Roman" w:eastAsia="Times New Roman"/>
-          <w:b w:val="0"/>
-          <w:sz w:val="28"/>
-          <w:highlight w:val="none"/>
-        </w:rPr>
-        <w:t xml:space="preserve">— больше литературы + Попов</w:t>
-      </w:r>
-      <w:r>
-        <w:rPr>
-          <w:rFonts w:ascii="Times New Roman" w:hAnsi="Times New Roman" w:cs="Times New Roman" w:eastAsia="Times New Roman"/>
-          <w:b w:val="0"/>
-          <w:sz w:val="28"/>
-          <w:highlight w:val="none"/>
-        </w:rPr>
-      </w:r>
-      <w:r/>
+      </w:pPr>
       <w:r>
         <w:rPr>
           <w:rFonts w:ascii="Times New Roman" w:hAnsi="Times New Roman" w:cs="Times New Roman" w:eastAsia="Times New Roman"/>

</xml_diff>